<commit_message>
round earth and base implicit
</commit_message>
<xml_diff>
--- a/Relatorio_Reentry.docx
+++ b/Relatorio_Reentry.docx
@@ -2857,7 +2857,6 @@
         <w:t xml:space="preserve">o documento de ligação com o utilizador. Aqui ele escolhe os parâmetros e testes que pretende correr, e executa o método </w:t>
       </w:r>
       <w:proofErr w:type="spellStart"/>
-      <w:proofErr w:type="gramStart"/>
       <w:r>
         <w:rPr>
           <w:rFonts w:ascii="Times New Roman" w:hAnsi="Times New Roman" w:cs="Times New Roman"/>
@@ -2873,16 +2872,7 @@
           <w:sz w:val="20"/>
           <w:szCs w:val="20"/>
         </w:rPr>
-        <w:t>(</w:t>
-      </w:r>
-      <w:proofErr w:type="gramEnd"/>
-      <w:r>
-        <w:rPr>
-          <w:rFonts w:ascii="Times New Roman" w:hAnsi="Times New Roman" w:cs="Times New Roman"/>
-          <w:sz w:val="20"/>
-          <w:szCs w:val="20"/>
-        </w:rPr>
-        <w:t xml:space="preserve">), iniciando então o programa. </w:t>
+        <w:t xml:space="preserve">(), iniciando então o programa. </w:t>
       </w:r>
     </w:p>
     <w:p>
@@ -3127,25 +3117,7 @@
           <w:sz w:val="20"/>
           <w:szCs w:val="20"/>
         </w:rPr>
-        <w:t xml:space="preserve">Escolher entre 1 </w:t>
-      </w:r>
-      <w:proofErr w:type="gramStart"/>
-      <w:r>
-        <w:rPr>
-          <w:rFonts w:ascii="Times New Roman" w:hAnsi="Times New Roman" w:cs="Times New Roman"/>
-          <w:sz w:val="20"/>
-          <w:szCs w:val="20"/>
-        </w:rPr>
-        <w:t>a</w:t>
-      </w:r>
-      <w:proofErr w:type="gramEnd"/>
-      <w:r>
-        <w:rPr>
-          <w:rFonts w:ascii="Times New Roman" w:hAnsi="Times New Roman" w:cs="Times New Roman"/>
-          <w:sz w:val="20"/>
-          <w:szCs w:val="20"/>
-        </w:rPr>
-        <w:t xml:space="preserve"> 5, consoante o tipo de teste que pretende:</w:t>
+        <w:t>Escolher entre 1 a 5, consoante o tipo de teste que pretende:</w:t>
       </w:r>
       <w:r>
         <w:rPr>
@@ -3544,25 +3516,7 @@
           <w:sz w:val="20"/>
           <w:szCs w:val="20"/>
         </w:rPr>
-        <w:t xml:space="preserve">Escolher entre 1 </w:t>
-      </w:r>
-      <w:proofErr w:type="gramStart"/>
-      <w:r>
-        <w:rPr>
-          <w:rFonts w:ascii="Times New Roman" w:hAnsi="Times New Roman" w:cs="Times New Roman"/>
-          <w:sz w:val="20"/>
-          <w:szCs w:val="20"/>
-        </w:rPr>
-        <w:t>a</w:t>
-      </w:r>
-      <w:proofErr w:type="gramEnd"/>
-      <w:r>
-        <w:rPr>
-          <w:rFonts w:ascii="Times New Roman" w:hAnsi="Times New Roman" w:cs="Times New Roman"/>
-          <w:sz w:val="20"/>
-          <w:szCs w:val="20"/>
-        </w:rPr>
-        <w:t xml:space="preserve"> </w:t>
+        <w:t xml:space="preserve">Escolher entre 1 a </w:t>
       </w:r>
       <w:r>
         <w:rPr>
@@ -4281,7 +4235,6 @@
         </w:rPr>
         <w:t xml:space="preserve"># -1=down, 1=up, 0=random, </w:t>
       </w:r>
-      <w:proofErr w:type="gramStart"/>
       <w:r>
         <w:rPr>
           <w:rFonts w:ascii="Times New Roman" w:eastAsia="Times New Roman" w:hAnsi="Times New Roman" w:cs="Times New Roman"/>
@@ -4306,7 +4259,6 @@
         </w:rPr>
         <w:t>.decimal</w:t>
       </w:r>
-      <w:proofErr w:type="gramEnd"/>
       <w:r>
         <w:rPr>
           <w:rFonts w:ascii="Times New Roman" w:eastAsia="Times New Roman" w:hAnsi="Times New Roman" w:cs="Times New Roman"/>
@@ -4660,7 +4612,6 @@
         </w:rPr>
         <w:t xml:space="preserve">), </w:t>
       </w:r>
-      <w:proofErr w:type="gramStart"/>
       <w:r>
         <w:rPr>
           <w:rFonts w:ascii="Times New Roman" w:eastAsia="Times New Roman" w:hAnsi="Times New Roman" w:cs="Times New Roman"/>
@@ -4683,20 +4634,7 @@
           <w:lang w:val="en-US"/>
           <w14:ligatures w14:val="none"/>
         </w:rPr>
-        <w:t>,</w:t>
-      </w:r>
-      <w:proofErr w:type="gramEnd"/>
-      <w:r>
-        <w:rPr>
-          <w:rFonts w:ascii="Times New Roman" w:eastAsia="Times New Roman" w:hAnsi="Times New Roman" w:cs="Times New Roman"/>
-          <w:color w:val="000000"/>
-          <w:kern w:val="0"/>
-          <w:sz w:val="18"/>
-          <w:szCs w:val="18"/>
-          <w:lang w:val="en-US"/>
-          <w14:ligatures w14:val="none"/>
-        </w:rPr>
-        <w:t xml:space="preserve"> (</w:t>
+        <w:t>, (</w:t>
       </w:r>
       <w:r>
         <w:rPr>
@@ -5536,25 +5474,7 @@
           <w:sz w:val="20"/>
           <w:szCs w:val="20"/>
         </w:rPr>
-        <w:t xml:space="preserve">- </w:t>
-      </w:r>
-      <w:proofErr w:type="gramStart"/>
-      <w:r>
-        <w:rPr>
-          <w:rFonts w:ascii="Times New Roman" w:hAnsi="Times New Roman" w:cs="Times New Roman"/>
-          <w:sz w:val="20"/>
-          <w:szCs w:val="20"/>
-        </w:rPr>
-        <w:t>terra</w:t>
-      </w:r>
-      <w:proofErr w:type="gramEnd"/>
-      <w:r>
-        <w:rPr>
-          <w:rFonts w:ascii="Times New Roman" w:hAnsi="Times New Roman" w:cs="Times New Roman"/>
-          <w:sz w:val="20"/>
-          <w:szCs w:val="20"/>
-        </w:rPr>
-        <w:t xml:space="preserve"> redonda</w:t>
+        <w:t>- terra redonda</w:t>
       </w:r>
     </w:p>
     <w:p>
@@ -5572,25 +5492,7 @@
           <w:sz w:val="20"/>
           <w:szCs w:val="20"/>
         </w:rPr>
-        <w:t xml:space="preserve">- </w:t>
-      </w:r>
-      <w:proofErr w:type="gramStart"/>
-      <w:r>
-        <w:rPr>
-          <w:rFonts w:ascii="Times New Roman" w:hAnsi="Times New Roman" w:cs="Times New Roman"/>
-          <w:sz w:val="20"/>
-          <w:szCs w:val="20"/>
-        </w:rPr>
-        <w:t>aceleração</w:t>
-      </w:r>
-      <w:proofErr w:type="gramEnd"/>
-      <w:r>
-        <w:rPr>
-          <w:rFonts w:ascii="Times New Roman" w:hAnsi="Times New Roman" w:cs="Times New Roman"/>
-          <w:sz w:val="20"/>
-          <w:szCs w:val="20"/>
-        </w:rPr>
-        <w:t xml:space="preserve"> da gravidade consoante altura </w:t>
+        <w:t xml:space="preserve">- aceleração da gravidade consoante altura </w:t>
       </w:r>
     </w:p>
     <w:p>
@@ -5965,25 +5867,7 @@
           <w:sz w:val="20"/>
           <w:szCs w:val="20"/>
         </w:rPr>
-        <w:t xml:space="preserve"> real é também ele sempre positivo. Assume-se que a </w:t>
-      </w:r>
-      <w:proofErr w:type="gramStart"/>
-      <w:r>
-        <w:rPr>
-          <w:rFonts w:ascii="Times New Roman" w:hAnsi="Times New Roman" w:cs="Times New Roman"/>
-          <w:sz w:val="20"/>
-          <w:szCs w:val="20"/>
-        </w:rPr>
-        <w:t>capsula</w:t>
-      </w:r>
-      <w:proofErr w:type="gramEnd"/>
-      <w:r>
-        <w:rPr>
-          <w:rFonts w:ascii="Times New Roman" w:hAnsi="Times New Roman" w:cs="Times New Roman"/>
-          <w:sz w:val="20"/>
-          <w:szCs w:val="20"/>
-        </w:rPr>
-        <w:t xml:space="preserve"> mantém a sua posição, não rodando (</w:t>
+        <w:t xml:space="preserve"> real é também ele sempre positivo. Assume-se que a capsula mantém a sua posição, não rodando (</w:t>
       </w:r>
       <w:proofErr w:type="spellStart"/>
       <w:r>
@@ -6108,25 +5992,7 @@
           <w:sz w:val="20"/>
           <w:szCs w:val="20"/>
         </w:rPr>
-        <w:t xml:space="preserve"> vai ter maior impacto </w:t>
-      </w:r>
-      <w:proofErr w:type="gramStart"/>
-      <w:r>
-        <w:rPr>
-          <w:rFonts w:ascii="Times New Roman" w:hAnsi="Times New Roman" w:cs="Times New Roman"/>
-          <w:sz w:val="20"/>
-          <w:szCs w:val="20"/>
-        </w:rPr>
-        <w:t>na componente x</w:t>
-      </w:r>
-      <w:proofErr w:type="gramEnd"/>
-      <w:r>
-        <w:rPr>
-          <w:rFonts w:ascii="Times New Roman" w:hAnsi="Times New Roman" w:cs="Times New Roman"/>
-          <w:sz w:val="20"/>
-          <w:szCs w:val="20"/>
-        </w:rPr>
-        <w:t xml:space="preserve"> ou y do referencial (não da capsula pois aí é sempre para y) mas nunca controlado por nós. O que é diferente por exemplo do </w:t>
+        <w:t xml:space="preserve"> vai ter maior impacto na componente x ou y do referencial (não da capsula pois aí é sempre para y) mas nunca controlado por nós. O que é diferente por exemplo do </w:t>
       </w:r>
       <w:proofErr w:type="spellStart"/>
       <w:r>
@@ -6216,25 +6082,7 @@
           <w:sz w:val="20"/>
           <w:szCs w:val="20"/>
         </w:rPr>
-        <w:t xml:space="preserve"> consoante velocidade, aceleração, temperatura, etc… e aqui vamos ao sabor das acelerações que a </w:t>
-      </w:r>
-      <w:proofErr w:type="gramStart"/>
-      <w:r>
-        <w:rPr>
-          <w:rFonts w:ascii="Times New Roman" w:hAnsi="Times New Roman" w:cs="Times New Roman"/>
-          <w:sz w:val="20"/>
-          <w:szCs w:val="20"/>
-        </w:rPr>
-        <w:t>capsula</w:t>
-      </w:r>
-      <w:proofErr w:type="gramEnd"/>
-      <w:r>
-        <w:rPr>
-          <w:rFonts w:ascii="Times New Roman" w:hAnsi="Times New Roman" w:cs="Times New Roman"/>
-          <w:sz w:val="20"/>
-          <w:szCs w:val="20"/>
-        </w:rPr>
-        <w:t xml:space="preserve"> sofre ao longo do tempo</w:t>
+        <w:t xml:space="preserve"> consoante velocidade, aceleração, temperatura, etc… e aqui vamos ao sabor das acelerações que a capsula sofre ao longo do tempo</w:t>
       </w:r>
     </w:p>
     <w:p>
@@ -6609,21 +6457,7 @@
         <w:rPr>
           <w:lang w:val="en-US"/>
         </w:rPr>
-        <w:t xml:space="preserve"> graph shows the difference between re-entry profiles for Apollo, Gemini, and the Space Shuttle. Notice Gemini and Apollo re-entered much more steeply than the Space Shuttle. The Shuttle’s re-entry profile must stay within a tight corridor between equilibrium glide, which ensures it will slow enough to avoid skipping out and not </w:t>
-      </w:r>
-      <w:proofErr w:type="gramStart"/>
-      <w:r>
-        <w:rPr>
-          <w:lang w:val="en-US"/>
-        </w:rPr>
-        <w:t>over shoot</w:t>
-      </w:r>
-      <w:proofErr w:type="gramEnd"/>
-      <w:r>
-        <w:rPr>
-          <w:lang w:val="en-US"/>
-        </w:rPr>
-        <w:t xml:space="preserve"> the runway, and surface temperature/load factor requirements, which determine maximum heating and deceleration.</w:t>
+        <w:t xml:space="preserve"> graph shows the difference between re-entry profiles for Apollo, Gemini, and the Space Shuttle. Notice Gemini and Apollo re-entered much more steeply than the Space Shuttle. The Shuttle’s re-entry profile must stay within a tight corridor between equilibrium glide, which ensures it will slow enough to avoid skipping out and not over shoot the runway, and surface temperature/load factor requirements, which determine maximum heating and deceleration.</w:t>
       </w:r>
     </w:p>
     <w:p>
@@ -6781,6 +6615,59 @@
         </w:rPr>
         <w:t xml:space="preserve">Não há vento </w:t>
       </w:r>
+      <w:r>
+        <w:rPr>
+          <w:rFonts w:ascii="Times New Roman" w:hAnsi="Times New Roman" w:cs="Times New Roman"/>
+          <w:sz w:val="20"/>
+          <w:szCs w:val="20"/>
+        </w:rPr>
+        <w:t xml:space="preserve"> </w:t>
+      </w:r>
+      <w:r>
+        <w:rPr>
+          <w:rFonts w:ascii="Times New Roman" w:hAnsi="Times New Roman" w:cs="Times New Roman"/>
+          <w:sz w:val="20"/>
+          <w:szCs w:val="20"/>
+        </w:rPr>
+        <w:tab/>
+        <w:t xml:space="preserve">- ar está parado, </w:t>
+      </w:r>
+      <w:proofErr w:type="spellStart"/>
+      <w:r>
+        <w:rPr>
+          <w:rFonts w:ascii="Times New Roman" w:hAnsi="Times New Roman" w:cs="Times New Roman"/>
+          <w:sz w:val="20"/>
+          <w:szCs w:val="20"/>
+        </w:rPr>
+        <w:t>nã</w:t>
+      </w:r>
+      <w:proofErr w:type="spellEnd"/>
+      <w:r>
+        <w:rPr>
+          <w:rFonts w:ascii="Times New Roman" w:hAnsi="Times New Roman" w:cs="Times New Roman"/>
+          <w:sz w:val="20"/>
+          <w:szCs w:val="20"/>
+        </w:rPr>
+        <w:t xml:space="preserve"> há força do vento( o que sobretudo após abertura do paraquedas tem sempre influencia...); então não é considerado essa influencia nem no drag nem no </w:t>
+      </w:r>
+      <w:proofErr w:type="spellStart"/>
+      <w:r>
+        <w:rPr>
+          <w:rFonts w:ascii="Times New Roman" w:hAnsi="Times New Roman" w:cs="Times New Roman"/>
+          <w:sz w:val="20"/>
+          <w:szCs w:val="20"/>
+        </w:rPr>
+        <w:t>lift</w:t>
+      </w:r>
+      <w:proofErr w:type="spellEnd"/>
+      <w:r>
+        <w:rPr>
+          <w:rFonts w:ascii="Times New Roman" w:hAnsi="Times New Roman" w:cs="Times New Roman"/>
+          <w:sz w:val="20"/>
+          <w:szCs w:val="20"/>
+        </w:rPr>
+        <w:t>.</w:t>
+      </w:r>
     </w:p>
     <w:p>
       <w:pPr>
@@ -6885,6 +6772,7 @@
           <w:sz w:val="20"/>
           <w:szCs w:val="20"/>
         </w:rPr>
+        <w:lastRenderedPageBreak/>
         <w:t xml:space="preserve">Não roda, </w:t>
       </w:r>
       <w:proofErr w:type="spellStart"/>
@@ -7031,25 +6919,7 @@
           <w:sz w:val="20"/>
           <w:szCs w:val="20"/>
         </w:rPr>
-        <w:t xml:space="preserve"> que passa no polo </w:t>
-      </w:r>
-      <w:proofErr w:type="gramStart"/>
-      <w:r>
-        <w:rPr>
-          <w:rFonts w:ascii="Times New Roman" w:hAnsi="Times New Roman" w:cs="Times New Roman"/>
-          <w:sz w:val="20"/>
-          <w:szCs w:val="20"/>
-        </w:rPr>
-        <w:t>norte</w:t>
-      </w:r>
-      <w:proofErr w:type="gramEnd"/>
-      <w:r>
-        <w:rPr>
-          <w:rFonts w:ascii="Times New Roman" w:hAnsi="Times New Roman" w:cs="Times New Roman"/>
-          <w:sz w:val="20"/>
-          <w:szCs w:val="20"/>
-        </w:rPr>
-        <w:t xml:space="preserve"> desde o centro da terra; x é o </w:t>
+        <w:t xml:space="preserve"> que passa no polo norte desde o centro da terra; x é o </w:t>
       </w:r>
       <w:proofErr w:type="spellStart"/>
       <w:r>
@@ -7067,25 +6937,7 @@
           <w:sz w:val="20"/>
           <w:szCs w:val="20"/>
         </w:rPr>
-        <w:t xml:space="preserve"> que passa no equador. Mas na </w:t>
-      </w:r>
-      <w:proofErr w:type="gramStart"/>
-      <w:r>
-        <w:rPr>
-          <w:rFonts w:ascii="Times New Roman" w:hAnsi="Times New Roman" w:cs="Times New Roman"/>
-          <w:sz w:val="20"/>
-          <w:szCs w:val="20"/>
-        </w:rPr>
-        <w:t>pratica</w:t>
-      </w:r>
-      <w:proofErr w:type="gramEnd"/>
-      <w:r>
-        <w:rPr>
-          <w:rFonts w:ascii="Times New Roman" w:hAnsi="Times New Roman" w:cs="Times New Roman"/>
-          <w:sz w:val="20"/>
-          <w:szCs w:val="20"/>
-        </w:rPr>
-        <w:t xml:space="preserve"> como consideramos a terra redonda estes eixos podem passar em qualquer ponto do globo. </w:t>
+        <w:t xml:space="preserve"> que passa no equador. Mas na pratica como consideramos a terra redonda estes eixos podem passar em qualquer ponto do globo. </w:t>
       </w:r>
     </w:p>
     <w:p>
@@ -7206,33 +7058,15 @@
           <w:sz w:val="20"/>
           <w:szCs w:val="20"/>
         </w:rPr>
-        <w:t xml:space="preserve">Temos simulações sem força, </w:t>
-      </w:r>
-      <w:proofErr w:type="gramStart"/>
-      <w:r>
-        <w:rPr>
-          <w:rFonts w:ascii="Times New Roman" w:hAnsi="Times New Roman" w:cs="Times New Roman"/>
-          <w:sz w:val="20"/>
-          <w:szCs w:val="20"/>
-        </w:rPr>
-        <w:t>o</w:t>
-      </w:r>
-      <w:r>
-        <w:rPr>
-          <w:rFonts w:ascii="Times New Roman" w:hAnsi="Times New Roman" w:cs="Times New Roman"/>
-          <w:sz w:val="20"/>
-          <w:szCs w:val="20"/>
-        </w:rPr>
-        <w:t>u seja</w:t>
-      </w:r>
-      <w:proofErr w:type="gramEnd"/>
-      <w:r>
-        <w:rPr>
-          <w:rFonts w:ascii="Times New Roman" w:hAnsi="Times New Roman" w:cs="Times New Roman"/>
-          <w:sz w:val="20"/>
-          <w:szCs w:val="20"/>
-        </w:rPr>
-        <w:t xml:space="preserve"> só com </w:t>
+        <w:t>Temos simulações sem força, o</w:t>
+      </w:r>
+      <w:r>
+        <w:rPr>
+          <w:rFonts w:ascii="Times New Roman" w:hAnsi="Times New Roman" w:cs="Times New Roman"/>
+          <w:sz w:val="20"/>
+          <w:szCs w:val="20"/>
+        </w:rPr>
+        <w:t xml:space="preserve">u seja só com </w:t>
       </w:r>
       <w:proofErr w:type="spellStart"/>
       <w:r>
@@ -7321,18 +7155,8 @@
           <w:sz w:val="20"/>
           <w:szCs w:val="20"/>
         </w:rPr>
-        <w:t xml:space="preserve"> a subir e descer, ou capsula a descer sem velocidade inicial, e assim tem de cair na vertical, e realmente confirma-se que cai… com margem de erro de</w:t>
-      </w:r>
-      <w:proofErr w:type="gramStart"/>
-      <w:r>
-        <w:rPr>
-          <w:rFonts w:ascii="Times New Roman" w:hAnsi="Times New Roman" w:cs="Times New Roman"/>
-          <w:sz w:val="20"/>
-          <w:szCs w:val="20"/>
-        </w:rPr>
-        <w:t>… ??</w:t>
-      </w:r>
-      <w:proofErr w:type="gramEnd"/>
+        <w:t xml:space="preserve"> a subir e descer, ou capsula a descer sem velocidade inicial, e assim tem de cair na vertical, e realmente confirma-se que cai… com margem de erro de… ??</w:t>
+      </w:r>
     </w:p>
     <w:p>
       <w:pPr>
@@ -7376,6 +7200,2231 @@
         <w:spacing w:after="0"/>
         <w:rPr>
           <w:rFonts w:ascii="Times New Roman" w:hAnsi="Times New Roman" w:cs="Times New Roman"/>
+          <w:b/>
+          <w:bCs/>
+          <w:sz w:val="20"/>
+          <w:szCs w:val="20"/>
+        </w:rPr>
+      </w:pPr>
+      <w:r>
+        <w:rPr>
+          <w:rFonts w:ascii="Times New Roman" w:hAnsi="Times New Roman" w:cs="Times New Roman"/>
+          <w:b/>
+          <w:bCs/>
+          <w:sz w:val="20"/>
+          <w:szCs w:val="20"/>
+        </w:rPr>
+        <w:t>App</w:t>
+      </w:r>
+    </w:p>
+    <w:p>
+      <w:pPr>
+        <w:spacing w:after="0"/>
+        <w:rPr>
+          <w:rFonts w:ascii="Times New Roman" w:hAnsi="Times New Roman" w:cs="Times New Roman"/>
+          <w:sz w:val="20"/>
+          <w:szCs w:val="20"/>
+        </w:rPr>
+      </w:pPr>
+      <w:r>
+        <w:rPr>
+          <w:rFonts w:ascii="Times New Roman" w:hAnsi="Times New Roman" w:cs="Times New Roman"/>
+          <w:sz w:val="20"/>
+          <w:szCs w:val="20"/>
+        </w:rPr>
+        <w:t xml:space="preserve">Pra testar código e diferentes resultados das várias opções de forças, ângulos, velocidades, etc. </w:t>
+      </w:r>
+    </w:p>
+    <w:p>
+      <w:pPr>
+        <w:spacing w:after="0"/>
+        <w:rPr>
+          <w:rFonts w:ascii="Times New Roman" w:hAnsi="Times New Roman" w:cs="Times New Roman"/>
+          <w:sz w:val="20"/>
+          <w:szCs w:val="20"/>
+        </w:rPr>
+      </w:pPr>
+    </w:p>
+    <w:p>
+      <w:pPr>
+        <w:spacing w:after="0"/>
+        <w:rPr>
+          <w:rFonts w:ascii="Times New Roman" w:hAnsi="Times New Roman" w:cs="Times New Roman"/>
+          <w:b/>
+          <w:bCs/>
+          <w:sz w:val="20"/>
+          <w:szCs w:val="20"/>
+          <w:lang w:val="en-US"/>
+        </w:rPr>
+      </w:pPr>
+    </w:p>
+    <w:p>
+      <w:pPr>
+        <w:spacing w:after="0"/>
+        <w:rPr>
+          <w:rFonts w:ascii="Times New Roman" w:hAnsi="Times New Roman" w:cs="Times New Roman"/>
+          <w:b/>
+          <w:bCs/>
+          <w:sz w:val="20"/>
+          <w:szCs w:val="20"/>
+          <w:lang w:val="en-US"/>
+        </w:rPr>
+      </w:pPr>
+      <w:proofErr w:type="spellStart"/>
+      <w:r>
+        <w:rPr>
+          <w:rFonts w:ascii="Times New Roman" w:hAnsi="Times New Roman" w:cs="Times New Roman"/>
+          <w:b/>
+          <w:bCs/>
+          <w:sz w:val="20"/>
+          <w:szCs w:val="20"/>
+          <w:lang w:val="en-US"/>
+        </w:rPr>
+        <w:t>Projetil</w:t>
+      </w:r>
+      <w:proofErr w:type="spellEnd"/>
+      <w:r>
+        <w:rPr>
+          <w:rFonts w:ascii="Times New Roman" w:hAnsi="Times New Roman" w:cs="Times New Roman"/>
+          <w:b/>
+          <w:bCs/>
+          <w:sz w:val="20"/>
+          <w:szCs w:val="20"/>
+          <w:lang w:val="en-US"/>
+        </w:rPr>
+        <w:t xml:space="preserve"> </w:t>
+      </w:r>
+    </w:p>
+    <w:p>
+      <w:pPr>
+        <w:spacing w:after="0"/>
+        <w:rPr>
+          <w:rFonts w:ascii="Times New Roman" w:hAnsi="Times New Roman" w:cs="Times New Roman"/>
+          <w:sz w:val="20"/>
+          <w:szCs w:val="20"/>
+        </w:rPr>
+      </w:pPr>
+      <w:r>
+        <w:rPr>
+          <w:rFonts w:ascii="Times New Roman" w:hAnsi="Times New Roman" w:cs="Times New Roman"/>
+          <w:sz w:val="20"/>
+          <w:szCs w:val="20"/>
+        </w:rPr>
+        <w:t xml:space="preserve">Para </w:t>
+      </w:r>
+      <w:proofErr w:type="spellStart"/>
+      <w:r>
+        <w:rPr>
+          <w:rFonts w:ascii="Times New Roman" w:hAnsi="Times New Roman" w:cs="Times New Roman"/>
+          <w:sz w:val="20"/>
+          <w:szCs w:val="20"/>
+        </w:rPr>
+        <w:t>confirmer</w:t>
+      </w:r>
+      <w:proofErr w:type="spellEnd"/>
+      <w:r>
+        <w:rPr>
+          <w:rFonts w:ascii="Times New Roman" w:hAnsi="Times New Roman" w:cs="Times New Roman"/>
+          <w:sz w:val="20"/>
+          <w:szCs w:val="20"/>
+        </w:rPr>
+        <w:t xml:space="preserve"> formulas aplicadas, e</w:t>
+      </w:r>
+      <w:r>
+        <w:rPr>
+          <w:rFonts w:ascii="Times New Roman" w:hAnsi="Times New Roman" w:cs="Times New Roman"/>
+          <w:sz w:val="20"/>
+          <w:szCs w:val="20"/>
+        </w:rPr>
+        <w:t xml:space="preserve"> por forma a mais facilmente encontrar outras simulações disponíveis online, começou-se por implementar uma simulação de projétil, primeiro apenas com gravidade, depois com drag e finalmente com </w:t>
+      </w:r>
+      <w:proofErr w:type="spellStart"/>
+      <w:r>
+        <w:rPr>
+          <w:rFonts w:ascii="Times New Roman" w:hAnsi="Times New Roman" w:cs="Times New Roman"/>
+          <w:sz w:val="20"/>
+          <w:szCs w:val="20"/>
+        </w:rPr>
+        <w:t>lift</w:t>
+      </w:r>
+      <w:proofErr w:type="spellEnd"/>
+    </w:p>
+    <w:p>
+      <w:pPr>
+        <w:spacing w:after="0"/>
+        <w:rPr>
+          <w:rFonts w:ascii="Times New Roman" w:hAnsi="Times New Roman" w:cs="Times New Roman"/>
+          <w:b/>
+          <w:bCs/>
+          <w:sz w:val="20"/>
+          <w:szCs w:val="20"/>
+        </w:rPr>
+      </w:pPr>
+    </w:p>
+    <w:p>
+      <w:pPr>
+        <w:spacing w:after="0"/>
+        <w:rPr>
+          <w:rFonts w:ascii="Times New Roman" w:hAnsi="Times New Roman" w:cs="Times New Roman"/>
+          <w:b/>
+          <w:bCs/>
+          <w:sz w:val="20"/>
+          <w:szCs w:val="20"/>
+          <w:lang w:val="en-US"/>
+        </w:rPr>
+      </w:pPr>
+      <w:r>
+        <w:rPr>
+          <w:rFonts w:ascii="Times New Roman" w:hAnsi="Times New Roman" w:cs="Times New Roman"/>
+          <w:b/>
+          <w:bCs/>
+          <w:sz w:val="20"/>
+          <w:szCs w:val="20"/>
+          <w:lang w:val="en-US"/>
+        </w:rPr>
+        <w:t>Round Earth vs Flat Earth</w:t>
+      </w:r>
+    </w:p>
+    <w:p>
+      <w:pPr>
+        <w:spacing w:after="0"/>
+        <w:rPr>
+          <w:rFonts w:ascii="Times New Roman" w:hAnsi="Times New Roman" w:cs="Times New Roman"/>
+          <w:sz w:val="20"/>
+          <w:szCs w:val="20"/>
+          <w:lang w:val="en-US"/>
+        </w:rPr>
+      </w:pPr>
+    </w:p>
+    <w:p>
+      <w:pPr>
+        <w:spacing w:after="0"/>
+        <w:rPr>
+          <w:rFonts w:ascii="Times New Roman" w:hAnsi="Times New Roman" w:cs="Times New Roman"/>
+          <w:sz w:val="20"/>
+          <w:szCs w:val="20"/>
+        </w:rPr>
+      </w:pPr>
+      <w:r>
+        <w:rPr>
+          <w:rFonts w:ascii="Times New Roman" w:hAnsi="Times New Roman" w:cs="Times New Roman"/>
+          <w:sz w:val="20"/>
+          <w:szCs w:val="20"/>
+        </w:rPr>
+        <w:t>O que pretendemos não é</w:t>
+      </w:r>
+      <w:r>
+        <w:rPr>
+          <w:rFonts w:ascii="Times New Roman" w:hAnsi="Times New Roman" w:cs="Times New Roman"/>
+          <w:sz w:val="20"/>
+          <w:szCs w:val="20"/>
+        </w:rPr>
+        <w:t xml:space="preserve"> realmente obter as coordenadas de x e y na superfície da terra, mas sim obter a distancia horizontal em x e vertical em y. </w:t>
+      </w:r>
+    </w:p>
+    <w:p>
+      <w:pPr>
+        <w:spacing w:after="0"/>
+        <w:rPr>
+          <w:rFonts w:ascii="Times New Roman" w:hAnsi="Times New Roman" w:cs="Times New Roman"/>
+          <w:sz w:val="20"/>
+          <w:szCs w:val="20"/>
+        </w:rPr>
+      </w:pPr>
+    </w:p>
+    <w:p>
+      <w:pPr>
+        <w:spacing w:after="0"/>
+        <w:rPr>
+          <w:rFonts w:ascii="Times New Roman" w:hAnsi="Times New Roman" w:cs="Times New Roman"/>
+          <w:sz w:val="20"/>
+          <w:szCs w:val="20"/>
+        </w:rPr>
+      </w:pPr>
+      <w:r>
+        <w:rPr>
+          <w:rFonts w:ascii="Times New Roman" w:hAnsi="Times New Roman" w:cs="Times New Roman"/>
+          <w:sz w:val="20"/>
+          <w:szCs w:val="20"/>
+        </w:rPr>
+        <w:t xml:space="preserve">Ex com opção round </w:t>
+      </w:r>
+      <w:proofErr w:type="spellStart"/>
+      <w:r>
+        <w:rPr>
+          <w:rFonts w:ascii="Times New Roman" w:hAnsi="Times New Roman" w:cs="Times New Roman"/>
+          <w:sz w:val="20"/>
+          <w:szCs w:val="20"/>
+        </w:rPr>
+        <w:t>earth</w:t>
+      </w:r>
+      <w:proofErr w:type="spellEnd"/>
+      <w:r>
+        <w:rPr>
+          <w:rFonts w:ascii="Times New Roman" w:hAnsi="Times New Roman" w:cs="Times New Roman"/>
+          <w:sz w:val="20"/>
+          <w:szCs w:val="20"/>
+        </w:rPr>
+        <w:t xml:space="preserve"> podemos confirmar que realmente com a velocidade orbital a altitude mantém-se constante (exceto uma pequena margem de erro); </w:t>
+      </w:r>
+    </w:p>
+    <w:p>
+      <w:pPr>
+        <w:spacing w:after="0"/>
+        <w:rPr>
+          <w:rFonts w:ascii="Times New Roman" w:hAnsi="Times New Roman" w:cs="Times New Roman"/>
+          <w:sz w:val="20"/>
+          <w:szCs w:val="20"/>
+        </w:rPr>
+      </w:pPr>
+      <w:r>
+        <w:rPr>
+          <w:rFonts w:ascii="Times New Roman" w:hAnsi="Times New Roman" w:cs="Times New Roman"/>
+          <w:sz w:val="20"/>
+          <w:szCs w:val="20"/>
+        </w:rPr>
+        <w:t xml:space="preserve">Com velocidade de escape a altitude aumenta. </w:t>
+      </w:r>
+    </w:p>
+    <w:p>
+      <w:pPr>
+        <w:spacing w:after="0"/>
+        <w:rPr>
+          <w:rFonts w:ascii="Times New Roman" w:hAnsi="Times New Roman" w:cs="Times New Roman"/>
+          <w:sz w:val="20"/>
+          <w:szCs w:val="20"/>
+        </w:rPr>
+      </w:pPr>
+    </w:p>
+    <w:p>
+      <w:pPr>
+        <w:spacing w:after="0"/>
+        <w:rPr>
+          <w:rFonts w:ascii="Times New Roman" w:hAnsi="Times New Roman" w:cs="Times New Roman"/>
+          <w:sz w:val="20"/>
+          <w:szCs w:val="20"/>
+        </w:rPr>
+      </w:pPr>
+      <w:r>
+        <w:rPr>
+          <w:rFonts w:ascii="Times New Roman" w:hAnsi="Times New Roman" w:cs="Times New Roman"/>
+          <w:sz w:val="20"/>
+          <w:szCs w:val="20"/>
+        </w:rPr>
+        <w:t xml:space="preserve">Round </w:t>
+      </w:r>
+      <w:proofErr w:type="spellStart"/>
+      <w:r>
+        <w:rPr>
+          <w:rFonts w:ascii="Times New Roman" w:hAnsi="Times New Roman" w:cs="Times New Roman"/>
+          <w:sz w:val="20"/>
+          <w:szCs w:val="20"/>
+        </w:rPr>
+        <w:t>earth</w:t>
+      </w:r>
+      <w:proofErr w:type="spellEnd"/>
+      <w:r>
+        <w:rPr>
+          <w:rFonts w:ascii="Times New Roman" w:hAnsi="Times New Roman" w:cs="Times New Roman"/>
+          <w:sz w:val="20"/>
+          <w:szCs w:val="20"/>
+        </w:rPr>
+        <w:t xml:space="preserve"> também permite ver </w:t>
+      </w:r>
+      <w:r>
+        <w:rPr>
+          <w:rFonts w:ascii="Times New Roman" w:hAnsi="Times New Roman" w:cs="Times New Roman"/>
+          <w:sz w:val="20"/>
+          <w:szCs w:val="20"/>
+        </w:rPr>
+        <w:t>diferença entre re</w:t>
+      </w:r>
+      <w:r>
+        <w:rPr>
+          <w:rFonts w:ascii="Times New Roman" w:hAnsi="Times New Roman" w:cs="Times New Roman"/>
+          <w:sz w:val="20"/>
+          <w:szCs w:val="20"/>
+        </w:rPr>
+        <w:t xml:space="preserve">almente aplicar modelo round </w:t>
+      </w:r>
+      <w:proofErr w:type="spellStart"/>
+      <w:r>
+        <w:rPr>
+          <w:rFonts w:ascii="Times New Roman" w:hAnsi="Times New Roman" w:cs="Times New Roman"/>
+          <w:sz w:val="20"/>
+          <w:szCs w:val="20"/>
+        </w:rPr>
+        <w:t>earth</w:t>
+      </w:r>
+      <w:proofErr w:type="spellEnd"/>
+      <w:r>
+        <w:rPr>
+          <w:rFonts w:ascii="Times New Roman" w:hAnsi="Times New Roman" w:cs="Times New Roman"/>
+          <w:sz w:val="20"/>
+          <w:szCs w:val="20"/>
+        </w:rPr>
+        <w:t xml:space="preserve"> </w:t>
+      </w:r>
+      <w:proofErr w:type="spellStart"/>
+      <w:r>
+        <w:rPr>
+          <w:rFonts w:ascii="Times New Roman" w:hAnsi="Times New Roman" w:cs="Times New Roman"/>
+          <w:sz w:val="20"/>
+          <w:szCs w:val="20"/>
+        </w:rPr>
+        <w:t>vs</w:t>
+      </w:r>
+      <w:proofErr w:type="spellEnd"/>
+      <w:r>
+        <w:rPr>
+          <w:rFonts w:ascii="Times New Roman" w:hAnsi="Times New Roman" w:cs="Times New Roman"/>
+          <w:sz w:val="20"/>
+          <w:szCs w:val="20"/>
+        </w:rPr>
+        <w:t xml:space="preserve"> apenas ir contando a componente x como round </w:t>
+      </w:r>
+      <w:proofErr w:type="spellStart"/>
+      <w:r>
+        <w:rPr>
+          <w:rFonts w:ascii="Times New Roman" w:hAnsi="Times New Roman" w:cs="Times New Roman"/>
+          <w:sz w:val="20"/>
+          <w:szCs w:val="20"/>
+        </w:rPr>
+        <w:t>earth</w:t>
+      </w:r>
+      <w:proofErr w:type="spellEnd"/>
+      <w:r>
+        <w:rPr>
+          <w:rFonts w:ascii="Times New Roman" w:hAnsi="Times New Roman" w:cs="Times New Roman"/>
+          <w:sz w:val="20"/>
+          <w:szCs w:val="20"/>
+        </w:rPr>
+        <w:t xml:space="preserve">. No segundo caso, imaginando por exemplo que estamos na posição (R + 10_000, R+10_000), ou seja na diagonal, a 45º da origem, se aplicarmos um novo vetor de velocidade, por exemplo um vetor de velocidade horizontal, sem componente y; na flat </w:t>
+      </w:r>
+      <w:proofErr w:type="spellStart"/>
+      <w:r>
+        <w:rPr>
+          <w:rFonts w:ascii="Times New Roman" w:hAnsi="Times New Roman" w:cs="Times New Roman"/>
+          <w:sz w:val="20"/>
+          <w:szCs w:val="20"/>
+        </w:rPr>
+        <w:t>earth</w:t>
+      </w:r>
+      <w:proofErr w:type="spellEnd"/>
+      <w:r>
+        <w:rPr>
+          <w:rFonts w:ascii="Times New Roman" w:hAnsi="Times New Roman" w:cs="Times New Roman"/>
+          <w:sz w:val="20"/>
+          <w:szCs w:val="20"/>
+        </w:rPr>
+        <w:t xml:space="preserve">, esse vetor </w:t>
+      </w:r>
+      <w:proofErr w:type="spellStart"/>
+      <w:r>
+        <w:rPr>
+          <w:rFonts w:ascii="Times New Roman" w:hAnsi="Times New Roman" w:cs="Times New Roman"/>
+          <w:sz w:val="20"/>
+          <w:szCs w:val="20"/>
+        </w:rPr>
+        <w:t>realmetne</w:t>
+      </w:r>
+      <w:proofErr w:type="spellEnd"/>
+      <w:r>
+        <w:rPr>
+          <w:rFonts w:ascii="Times New Roman" w:hAnsi="Times New Roman" w:cs="Times New Roman"/>
+          <w:sz w:val="20"/>
+          <w:szCs w:val="20"/>
+        </w:rPr>
+        <w:t xml:space="preserve"> é horizontal, mas na round </w:t>
+      </w:r>
+      <w:proofErr w:type="spellStart"/>
+      <w:r>
+        <w:rPr>
+          <w:rFonts w:ascii="Times New Roman" w:hAnsi="Times New Roman" w:cs="Times New Roman"/>
+          <w:sz w:val="20"/>
+          <w:szCs w:val="20"/>
+        </w:rPr>
+        <w:t>earth</w:t>
+      </w:r>
+      <w:proofErr w:type="spellEnd"/>
+      <w:r>
+        <w:rPr>
+          <w:rFonts w:ascii="Times New Roman" w:hAnsi="Times New Roman" w:cs="Times New Roman"/>
+          <w:sz w:val="20"/>
+          <w:szCs w:val="20"/>
+        </w:rPr>
+        <w:t xml:space="preserve">, ser horizontal nessa posição na verdade significa estar a apontar 45º para baixo. </w:t>
+      </w:r>
+      <w:r>
+        <w:rPr>
+          <w:rFonts w:ascii="Times New Roman" w:hAnsi="Times New Roman" w:cs="Times New Roman"/>
+          <w:sz w:val="20"/>
+          <w:szCs w:val="20"/>
+        </w:rPr>
+        <w:t>Como ilustra de forma simplificada a figura seguinte:</w:t>
+      </w:r>
+    </w:p>
+    <w:p>
+      <w:pPr>
+        <w:spacing w:after="0"/>
+        <w:rPr>
+          <w:rFonts w:ascii="Times New Roman" w:hAnsi="Times New Roman" w:cs="Times New Roman"/>
+          <w:sz w:val="20"/>
+          <w:szCs w:val="20"/>
+        </w:rPr>
+      </w:pPr>
+    </w:p>
+    <w:p>
+      <w:pPr>
+        <w:spacing w:after="0"/>
+        <w:jc w:val="center"/>
+        <w:rPr>
+          <w:rFonts w:ascii="Times New Roman" w:hAnsi="Times New Roman" w:cs="Times New Roman"/>
+          <w:sz w:val="20"/>
+          <w:szCs w:val="20"/>
+        </w:rPr>
+      </w:pPr>
+      <w:r>
+        <w:rPr>
+          <w:rFonts w:ascii="Times New Roman" w:hAnsi="Times New Roman" w:cs="Times New Roman"/>
+          <w:sz w:val="20"/>
+          <w:szCs w:val="20"/>
+        </w:rPr>
+        <w:lastRenderedPageBreak/>
+        <w:drawing>
+          <wp:inline distT="0" distB="0" distL="0" distR="0" wp14:anchorId="0194C2F6" wp14:editId="35E3BDB0">
+            <wp:extent cx="4110181" cy="2172055"/>
+            <wp:effectExtent l="0" t="0" r="5080" b="0"/>
+            <wp:docPr id="168649069" name="Imagem 1" descr="Uma imagem com texto, file, diagrama, Gráfico&#10;&#10;Descrição gerada automaticamente"/>
+            <wp:cNvGraphicFramePr>
+              <a:graphicFrameLocks xmlns:a="http://schemas.openxmlformats.org/drawingml/2006/main" noChangeAspect="1"/>
+            </wp:cNvGraphicFramePr>
+            <a:graphic xmlns:a="http://schemas.openxmlformats.org/drawingml/2006/main">
+              <a:graphicData uri="http://schemas.openxmlformats.org/drawingml/2006/picture">
+                <pic:pic xmlns:pic="http://schemas.openxmlformats.org/drawingml/2006/picture">
+                  <pic:nvPicPr>
+                    <pic:cNvPr id="168649069" name="Imagem 1" descr="Uma imagem com texto, file, diagrama, Gráfico&#10;&#10;Descrição gerada automaticamente"/>
+                    <pic:cNvPicPr/>
+                  </pic:nvPicPr>
+                  <pic:blipFill>
+                    <a:blip r:embed="rId11"/>
+                    <a:stretch>
+                      <a:fillRect/>
+                    </a:stretch>
+                  </pic:blipFill>
+                  <pic:spPr>
+                    <a:xfrm>
+                      <a:off x="0" y="0"/>
+                      <a:ext cx="4114795" cy="2174493"/>
+                    </a:xfrm>
+                    <a:prstGeom prst="rect">
+                      <a:avLst/>
+                    </a:prstGeom>
+                  </pic:spPr>
+                </pic:pic>
+              </a:graphicData>
+            </a:graphic>
+          </wp:inline>
+        </w:drawing>
+      </w:r>
+    </w:p>
+    <w:p>
+      <w:pPr>
+        <w:spacing w:after="0"/>
+        <w:rPr>
+          <w:rFonts w:ascii="Times New Roman" w:hAnsi="Times New Roman" w:cs="Times New Roman"/>
+          <w:sz w:val="20"/>
+          <w:szCs w:val="20"/>
+        </w:rPr>
+      </w:pPr>
+    </w:p>
+    <w:p>
+      <w:pPr>
+        <w:spacing w:after="0"/>
+        <w:rPr>
+          <w:rFonts w:ascii="Times New Roman" w:hAnsi="Times New Roman" w:cs="Times New Roman"/>
+          <w:sz w:val="20"/>
+          <w:szCs w:val="20"/>
+        </w:rPr>
+      </w:pPr>
+      <w:r>
+        <w:rPr>
+          <w:rFonts w:ascii="Times New Roman" w:hAnsi="Times New Roman" w:cs="Times New Roman"/>
+          <w:sz w:val="20"/>
+          <w:szCs w:val="20"/>
+        </w:rPr>
+        <w:t xml:space="preserve">Analisando as tarefas para converter flat </w:t>
+      </w:r>
+      <w:proofErr w:type="spellStart"/>
+      <w:r>
+        <w:rPr>
+          <w:rFonts w:ascii="Times New Roman" w:hAnsi="Times New Roman" w:cs="Times New Roman"/>
+          <w:sz w:val="20"/>
+          <w:szCs w:val="20"/>
+        </w:rPr>
+        <w:t>earth</w:t>
+      </w:r>
+      <w:proofErr w:type="spellEnd"/>
+      <w:r>
+        <w:rPr>
+          <w:rFonts w:ascii="Times New Roman" w:hAnsi="Times New Roman" w:cs="Times New Roman"/>
+          <w:sz w:val="20"/>
+          <w:szCs w:val="20"/>
+        </w:rPr>
+        <w:t xml:space="preserve"> em round </w:t>
+      </w:r>
+      <w:proofErr w:type="spellStart"/>
+      <w:r>
+        <w:rPr>
+          <w:rFonts w:ascii="Times New Roman" w:hAnsi="Times New Roman" w:cs="Times New Roman"/>
+          <w:sz w:val="20"/>
+          <w:szCs w:val="20"/>
+        </w:rPr>
+        <w:t>earth</w:t>
+      </w:r>
+      <w:proofErr w:type="spellEnd"/>
+      <w:r>
+        <w:rPr>
+          <w:rFonts w:ascii="Times New Roman" w:hAnsi="Times New Roman" w:cs="Times New Roman"/>
+          <w:sz w:val="20"/>
+          <w:szCs w:val="20"/>
+        </w:rPr>
+        <w:t xml:space="preserve">: </w:t>
+      </w:r>
+    </w:p>
+    <w:p>
+      <w:pPr>
+        <w:pStyle w:val="PargrafodaLista"/>
+        <w:numPr>
+          <w:ilvl w:val="0"/>
+          <w:numId w:val="30"/>
+        </w:numPr>
+        <w:spacing w:after="0"/>
+        <w:rPr>
+          <w:rFonts w:ascii="Times New Roman" w:hAnsi="Times New Roman" w:cs="Times New Roman"/>
+          <w:sz w:val="20"/>
+          <w:szCs w:val="20"/>
+        </w:rPr>
+      </w:pPr>
+      <w:r>
+        <w:rPr>
+          <w:rFonts w:ascii="Times New Roman" w:hAnsi="Times New Roman" w:cs="Times New Roman"/>
+          <w:sz w:val="20"/>
+          <w:szCs w:val="20"/>
+        </w:rPr>
+        <w:t>A</w:t>
+      </w:r>
+      <w:r>
+        <w:rPr>
+          <w:rFonts w:ascii="Times New Roman" w:hAnsi="Times New Roman" w:cs="Times New Roman"/>
+          <w:sz w:val="20"/>
+          <w:szCs w:val="20"/>
+        </w:rPr>
+        <w:t>plicamos conversão dos vetores de velocidade</w:t>
+      </w:r>
+      <w:r>
+        <w:rPr>
+          <w:rFonts w:ascii="Times New Roman" w:hAnsi="Times New Roman" w:cs="Times New Roman"/>
+          <w:sz w:val="20"/>
+          <w:szCs w:val="20"/>
+        </w:rPr>
+        <w:t xml:space="preserve"> para depois serem utilizados para calcular a aceleração no passo seguinte: </w:t>
+      </w:r>
+    </w:p>
+    <w:p>
+      <w:pPr>
+        <w:pStyle w:val="cdigo"/>
+        <w:ind w:left="1416"/>
+        <w:rPr>
+          <w:color w:val="000000"/>
+          <w:lang w:val="en-US"/>
+        </w:rPr>
+      </w:pPr>
+      <w:proofErr w:type="spellStart"/>
+      <w:r>
+        <w:rPr>
+          <w:lang w:val="en-US"/>
+        </w:rPr>
+        <w:t>vx_step</w:t>
+      </w:r>
+      <w:proofErr w:type="spellEnd"/>
+      <w:r>
+        <w:rPr>
+          <w:color w:val="000000"/>
+          <w:lang w:val="en-US"/>
+        </w:rPr>
+        <w:t xml:space="preserve"> = </w:t>
+      </w:r>
+      <w:r>
+        <w:rPr>
+          <w:lang w:val="en-US"/>
+        </w:rPr>
+        <w:t>ax</w:t>
+      </w:r>
+      <w:r>
+        <w:rPr>
+          <w:color w:val="000000"/>
+          <w:lang w:val="en-US"/>
+        </w:rPr>
+        <w:t xml:space="preserve"> * </w:t>
+      </w:r>
+      <w:r>
+        <w:rPr>
+          <w:lang w:val="en-US"/>
+        </w:rPr>
+        <w:t>dt</w:t>
+      </w:r>
+    </w:p>
+    <w:p>
+      <w:pPr>
+        <w:pStyle w:val="cdigo"/>
+        <w:ind w:left="1416"/>
+        <w:rPr>
+          <w:color w:val="000000"/>
+          <w:lang w:val="en-US"/>
+        </w:rPr>
+      </w:pPr>
+      <w:proofErr w:type="spellStart"/>
+      <w:r>
+        <w:rPr>
+          <w:lang w:val="en-US"/>
+        </w:rPr>
+        <w:t>vy_step</w:t>
+      </w:r>
+      <w:proofErr w:type="spellEnd"/>
+      <w:r>
+        <w:rPr>
+          <w:color w:val="000000"/>
+          <w:lang w:val="en-US"/>
+        </w:rPr>
+        <w:t xml:space="preserve"> = </w:t>
+      </w:r>
+      <w:r>
+        <w:rPr>
+          <w:lang w:val="en-US"/>
+        </w:rPr>
+        <w:t>ay</w:t>
+      </w:r>
+      <w:r>
+        <w:rPr>
+          <w:color w:val="000000"/>
+          <w:lang w:val="en-US"/>
+        </w:rPr>
+        <w:t xml:space="preserve"> * </w:t>
+      </w:r>
+      <w:r>
+        <w:rPr>
+          <w:lang w:val="en-US"/>
+        </w:rPr>
+        <w:t>dt</w:t>
+      </w:r>
+    </w:p>
+    <w:p>
+      <w:pPr>
+        <w:pStyle w:val="cdigo"/>
+        <w:ind w:left="1416"/>
+        <w:rPr>
+          <w:color w:val="000000"/>
+          <w:lang w:val="en-US"/>
+        </w:rPr>
+      </w:pPr>
+      <w:proofErr w:type="spellStart"/>
+      <w:r>
+        <w:rPr>
+          <w:lang w:val="en-US"/>
+        </w:rPr>
+        <w:t>v</w:t>
+      </w:r>
+      <w:r>
+        <w:rPr>
+          <w:lang w:val="en-US"/>
+        </w:rPr>
+        <w:t>x</w:t>
+      </w:r>
+      <w:proofErr w:type="spellEnd"/>
+      <w:r>
+        <w:rPr>
+          <w:color w:val="000000"/>
+          <w:lang w:val="en-US"/>
+        </w:rPr>
+        <w:t xml:space="preserve"> += </w:t>
+      </w:r>
+      <w:proofErr w:type="spellStart"/>
+      <w:r>
+        <w:rPr>
+          <w:lang w:val="en-US"/>
+        </w:rPr>
+        <w:t>y_step</w:t>
+      </w:r>
+      <w:proofErr w:type="spellEnd"/>
+      <w:r>
+        <w:rPr>
+          <w:color w:val="000000"/>
+          <w:lang w:val="en-US"/>
+        </w:rPr>
+        <w:t xml:space="preserve"> * </w:t>
+      </w:r>
+      <w:proofErr w:type="spellStart"/>
+      <w:r>
+        <w:rPr>
+          <w:color w:val="267F99"/>
+          <w:lang w:val="en-US"/>
+        </w:rPr>
+        <w:t>np</w:t>
+      </w:r>
+      <w:r>
+        <w:rPr>
+          <w:color w:val="000000"/>
+          <w:lang w:val="en-US"/>
+        </w:rPr>
+        <w:t>.</w:t>
+      </w:r>
+      <w:r>
+        <w:rPr>
+          <w:lang w:val="en-US"/>
+        </w:rPr>
+        <w:t>sin</w:t>
+      </w:r>
+      <w:proofErr w:type="spellEnd"/>
+      <w:r>
+        <w:rPr>
+          <w:color w:val="000000"/>
+          <w:lang w:val="en-US"/>
+        </w:rPr>
+        <w:t>(</w:t>
+      </w:r>
+      <w:proofErr w:type="spellStart"/>
+      <w:r>
+        <w:rPr>
+          <w:lang w:val="en-US"/>
+        </w:rPr>
+        <w:t>earth_angle</w:t>
+      </w:r>
+      <w:proofErr w:type="spellEnd"/>
+      <w:r>
+        <w:rPr>
+          <w:color w:val="000000"/>
+          <w:lang w:val="en-US"/>
+        </w:rPr>
+        <w:t xml:space="preserve">) + </w:t>
+      </w:r>
+      <w:proofErr w:type="spellStart"/>
+      <w:r>
+        <w:rPr>
+          <w:lang w:val="en-US"/>
+        </w:rPr>
+        <w:t>x_step</w:t>
+      </w:r>
+      <w:proofErr w:type="spellEnd"/>
+      <w:r>
+        <w:rPr>
+          <w:color w:val="000000"/>
+          <w:lang w:val="en-US"/>
+        </w:rPr>
+        <w:t xml:space="preserve"> * </w:t>
+      </w:r>
+      <w:proofErr w:type="spellStart"/>
+      <w:r>
+        <w:rPr>
+          <w:color w:val="267F99"/>
+          <w:lang w:val="en-US"/>
+        </w:rPr>
+        <w:t>np</w:t>
+      </w:r>
+      <w:r>
+        <w:rPr>
+          <w:color w:val="000000"/>
+          <w:lang w:val="en-US"/>
+        </w:rPr>
+        <w:t>.</w:t>
+      </w:r>
+      <w:r>
+        <w:rPr>
+          <w:lang w:val="en-US"/>
+        </w:rPr>
+        <w:t>cos</w:t>
+      </w:r>
+      <w:proofErr w:type="spellEnd"/>
+      <w:r>
+        <w:rPr>
+          <w:color w:val="000000"/>
+          <w:lang w:val="en-US"/>
+        </w:rPr>
+        <w:t>(</w:t>
+      </w:r>
+      <w:proofErr w:type="spellStart"/>
+      <w:r>
+        <w:rPr>
+          <w:lang w:val="en-US"/>
+        </w:rPr>
+        <w:t>earth_angle</w:t>
+      </w:r>
+      <w:proofErr w:type="spellEnd"/>
+      <w:r>
+        <w:rPr>
+          <w:color w:val="000000"/>
+          <w:lang w:val="en-US"/>
+        </w:rPr>
+        <w:t>)  </w:t>
+      </w:r>
+    </w:p>
+    <w:p>
+      <w:pPr>
+        <w:pStyle w:val="cdigo"/>
+        <w:ind w:left="1416"/>
+        <w:rPr>
+          <w:color w:val="000000"/>
+          <w:lang w:val="en-US"/>
+        </w:rPr>
+      </w:pPr>
+      <w:proofErr w:type="spellStart"/>
+      <w:r>
+        <w:rPr>
+          <w:lang w:val="en-US"/>
+        </w:rPr>
+        <w:t>v</w:t>
+      </w:r>
+      <w:r>
+        <w:rPr>
+          <w:lang w:val="en-US"/>
+        </w:rPr>
+        <w:t>y</w:t>
+      </w:r>
+      <w:proofErr w:type="spellEnd"/>
+      <w:r>
+        <w:rPr>
+          <w:color w:val="000000"/>
+          <w:lang w:val="en-US"/>
+        </w:rPr>
+        <w:t xml:space="preserve"> += </w:t>
+      </w:r>
+      <w:proofErr w:type="spellStart"/>
+      <w:r>
+        <w:rPr>
+          <w:lang w:val="en-US"/>
+        </w:rPr>
+        <w:t>y_step</w:t>
+      </w:r>
+      <w:proofErr w:type="spellEnd"/>
+      <w:r>
+        <w:rPr>
+          <w:color w:val="000000"/>
+          <w:lang w:val="en-US"/>
+        </w:rPr>
+        <w:t xml:space="preserve"> * </w:t>
+      </w:r>
+      <w:proofErr w:type="spellStart"/>
+      <w:r>
+        <w:rPr>
+          <w:color w:val="267F99"/>
+          <w:lang w:val="en-US"/>
+        </w:rPr>
+        <w:t>np</w:t>
+      </w:r>
+      <w:r>
+        <w:rPr>
+          <w:color w:val="000000"/>
+          <w:lang w:val="en-US"/>
+        </w:rPr>
+        <w:t>.</w:t>
+      </w:r>
+      <w:r>
+        <w:rPr>
+          <w:lang w:val="en-US"/>
+        </w:rPr>
+        <w:t>cos</w:t>
+      </w:r>
+      <w:proofErr w:type="spellEnd"/>
+      <w:r>
+        <w:rPr>
+          <w:color w:val="000000"/>
+          <w:lang w:val="en-US"/>
+        </w:rPr>
+        <w:t>(</w:t>
+      </w:r>
+      <w:proofErr w:type="spellStart"/>
+      <w:r>
+        <w:rPr>
+          <w:lang w:val="en-US"/>
+        </w:rPr>
+        <w:t>earth_angle</w:t>
+      </w:r>
+      <w:proofErr w:type="spellEnd"/>
+      <w:r>
+        <w:rPr>
+          <w:color w:val="000000"/>
+          <w:lang w:val="en-US"/>
+        </w:rPr>
+        <w:t xml:space="preserve">) </w:t>
+      </w:r>
+      <w:r>
+        <w:rPr>
+          <w:color w:val="000000"/>
+          <w:highlight w:val="yellow"/>
+          <w:lang w:val="en-US"/>
+        </w:rPr>
+        <w:t>-</w:t>
+      </w:r>
+      <w:r>
+        <w:rPr>
+          <w:color w:val="000000"/>
+          <w:lang w:val="en-US"/>
+        </w:rPr>
+        <w:t xml:space="preserve"> </w:t>
+      </w:r>
+      <w:proofErr w:type="spellStart"/>
+      <w:r>
+        <w:rPr>
+          <w:lang w:val="en-US"/>
+        </w:rPr>
+        <w:t>x_step</w:t>
+      </w:r>
+      <w:proofErr w:type="spellEnd"/>
+      <w:r>
+        <w:rPr>
+          <w:color w:val="000000"/>
+          <w:lang w:val="en-US"/>
+        </w:rPr>
+        <w:t xml:space="preserve"> * </w:t>
+      </w:r>
+      <w:proofErr w:type="spellStart"/>
+      <w:r>
+        <w:rPr>
+          <w:color w:val="267F99"/>
+          <w:lang w:val="en-US"/>
+        </w:rPr>
+        <w:t>np</w:t>
+      </w:r>
+      <w:r>
+        <w:rPr>
+          <w:color w:val="000000"/>
+          <w:lang w:val="en-US"/>
+        </w:rPr>
+        <w:t>.</w:t>
+      </w:r>
+      <w:r>
+        <w:rPr>
+          <w:lang w:val="en-US"/>
+        </w:rPr>
+        <w:t>sin</w:t>
+      </w:r>
+      <w:proofErr w:type="spellEnd"/>
+      <w:r>
+        <w:rPr>
+          <w:color w:val="000000"/>
+          <w:lang w:val="en-US"/>
+        </w:rPr>
+        <w:t>(</w:t>
+      </w:r>
+      <w:proofErr w:type="spellStart"/>
+      <w:r>
+        <w:rPr>
+          <w:lang w:val="en-US"/>
+        </w:rPr>
+        <w:t>earth_angle</w:t>
+      </w:r>
+      <w:proofErr w:type="spellEnd"/>
+      <w:r>
+        <w:rPr>
+          <w:color w:val="000000"/>
+          <w:lang w:val="en-US"/>
+        </w:rPr>
+        <w:t>)  </w:t>
+      </w:r>
+    </w:p>
+    <w:p>
+      <w:pPr>
+        <w:pStyle w:val="cdigo"/>
+        <w:ind w:left="3540"/>
+        <w:rPr>
+          <w:color w:val="000000"/>
+          <w:lang w:val="en-US"/>
+        </w:rPr>
+      </w:pPr>
+      <w:r>
+        <w:rPr>
+          <w:color w:val="008000"/>
+          <w:lang w:val="en-US"/>
+        </w:rPr>
+        <w:t xml:space="preserve"># </w:t>
+      </w:r>
+      <w:proofErr w:type="spellStart"/>
+      <w:r>
+        <w:rPr>
+          <w:color w:val="008000"/>
+          <w:lang w:val="en-US"/>
+        </w:rPr>
+        <w:t>y_flat</w:t>
+      </w:r>
+      <w:proofErr w:type="spellEnd"/>
+      <w:r>
+        <w:rPr>
+          <w:color w:val="008000"/>
+          <w:lang w:val="en-US"/>
+        </w:rPr>
+        <w:t xml:space="preserve"> is decreasing because we are going down</w:t>
+      </w:r>
+    </w:p>
+    <w:p>
+      <w:pPr>
+        <w:pStyle w:val="cdigo"/>
+        <w:ind w:left="0"/>
+        <w:rPr>
+          <w:sz w:val="20"/>
+          <w:szCs w:val="20"/>
+          <w:lang w:val="en-US"/>
+        </w:rPr>
+      </w:pPr>
+    </w:p>
+    <w:p>
+      <w:pPr>
+        <w:pStyle w:val="cdigo"/>
+        <w:numPr>
+          <w:ilvl w:val="0"/>
+          <w:numId w:val="30"/>
+        </w:numPr>
+        <w:rPr>
+          <w:sz w:val="20"/>
+          <w:szCs w:val="20"/>
+        </w:rPr>
+      </w:pPr>
+      <w:r>
+        <w:rPr>
+          <w:sz w:val="20"/>
+          <w:szCs w:val="20"/>
+        </w:rPr>
+        <w:t>Calculamos a posição x e y normalmente</w:t>
+      </w:r>
+      <w:r>
+        <w:rPr>
+          <w:sz w:val="20"/>
+          <w:szCs w:val="20"/>
+        </w:rPr>
+        <w:t xml:space="preserve"> (mantemos x e y na flat </w:t>
+      </w:r>
+      <w:proofErr w:type="spellStart"/>
+      <w:r>
+        <w:rPr>
+          <w:sz w:val="20"/>
+          <w:szCs w:val="20"/>
+        </w:rPr>
+        <w:t>earth</w:t>
+      </w:r>
+      <w:proofErr w:type="spellEnd"/>
+      <w:r>
+        <w:rPr>
+          <w:sz w:val="20"/>
+          <w:szCs w:val="20"/>
+        </w:rPr>
+        <w:t>, mas tendo esta opção obtida através de movimentos</w:t>
+      </w:r>
+      <w:r>
+        <w:rPr>
+          <w:sz w:val="20"/>
+          <w:szCs w:val="20"/>
+        </w:rPr>
+        <w:t xml:space="preserve"> da round </w:t>
+      </w:r>
+      <w:proofErr w:type="spellStart"/>
+      <w:r>
+        <w:rPr>
+          <w:sz w:val="20"/>
+          <w:szCs w:val="20"/>
+        </w:rPr>
+        <w:t>earth</w:t>
+      </w:r>
+      <w:proofErr w:type="spellEnd"/>
+      <w:r>
+        <w:rPr>
+          <w:sz w:val="20"/>
+          <w:szCs w:val="20"/>
+        </w:rPr>
+        <w:t>)</w:t>
+      </w:r>
+      <w:r>
+        <w:rPr>
+          <w:sz w:val="20"/>
+          <w:szCs w:val="20"/>
+        </w:rPr>
+        <w:t xml:space="preserve">: </w:t>
+      </w:r>
+    </w:p>
+    <w:p>
+      <w:pPr>
+        <w:pStyle w:val="cdigo"/>
+        <w:ind w:left="1416"/>
+        <w:rPr>
+          <w:lang w:val="en-US"/>
+        </w:rPr>
+      </w:pPr>
+      <w:r>
+        <w:rPr>
+          <w:color w:val="001080"/>
+          <w:lang w:val="en-US"/>
+        </w:rPr>
+        <w:t>x</w:t>
+      </w:r>
+      <w:r>
+        <w:rPr>
+          <w:lang w:val="en-US"/>
+        </w:rPr>
+        <w:t xml:space="preserve"> += </w:t>
+      </w:r>
+      <w:proofErr w:type="spellStart"/>
+      <w:r>
+        <w:rPr>
+          <w:color w:val="001080"/>
+          <w:lang w:val="en-US"/>
+        </w:rPr>
+        <w:t>vx</w:t>
+      </w:r>
+      <w:proofErr w:type="spellEnd"/>
+      <w:r>
+        <w:rPr>
+          <w:lang w:val="en-US"/>
+        </w:rPr>
+        <w:t xml:space="preserve"> * </w:t>
+      </w:r>
+      <w:r>
+        <w:rPr>
+          <w:color w:val="001080"/>
+          <w:lang w:val="en-US"/>
+        </w:rPr>
+        <w:t>dt</w:t>
+      </w:r>
+    </w:p>
+    <w:p>
+      <w:pPr>
+        <w:pStyle w:val="cdigo"/>
+        <w:ind w:left="1416"/>
+        <w:rPr>
+          <w:lang w:val="en-US"/>
+        </w:rPr>
+      </w:pPr>
+      <w:r>
+        <w:rPr>
+          <w:color w:val="001080"/>
+          <w:lang w:val="en-US"/>
+        </w:rPr>
+        <w:t>y</w:t>
+      </w:r>
+      <w:r>
+        <w:rPr>
+          <w:lang w:val="en-US"/>
+        </w:rPr>
+        <w:t xml:space="preserve"> += </w:t>
+      </w:r>
+      <w:proofErr w:type="spellStart"/>
+      <w:r>
+        <w:rPr>
+          <w:color w:val="001080"/>
+          <w:lang w:val="en-US"/>
+        </w:rPr>
+        <w:t>vy</w:t>
+      </w:r>
+      <w:proofErr w:type="spellEnd"/>
+      <w:r>
+        <w:rPr>
+          <w:lang w:val="en-US"/>
+        </w:rPr>
+        <w:t xml:space="preserve"> * </w:t>
+      </w:r>
+      <w:r>
+        <w:rPr>
+          <w:color w:val="001080"/>
+          <w:lang w:val="en-US"/>
+        </w:rPr>
+        <w:t>dt</w:t>
+      </w:r>
+    </w:p>
+    <w:p>
+      <w:pPr>
+        <w:pStyle w:val="cdigo"/>
+        <w:ind w:left="720"/>
+        <w:rPr>
+          <w:sz w:val="20"/>
+          <w:szCs w:val="20"/>
+          <w:lang w:val="en-US"/>
+        </w:rPr>
+      </w:pPr>
+    </w:p>
+    <w:p>
+      <w:pPr>
+        <w:pStyle w:val="PargrafodaLista"/>
+        <w:numPr>
+          <w:ilvl w:val="0"/>
+          <w:numId w:val="30"/>
+        </w:numPr>
+        <w:spacing w:after="0"/>
+        <w:rPr>
+          <w:rFonts w:ascii="Times New Roman" w:hAnsi="Times New Roman" w:cs="Times New Roman"/>
+          <w:sz w:val="20"/>
+          <w:szCs w:val="20"/>
+        </w:rPr>
+      </w:pPr>
+      <w:r>
+        <w:rPr>
+          <w:sz w:val="20"/>
+          <w:szCs w:val="20"/>
+        </w:rPr>
+        <w:t xml:space="preserve">Atualizamos o </w:t>
+      </w:r>
+      <w:proofErr w:type="spellStart"/>
+      <w:r>
+        <w:rPr>
+          <w:sz w:val="20"/>
+          <w:szCs w:val="20"/>
+        </w:rPr>
+        <w:t>earth_angle</w:t>
+      </w:r>
+      <w:proofErr w:type="spellEnd"/>
+      <w:r>
+        <w:rPr>
+          <w:sz w:val="20"/>
+          <w:szCs w:val="20"/>
+        </w:rPr>
+        <w:t xml:space="preserve"> com base na nova posição</w:t>
+      </w:r>
+      <w:r>
+        <w:rPr>
+          <w:sz w:val="20"/>
+          <w:szCs w:val="20"/>
+        </w:rPr>
+        <w:t xml:space="preserve">. Este é o angulo formado pelo eixo y e a direção da linha que passa pela origem e pelo ponto. Podíamos considerar o eixo x como sendo o eixo de referencia, mas para melhor pensar o problema físico de reentrada, é bom ter o eixo y como a referência: </w:t>
+      </w:r>
+      <w:r>
+        <w:rPr>
+          <w:sz w:val="20"/>
+          <w:szCs w:val="20"/>
+        </w:rPr>
+        <w:t xml:space="preserve"> </w:t>
+      </w:r>
+    </w:p>
+    <w:p>
+      <w:pPr>
+        <w:pStyle w:val="cdigo"/>
+        <w:ind w:firstLine="708"/>
+        <w:rPr>
+          <w:color w:val="000000"/>
+          <w:lang w:val="en-US"/>
+        </w:rPr>
+      </w:pPr>
+      <w:proofErr w:type="spellStart"/>
+      <w:r>
+        <w:rPr>
+          <w:color w:val="001080"/>
+          <w:lang w:val="en-US"/>
+        </w:rPr>
+        <w:t>earth_angle</w:t>
+      </w:r>
+      <w:proofErr w:type="spellEnd"/>
+      <w:r>
+        <w:rPr>
+          <w:color w:val="000000"/>
+          <w:lang w:val="en-US"/>
+        </w:rPr>
+        <w:t xml:space="preserve"> = </w:t>
+      </w:r>
+      <w:proofErr w:type="spellStart"/>
+      <w:r>
+        <w:rPr>
+          <w:color w:val="267F99"/>
+          <w:lang w:val="en-US"/>
+        </w:rPr>
+        <w:t>np</w:t>
+      </w:r>
+      <w:r>
+        <w:rPr>
+          <w:color w:val="000000"/>
+          <w:lang w:val="en-US"/>
+        </w:rPr>
+        <w:t>.</w:t>
+      </w:r>
+      <w:r>
+        <w:rPr>
+          <w:color w:val="001080"/>
+          <w:lang w:val="en-US"/>
+        </w:rPr>
+        <w:t>radians</w:t>
+      </w:r>
+      <w:proofErr w:type="spellEnd"/>
+      <w:r>
+        <w:rPr>
+          <w:color w:val="000000"/>
+          <w:lang w:val="en-US"/>
+        </w:rPr>
+        <w:t>(</w:t>
+      </w:r>
+      <w:r>
+        <w:rPr>
+          <w:color w:val="098658"/>
+          <w:lang w:val="en-US"/>
+        </w:rPr>
+        <w:t>90</w:t>
+      </w:r>
+      <w:r>
+        <w:rPr>
+          <w:color w:val="000000"/>
+          <w:lang w:val="en-US"/>
+        </w:rPr>
+        <w:t xml:space="preserve">) - </w:t>
+      </w:r>
+      <w:r>
+        <w:rPr>
+          <w:color w:val="267F99"/>
+          <w:lang w:val="en-US"/>
+        </w:rPr>
+        <w:t>np</w:t>
+      </w:r>
+      <w:r>
+        <w:rPr>
+          <w:color w:val="000000"/>
+          <w:lang w:val="en-US"/>
+        </w:rPr>
+        <w:t>.</w:t>
+      </w:r>
+      <w:r>
+        <w:rPr>
+          <w:color w:val="001080"/>
+          <w:lang w:val="en-US"/>
+        </w:rPr>
+        <w:t>arctan2</w:t>
+      </w:r>
+      <w:r>
+        <w:rPr>
+          <w:color w:val="000000"/>
+          <w:lang w:val="en-US"/>
+        </w:rPr>
+        <w:t>(</w:t>
+      </w:r>
+      <w:r>
+        <w:rPr>
+          <w:color w:val="001080"/>
+          <w:lang w:val="en-US"/>
+        </w:rPr>
+        <w:t>y</w:t>
+      </w:r>
+      <w:r>
+        <w:rPr>
+          <w:color w:val="000000"/>
+          <w:lang w:val="en-US"/>
+        </w:rPr>
+        <w:t xml:space="preserve">, </w:t>
+      </w:r>
+      <w:r>
+        <w:rPr>
+          <w:color w:val="001080"/>
+          <w:lang w:val="en-US"/>
+        </w:rPr>
+        <w:t>x</w:t>
+      </w:r>
+      <w:r>
+        <w:rPr>
+          <w:color w:val="000000"/>
+          <w:lang w:val="en-US"/>
+        </w:rPr>
+        <w:t>)  </w:t>
+      </w:r>
+      <w:r>
+        <w:rPr>
+          <w:lang w:val="en-US"/>
+        </w:rPr>
+        <w:t xml:space="preserve"># angle in origin from y axis to current position   </w:t>
+      </w:r>
+    </w:p>
+    <w:p>
+      <w:pPr>
+        <w:pStyle w:val="cdigo"/>
+        <w:ind w:left="720"/>
+        <w:rPr>
+          <w:sz w:val="20"/>
+          <w:szCs w:val="20"/>
+          <w:lang w:val="en-US"/>
+        </w:rPr>
+      </w:pPr>
+    </w:p>
+    <w:p>
+      <w:pPr>
+        <w:pStyle w:val="cdigo"/>
+        <w:numPr>
+          <w:ilvl w:val="0"/>
+          <w:numId w:val="30"/>
+        </w:numPr>
+        <w:rPr>
+          <w:sz w:val="20"/>
+          <w:szCs w:val="20"/>
+        </w:rPr>
+      </w:pPr>
+      <w:r>
+        <w:rPr>
+          <w:sz w:val="20"/>
+          <w:szCs w:val="20"/>
+        </w:rPr>
+        <w:t xml:space="preserve">Calculamos x e y na round </w:t>
+      </w:r>
+      <w:proofErr w:type="spellStart"/>
+      <w:r>
+        <w:rPr>
+          <w:sz w:val="20"/>
+          <w:szCs w:val="20"/>
+        </w:rPr>
+        <w:t>earth</w:t>
+      </w:r>
+      <w:proofErr w:type="spellEnd"/>
+      <w:r>
+        <w:rPr>
+          <w:sz w:val="20"/>
+          <w:szCs w:val="20"/>
+        </w:rPr>
+        <w:t xml:space="preserve"> (este valor é utilizado para observação do problema, mas não é utilizado para as iterações seguintes, utilizando-se antes x e y da flat </w:t>
+      </w:r>
+      <w:proofErr w:type="spellStart"/>
+      <w:r>
+        <w:rPr>
+          <w:sz w:val="20"/>
+          <w:szCs w:val="20"/>
+        </w:rPr>
+        <w:t>earth</w:t>
+      </w:r>
+      <w:proofErr w:type="spellEnd"/>
+      <w:r>
+        <w:rPr>
+          <w:sz w:val="20"/>
+          <w:szCs w:val="20"/>
+        </w:rPr>
+        <w:t xml:space="preserve"> do passo anterior). </w:t>
+      </w:r>
+    </w:p>
+    <w:p>
+      <w:pPr>
+        <w:pStyle w:val="cdigo"/>
+        <w:ind w:left="1416"/>
+        <w:rPr>
+          <w:sz w:val="20"/>
+          <w:szCs w:val="20"/>
+        </w:rPr>
+      </w:pPr>
+      <w:r>
+        <w:rPr>
+          <w:sz w:val="20"/>
+          <w:szCs w:val="20"/>
+        </w:rPr>
+        <w:t xml:space="preserve">Para calcular a distância x, utilizamos a formula trigonométrica de calculo do comprimento de um arco, ou seja raio * angulo: </w:t>
+      </w:r>
+    </w:p>
+    <w:p>
+      <w:pPr>
+        <w:pStyle w:val="cdigo"/>
+        <w:ind w:left="1416" w:firstLine="708"/>
+        <w:rPr>
+          <w:color w:val="000000"/>
+          <w:lang w:val="en-US"/>
+        </w:rPr>
+      </w:pPr>
+      <w:proofErr w:type="spellStart"/>
+      <w:r>
+        <w:rPr>
+          <w:color w:val="001080"/>
+          <w:lang w:val="en-US"/>
+        </w:rPr>
+        <w:t>x_round</w:t>
+      </w:r>
+      <w:proofErr w:type="spellEnd"/>
+      <w:r>
+        <w:rPr>
+          <w:color w:val="000000"/>
+          <w:lang w:val="en-US"/>
+        </w:rPr>
+        <w:t xml:space="preserve"> = </w:t>
+      </w:r>
+      <w:r>
+        <w:rPr>
+          <w:lang w:val="en-US"/>
+        </w:rPr>
+        <w:t>RADIUS_EARTH</w:t>
+      </w:r>
+      <w:r>
+        <w:rPr>
+          <w:color w:val="000000"/>
+          <w:lang w:val="en-US"/>
+        </w:rPr>
+        <w:t xml:space="preserve"> * </w:t>
+      </w:r>
+      <w:proofErr w:type="spellStart"/>
+      <w:r>
+        <w:rPr>
+          <w:color w:val="001080"/>
+          <w:lang w:val="en-US"/>
+        </w:rPr>
+        <w:t>earth_angle</w:t>
+      </w:r>
+      <w:proofErr w:type="spellEnd"/>
+      <w:r>
+        <w:rPr>
+          <w:color w:val="000000"/>
+          <w:lang w:val="en-US"/>
+        </w:rPr>
+        <w:t xml:space="preserve"> </w:t>
+      </w:r>
+    </w:p>
+    <w:p>
+      <w:pPr>
+        <w:pStyle w:val="cdigo"/>
+        <w:rPr>
+          <w:color w:val="000000"/>
+          <w:lang w:val="en-US"/>
+        </w:rPr>
+      </w:pPr>
+    </w:p>
+    <w:p>
+      <w:pPr>
+        <w:pStyle w:val="cdigo"/>
+        <w:ind w:left="1416"/>
+        <w:rPr>
+          <w:color w:val="000000"/>
+        </w:rPr>
+      </w:pPr>
+      <w:r>
+        <w:rPr>
+          <w:sz w:val="20"/>
+          <w:szCs w:val="20"/>
+        </w:rPr>
+        <w:t>Para</w:t>
+      </w:r>
+      <w:r>
+        <w:rPr>
+          <w:sz w:val="20"/>
+          <w:szCs w:val="20"/>
+        </w:rPr>
+        <w:t xml:space="preserve"> calcular a altitude y,</w:t>
+      </w:r>
+      <w:r>
+        <w:rPr>
+          <w:sz w:val="20"/>
+          <w:szCs w:val="20"/>
+        </w:rPr>
+        <w:t xml:space="preserve"> é no fundo a distancia desde a origem até ao ponto, logo podemos utilizar o teorema de Pitágoras, e subtrair o raio da terra para ficarmos com a </w:t>
+      </w:r>
+      <w:proofErr w:type="spellStart"/>
+      <w:r>
+        <w:rPr>
+          <w:sz w:val="20"/>
+          <w:szCs w:val="20"/>
+        </w:rPr>
+        <w:t>altirude</w:t>
+      </w:r>
+      <w:proofErr w:type="spellEnd"/>
+      <w:r>
+        <w:rPr>
+          <w:sz w:val="20"/>
+          <w:szCs w:val="20"/>
+        </w:rPr>
+        <w:t xml:space="preserve"> acima da superfície: </w:t>
+      </w:r>
+    </w:p>
+    <w:p>
+      <w:pPr>
+        <w:pStyle w:val="cdigo"/>
+        <w:ind w:left="1416" w:firstLine="708"/>
+        <w:rPr>
+          <w:color w:val="000000"/>
+          <w:lang w:val="en-US"/>
+        </w:rPr>
+      </w:pPr>
+      <w:proofErr w:type="spellStart"/>
+      <w:r>
+        <w:rPr>
+          <w:color w:val="001080"/>
+          <w:lang w:val="en-US"/>
+        </w:rPr>
+        <w:t>y_round</w:t>
+      </w:r>
+      <w:proofErr w:type="spellEnd"/>
+      <w:r>
+        <w:rPr>
+          <w:color w:val="000000"/>
+          <w:lang w:val="en-US"/>
+        </w:rPr>
+        <w:t xml:space="preserve"> = (</w:t>
+      </w:r>
+      <w:proofErr w:type="spellStart"/>
+      <w:r>
+        <w:rPr>
+          <w:color w:val="267F99"/>
+          <w:lang w:val="en-US"/>
+        </w:rPr>
+        <w:t>np</w:t>
+      </w:r>
+      <w:r>
+        <w:rPr>
+          <w:color w:val="000000"/>
+          <w:lang w:val="en-US"/>
+        </w:rPr>
+        <w:t>.</w:t>
+      </w:r>
+      <w:r>
+        <w:rPr>
+          <w:color w:val="001080"/>
+          <w:lang w:val="en-US"/>
+        </w:rPr>
+        <w:t>sqrt</w:t>
+      </w:r>
+      <w:proofErr w:type="spellEnd"/>
+      <w:r>
+        <w:rPr>
+          <w:color w:val="000000"/>
+          <w:lang w:val="en-US"/>
+        </w:rPr>
+        <w:t>(</w:t>
+      </w:r>
+      <w:r>
+        <w:rPr>
+          <w:color w:val="001080"/>
+          <w:lang w:val="en-US"/>
+        </w:rPr>
+        <w:t>x</w:t>
+      </w:r>
+      <w:r>
+        <w:rPr>
+          <w:color w:val="000000"/>
+          <w:lang w:val="en-US"/>
+        </w:rPr>
+        <w:t>**</w:t>
+      </w:r>
+      <w:r>
+        <w:rPr>
+          <w:color w:val="098658"/>
+          <w:lang w:val="en-US"/>
+        </w:rPr>
+        <w:t>2</w:t>
+      </w:r>
+      <w:r>
+        <w:rPr>
+          <w:color w:val="000000"/>
+          <w:lang w:val="en-US"/>
+        </w:rPr>
+        <w:t xml:space="preserve"> + </w:t>
+      </w:r>
+      <w:r>
+        <w:rPr>
+          <w:color w:val="001080"/>
+          <w:lang w:val="en-US"/>
+        </w:rPr>
+        <w:t>y</w:t>
+      </w:r>
+      <w:r>
+        <w:rPr>
+          <w:color w:val="000000"/>
+          <w:lang w:val="en-US"/>
+        </w:rPr>
+        <w:t>**</w:t>
+      </w:r>
+      <w:r>
+        <w:rPr>
+          <w:color w:val="098658"/>
+          <w:lang w:val="en-US"/>
+        </w:rPr>
+        <w:t>2</w:t>
+      </w:r>
+      <w:r>
+        <w:rPr>
+          <w:color w:val="000000"/>
+          <w:lang w:val="en-US"/>
+        </w:rPr>
+        <w:t xml:space="preserve">) - </w:t>
+      </w:r>
+      <w:r>
+        <w:rPr>
+          <w:lang w:val="en-US"/>
+        </w:rPr>
+        <w:t>RADIUS_EARTH</w:t>
+      </w:r>
+      <w:r>
+        <w:rPr>
+          <w:color w:val="000000"/>
+          <w:lang w:val="en-US"/>
+        </w:rPr>
+        <w:t xml:space="preserve">) </w:t>
+      </w:r>
+    </w:p>
+    <w:p>
+      <w:pPr>
+        <w:pStyle w:val="PargrafodaLista"/>
+        <w:spacing w:after="0"/>
+        <w:rPr>
+          <w:rFonts w:ascii="Times New Roman" w:hAnsi="Times New Roman" w:cs="Times New Roman"/>
+          <w:sz w:val="20"/>
+          <w:szCs w:val="20"/>
+          <w:lang w:val="en-US"/>
+        </w:rPr>
+      </w:pPr>
+      <w:r>
+        <w:rPr>
+          <w:rFonts w:ascii="Times New Roman" w:hAnsi="Times New Roman" w:cs="Times New Roman"/>
+          <w:sz w:val="20"/>
+          <w:szCs w:val="20"/>
+          <w:lang w:val="en-US"/>
+        </w:rPr>
+        <w:tab/>
+      </w:r>
+    </w:p>
+    <w:p>
+      <w:pPr>
+        <w:spacing w:after="0"/>
+        <w:rPr>
+          <w:rFonts w:ascii="Times New Roman" w:hAnsi="Times New Roman" w:cs="Times New Roman"/>
+          <w:sz w:val="20"/>
+          <w:szCs w:val="20"/>
+          <w:u w:val="single"/>
+          <w:lang w:val="en-US"/>
+        </w:rPr>
+      </w:pPr>
+    </w:p>
+    <w:p>
+      <w:pPr>
+        <w:spacing w:after="0"/>
+        <w:rPr>
+          <w:rFonts w:ascii="Times New Roman" w:hAnsi="Times New Roman" w:cs="Times New Roman"/>
+          <w:b/>
+          <w:bCs/>
+          <w:sz w:val="20"/>
+          <w:szCs w:val="20"/>
+        </w:rPr>
+      </w:pPr>
+      <w:r>
+        <w:rPr>
+          <w:rFonts w:ascii="Times New Roman" w:hAnsi="Times New Roman" w:cs="Times New Roman"/>
+          <w:b/>
+          <w:bCs/>
+          <w:sz w:val="20"/>
+          <w:szCs w:val="20"/>
+        </w:rPr>
+        <w:t xml:space="preserve">Vários testes foram executados por forma a </w:t>
+      </w:r>
+      <w:r>
+        <w:rPr>
+          <w:rFonts w:ascii="Times New Roman" w:hAnsi="Times New Roman" w:cs="Times New Roman"/>
+          <w:b/>
+          <w:bCs/>
+          <w:sz w:val="20"/>
+          <w:szCs w:val="20"/>
+        </w:rPr>
+        <w:t xml:space="preserve">validar a implementação, nomeadamente: </w:t>
+      </w:r>
+    </w:p>
+    <w:p>
+      <w:pPr>
+        <w:spacing w:after="0"/>
+        <w:rPr>
+          <w:rFonts w:ascii="Times New Roman" w:hAnsi="Times New Roman" w:cs="Times New Roman"/>
+          <w:sz w:val="20"/>
+          <w:szCs w:val="20"/>
+          <w:lang w:val="en-US"/>
+        </w:rPr>
+      </w:pPr>
+      <w:r>
+        <w:rPr>
+          <w:rFonts w:ascii="Times New Roman" w:hAnsi="Times New Roman" w:cs="Times New Roman"/>
+          <w:sz w:val="20"/>
+          <w:szCs w:val="20"/>
+        </w:rPr>
+        <w:tab/>
+      </w:r>
+      <w:r>
+        <w:rPr>
+          <w:rFonts w:ascii="Times New Roman" w:hAnsi="Times New Roman" w:cs="Times New Roman"/>
+          <w:sz w:val="20"/>
+          <w:szCs w:val="20"/>
+          <w:lang w:val="en-US"/>
+        </w:rPr>
+        <w:t xml:space="preserve">(meter </w:t>
+      </w:r>
+      <w:proofErr w:type="spellStart"/>
+      <w:r>
+        <w:rPr>
+          <w:rFonts w:ascii="Times New Roman" w:hAnsi="Times New Roman" w:cs="Times New Roman"/>
+          <w:sz w:val="20"/>
+          <w:szCs w:val="20"/>
+          <w:lang w:val="en-US"/>
+        </w:rPr>
+        <w:t>uns</w:t>
+      </w:r>
+      <w:proofErr w:type="spellEnd"/>
+      <w:r>
+        <w:rPr>
+          <w:rFonts w:ascii="Times New Roman" w:hAnsi="Times New Roman" w:cs="Times New Roman"/>
+          <w:sz w:val="20"/>
+          <w:szCs w:val="20"/>
+          <w:lang w:val="en-US"/>
+        </w:rPr>
+        <w:t xml:space="preserve"> plots) </w:t>
+      </w:r>
+    </w:p>
+    <w:p>
+      <w:pPr>
+        <w:spacing w:after="0"/>
+        <w:rPr>
+          <w:rFonts w:ascii="Times New Roman" w:hAnsi="Times New Roman" w:cs="Times New Roman"/>
+          <w:sz w:val="20"/>
+          <w:szCs w:val="20"/>
+        </w:rPr>
+      </w:pPr>
+      <w:r>
+        <w:rPr>
+          <w:rFonts w:ascii="Times New Roman" w:hAnsi="Times New Roman" w:cs="Times New Roman"/>
+          <w:sz w:val="20"/>
+          <w:szCs w:val="20"/>
+          <w:lang w:val="en-US"/>
+        </w:rPr>
+        <w:tab/>
+      </w:r>
+      <w:r>
+        <w:rPr>
+          <w:rFonts w:ascii="Times New Roman" w:hAnsi="Times New Roman" w:cs="Times New Roman"/>
+          <w:sz w:val="20"/>
+          <w:szCs w:val="20"/>
+        </w:rPr>
+        <w:t>Horizontal</w:t>
+      </w:r>
+    </w:p>
+    <w:p>
+      <w:pPr>
+        <w:spacing w:after="0"/>
+        <w:ind w:firstLine="708"/>
+        <w:rPr>
+          <w:rFonts w:ascii="Times New Roman" w:hAnsi="Times New Roman" w:cs="Times New Roman"/>
+          <w:sz w:val="20"/>
+          <w:szCs w:val="20"/>
+        </w:rPr>
+      </w:pPr>
+      <w:r>
+        <w:rPr>
+          <w:rFonts w:ascii="Times New Roman" w:hAnsi="Times New Roman" w:cs="Times New Roman"/>
+          <w:sz w:val="20"/>
+          <w:szCs w:val="20"/>
+        </w:rPr>
+        <w:t xml:space="preserve">Vertical </w:t>
+      </w:r>
+    </w:p>
+    <w:p>
+      <w:pPr>
+        <w:spacing w:after="0"/>
+        <w:rPr>
+          <w:rFonts w:ascii="Times New Roman" w:hAnsi="Times New Roman" w:cs="Times New Roman"/>
+          <w:sz w:val="20"/>
+          <w:szCs w:val="20"/>
+        </w:rPr>
+      </w:pPr>
+      <w:r>
+        <w:rPr>
+          <w:rFonts w:ascii="Times New Roman" w:hAnsi="Times New Roman" w:cs="Times New Roman"/>
+          <w:sz w:val="20"/>
+          <w:szCs w:val="20"/>
+        </w:rPr>
+        <w:lastRenderedPageBreak/>
+        <w:tab/>
+      </w:r>
+      <w:proofErr w:type="spellStart"/>
+      <w:r>
+        <w:rPr>
+          <w:rFonts w:ascii="Times New Roman" w:hAnsi="Times New Roman" w:cs="Times New Roman"/>
+          <w:sz w:val="20"/>
+          <w:szCs w:val="20"/>
+        </w:rPr>
+        <w:t>Vel</w:t>
+      </w:r>
+      <w:proofErr w:type="spellEnd"/>
+      <w:r>
+        <w:rPr>
+          <w:rFonts w:ascii="Times New Roman" w:hAnsi="Times New Roman" w:cs="Times New Roman"/>
+          <w:sz w:val="20"/>
+          <w:szCs w:val="20"/>
+        </w:rPr>
+        <w:t xml:space="preserve"> orbital</w:t>
+      </w:r>
+    </w:p>
+    <w:p>
+      <w:pPr>
+        <w:spacing w:after="0"/>
+        <w:rPr>
+          <w:rFonts w:ascii="Times New Roman" w:hAnsi="Times New Roman" w:cs="Times New Roman"/>
+          <w:sz w:val="20"/>
+          <w:szCs w:val="20"/>
+        </w:rPr>
+      </w:pPr>
+    </w:p>
+    <w:p>
+      <w:pPr>
+        <w:pStyle w:val="NormalWeb"/>
+        <w:spacing w:before="0" w:beforeAutospacing="0" w:after="0" w:afterAutospacing="0"/>
+        <w:rPr>
+          <w:rFonts w:ascii="Cambria Math" w:hAnsi="Cambria Math" w:cs="Calibri"/>
+          <w:lang w:val=""/>
+        </w:rPr>
+      </w:pPr>
+      <w:r>
+        <w:rPr>
+          <w:sz w:val="20"/>
+          <w:szCs w:val="20"/>
+          <w:lang w:val="pt-PT"/>
+        </w:rPr>
+        <w:tab/>
+      </w:r>
+      <m:oMath>
+        <m:sSub>
+          <m:sSubPr>
+            <m:ctrlPr>
+              <w:rPr>
+                <w:rFonts w:ascii="Cambria Math" w:hAnsi="Cambria Math" w:cs="Calibri"/>
+                <w:lang w:val=""/>
+              </w:rPr>
+            </m:ctrlPr>
+          </m:sSubPr>
+          <m:e>
+            <m:r>
+              <w:rPr>
+                <w:rFonts w:ascii="Cambria Math" w:hAnsi="Cambria Math" w:cs="Calibri"/>
+                <w:lang w:val=""/>
+              </w:rPr>
+              <m:t>v</m:t>
+            </m:r>
+          </m:e>
+          <m:sub>
+            <m:r>
+              <w:rPr>
+                <w:rFonts w:ascii="Cambria Math" w:hAnsi="Cambria Math" w:cs="Calibri"/>
+                <w:lang w:val=""/>
+              </w:rPr>
+              <m:t>orbital</m:t>
+            </m:r>
+          </m:sub>
+        </m:sSub>
+        <m:r>
+          <m:rPr>
+            <m:sty m:val="p"/>
+          </m:rPr>
+          <w:rPr>
+            <w:rFonts w:ascii="Cambria Math" w:hAnsi="Cambria Math" w:cs="Calibri"/>
+            <w:lang w:val=""/>
+          </w:rPr>
+          <m:t>= </m:t>
+        </m:r>
+        <m:rad>
+          <m:radPr>
+            <m:degHide m:val="1"/>
+            <m:ctrlPr>
+              <w:rPr>
+                <w:rFonts w:ascii="Cambria Math" w:hAnsi="Cambria Math" w:cs="Calibri"/>
+                <w:lang w:val=""/>
+              </w:rPr>
+            </m:ctrlPr>
+          </m:radPr>
+          <m:deg/>
+          <m:e>
+            <m:f>
+              <m:fPr>
+                <m:ctrlPr>
+                  <w:rPr>
+                    <w:rFonts w:ascii="Cambria Math" w:hAnsi="Cambria Math" w:cs="Calibri"/>
+                    <w:lang w:val=""/>
+                  </w:rPr>
+                </m:ctrlPr>
+              </m:fPr>
+              <m:num>
+                <m:r>
+                  <w:rPr>
+                    <w:rFonts w:ascii="Cambria Math" w:hAnsi="Cambria Math" w:cs="Calibri"/>
+                    <w:lang w:val=""/>
+                  </w:rPr>
+                  <m:t>G</m:t>
+                </m:r>
+                <m:r>
+                  <m:rPr>
+                    <m:sty m:val="p"/>
+                  </m:rPr>
+                  <w:rPr>
+                    <w:rFonts w:ascii="Cambria Math" w:hAnsi="Cambria Math" w:cs="Calibri"/>
+                    <w:lang w:val=""/>
+                  </w:rPr>
+                  <m:t> *</m:t>
+                </m:r>
+                <m:r>
+                  <w:rPr>
+                    <w:rFonts w:ascii="Cambria Math" w:hAnsi="Cambria Math" w:cs="Calibri"/>
+                    <w:lang w:val=""/>
+                  </w:rPr>
+                  <m:t>M</m:t>
+                </m:r>
+              </m:num>
+              <m:den>
+                <m:r>
+                  <w:rPr>
+                    <w:rFonts w:ascii="Cambria Math" w:hAnsi="Cambria Math" w:cs="Calibri"/>
+                    <w:lang w:val=""/>
+                  </w:rPr>
+                  <m:t>r</m:t>
+                </m:r>
+              </m:den>
+            </m:f>
+          </m:e>
+        </m:rad>
+      </m:oMath>
+    </w:p>
+    <w:p>
+      <w:pPr>
+        <w:spacing w:after="0"/>
+        <w:rPr>
+          <w:rFonts w:ascii="Times New Roman" w:hAnsi="Times New Roman" w:cs="Times New Roman"/>
+          <w:sz w:val="20"/>
+          <w:szCs w:val="20"/>
+          <w:lang w:val="en-US"/>
+        </w:rPr>
+      </w:pPr>
+      <w:r>
+        <w:rPr>
+          <w:rFonts w:ascii="Times New Roman" w:hAnsi="Times New Roman" w:cs="Times New Roman"/>
+          <w:sz w:val="20"/>
+          <w:szCs w:val="20"/>
+          <w:lang w:val="en-US"/>
+        </w:rPr>
+        <w:tab/>
+      </w:r>
+    </w:p>
+    <w:p>
+      <w:pPr>
+        <w:spacing w:after="0"/>
+        <w:rPr>
+          <w:rFonts w:ascii="Times New Roman" w:hAnsi="Times New Roman" w:cs="Times New Roman"/>
+          <w:sz w:val="20"/>
+          <w:szCs w:val="20"/>
+        </w:rPr>
+      </w:pPr>
+      <w:r>
+        <w:rPr>
+          <w:rFonts w:ascii="Times New Roman" w:hAnsi="Times New Roman" w:cs="Times New Roman"/>
+          <w:sz w:val="20"/>
+          <w:szCs w:val="20"/>
+          <w:lang w:val="en-US"/>
+        </w:rPr>
+        <w:tab/>
+      </w:r>
+      <w:r>
+        <w:rPr>
+          <w:rFonts w:ascii="Times New Roman" w:hAnsi="Times New Roman" w:cs="Times New Roman"/>
+          <w:sz w:val="20"/>
+          <w:szCs w:val="20"/>
+        </w:rPr>
+        <w:t>G = constante g</w:t>
+      </w:r>
+      <w:r>
+        <w:rPr>
+          <w:rFonts w:ascii="Times New Roman" w:hAnsi="Times New Roman" w:cs="Times New Roman"/>
+          <w:sz w:val="20"/>
+          <w:szCs w:val="20"/>
+        </w:rPr>
+        <w:t xml:space="preserve">ravitacional </w:t>
+      </w:r>
+    </w:p>
+    <w:p>
+      <w:pPr>
+        <w:spacing w:after="0"/>
+        <w:rPr>
+          <w:rFonts w:ascii="Times New Roman" w:hAnsi="Times New Roman" w:cs="Times New Roman"/>
+          <w:sz w:val="20"/>
+          <w:szCs w:val="20"/>
+        </w:rPr>
+      </w:pPr>
+      <w:r>
+        <w:rPr>
+          <w:rFonts w:ascii="Times New Roman" w:hAnsi="Times New Roman" w:cs="Times New Roman"/>
+          <w:sz w:val="20"/>
+          <w:szCs w:val="20"/>
+        </w:rPr>
+        <w:tab/>
+        <w:t>M = massa da terra</w:t>
+      </w:r>
+    </w:p>
+    <w:p>
+      <w:pPr>
+        <w:spacing w:after="0"/>
+        <w:rPr>
+          <w:rFonts w:ascii="Times New Roman" w:hAnsi="Times New Roman" w:cs="Times New Roman"/>
+          <w:sz w:val="20"/>
+          <w:szCs w:val="20"/>
+        </w:rPr>
+      </w:pPr>
+      <w:r>
+        <w:rPr>
+          <w:rFonts w:ascii="Times New Roman" w:hAnsi="Times New Roman" w:cs="Times New Roman"/>
+          <w:sz w:val="20"/>
+          <w:szCs w:val="20"/>
+        </w:rPr>
+        <w:tab/>
+        <w:t>R = Raio da Terra + Altura da orbita sobre a Superfície</w:t>
+      </w:r>
+    </w:p>
+    <w:p>
+      <w:pPr>
+        <w:spacing w:after="0"/>
+        <w:rPr>
+          <w:rFonts w:ascii="Times New Roman" w:hAnsi="Times New Roman" w:cs="Times New Roman"/>
+          <w:sz w:val="20"/>
+          <w:szCs w:val="20"/>
+          <w:u w:val="single"/>
+        </w:rPr>
+      </w:pPr>
+    </w:p>
+    <w:p>
+      <w:pPr>
+        <w:spacing w:after="0"/>
+        <w:rPr>
+          <w:rFonts w:ascii="Times New Roman" w:hAnsi="Times New Roman" w:cs="Times New Roman"/>
+          <w:sz w:val="20"/>
+          <w:szCs w:val="20"/>
+        </w:rPr>
+      </w:pPr>
+      <w:r>
+        <w:rPr>
+          <w:rFonts w:ascii="Times New Roman" w:hAnsi="Times New Roman" w:cs="Times New Roman"/>
+          <w:sz w:val="20"/>
+          <w:szCs w:val="20"/>
+        </w:rPr>
+        <w:tab/>
+      </w:r>
+      <w:proofErr w:type="spellStart"/>
+      <w:r>
+        <w:rPr>
+          <w:rFonts w:ascii="Times New Roman" w:hAnsi="Times New Roman" w:cs="Times New Roman"/>
+          <w:sz w:val="20"/>
+          <w:szCs w:val="20"/>
+        </w:rPr>
+        <w:t>Vel</w:t>
+      </w:r>
+      <w:proofErr w:type="spellEnd"/>
+      <w:r>
+        <w:rPr>
+          <w:rFonts w:ascii="Times New Roman" w:hAnsi="Times New Roman" w:cs="Times New Roman"/>
+          <w:sz w:val="20"/>
+          <w:szCs w:val="20"/>
+        </w:rPr>
+        <w:t xml:space="preserve"> escape </w:t>
+      </w:r>
+    </w:p>
+    <w:p>
+      <w:pPr>
+        <w:spacing w:after="0"/>
+        <w:rPr>
+          <w:rFonts w:ascii="Times New Roman" w:hAnsi="Times New Roman" w:cs="Times New Roman"/>
+          <w:sz w:val="20"/>
+          <w:szCs w:val="20"/>
+        </w:rPr>
+      </w:pPr>
+    </w:p>
+    <w:p>
+      <w:pPr>
+        <w:spacing w:after="0"/>
+        <w:rPr>
+          <w:rFonts w:ascii="Times New Roman" w:hAnsi="Times New Roman" w:cs="Times New Roman"/>
           <w:sz w:val="20"/>
           <w:szCs w:val="20"/>
         </w:rPr>
@@ -7424,6 +9473,675 @@
           <w:szCs w:val="20"/>
         </w:rPr>
       </w:pPr>
+    </w:p>
+    <w:p>
+      <w:pPr>
+        <w:spacing w:after="0"/>
+        <w:rPr>
+          <w:rFonts w:ascii="Times New Roman" w:hAnsi="Times New Roman" w:cs="Times New Roman"/>
+          <w:b/>
+          <w:bCs/>
+          <w:sz w:val="20"/>
+          <w:szCs w:val="20"/>
+        </w:rPr>
+      </w:pPr>
+      <w:proofErr w:type="spellStart"/>
+      <w:r>
+        <w:rPr>
+          <w:rFonts w:ascii="Times New Roman" w:hAnsi="Times New Roman" w:cs="Times New Roman"/>
+          <w:b/>
+          <w:bCs/>
+          <w:sz w:val="20"/>
+          <w:szCs w:val="20"/>
+        </w:rPr>
+        <w:t>Lift</w:t>
+      </w:r>
+      <w:proofErr w:type="spellEnd"/>
+    </w:p>
+    <w:p>
+      <w:pPr>
+        <w:spacing w:after="0"/>
+        <w:rPr>
+          <w:rFonts w:ascii="Times New Roman" w:hAnsi="Times New Roman" w:cs="Times New Roman"/>
+          <w:b/>
+          <w:bCs/>
+          <w:sz w:val="20"/>
+          <w:szCs w:val="20"/>
+        </w:rPr>
+      </w:pPr>
+    </w:p>
+    <w:p>
+      <w:pPr>
+        <w:spacing w:after="0"/>
+        <w:rPr>
+          <w:rFonts w:ascii="Times New Roman" w:hAnsi="Times New Roman" w:cs="Times New Roman"/>
+          <w:sz w:val="20"/>
+          <w:szCs w:val="20"/>
+        </w:rPr>
+      </w:pPr>
+      <w:r>
+        <w:rPr>
+          <w:rFonts w:ascii="Times New Roman" w:hAnsi="Times New Roman" w:cs="Times New Roman"/>
+          <w:sz w:val="20"/>
+          <w:szCs w:val="20"/>
+        </w:rPr>
+        <w:t xml:space="preserve">Com </w:t>
+      </w:r>
+      <w:proofErr w:type="spellStart"/>
+      <w:r>
+        <w:rPr>
+          <w:rFonts w:ascii="Times New Roman" w:hAnsi="Times New Roman" w:cs="Times New Roman"/>
+          <w:sz w:val="20"/>
+          <w:szCs w:val="20"/>
+        </w:rPr>
+        <w:t>lift</w:t>
+      </w:r>
+      <w:proofErr w:type="spellEnd"/>
+      <w:r>
+        <w:rPr>
+          <w:rFonts w:ascii="Times New Roman" w:hAnsi="Times New Roman" w:cs="Times New Roman"/>
+          <w:sz w:val="20"/>
+          <w:szCs w:val="20"/>
+        </w:rPr>
+        <w:t xml:space="preserve"> real em vez de ser todo totalmente somado a </w:t>
+      </w:r>
+      <w:proofErr w:type="spellStart"/>
+      <w:r>
+        <w:rPr>
+          <w:rFonts w:ascii="Times New Roman" w:hAnsi="Times New Roman" w:cs="Times New Roman"/>
+          <w:sz w:val="20"/>
+          <w:szCs w:val="20"/>
+        </w:rPr>
+        <w:t>ay</w:t>
+      </w:r>
+      <w:proofErr w:type="spellEnd"/>
+      <w:r>
+        <w:rPr>
+          <w:rFonts w:ascii="Times New Roman" w:hAnsi="Times New Roman" w:cs="Times New Roman"/>
+          <w:sz w:val="20"/>
+          <w:szCs w:val="20"/>
+        </w:rPr>
+        <w:t xml:space="preserve"> nota-se que a trajetória é mais suave, uma vez que por exemplo ao cair na vertical, fruto da gravidade, na pratica vai ter uma força lateral do </w:t>
+      </w:r>
+      <w:proofErr w:type="spellStart"/>
+      <w:r>
+        <w:rPr>
+          <w:rFonts w:ascii="Times New Roman" w:hAnsi="Times New Roman" w:cs="Times New Roman"/>
+          <w:sz w:val="20"/>
+          <w:szCs w:val="20"/>
+        </w:rPr>
+        <w:t>lift</w:t>
+      </w:r>
+      <w:proofErr w:type="spellEnd"/>
+      <w:r>
+        <w:rPr>
+          <w:rFonts w:ascii="Times New Roman" w:hAnsi="Times New Roman" w:cs="Times New Roman"/>
+          <w:sz w:val="20"/>
+          <w:szCs w:val="20"/>
+        </w:rPr>
+        <w:t xml:space="preserve"> evitando que caia mesmo na vertical, ou seja a </w:t>
+      </w:r>
+      <w:proofErr w:type="spellStart"/>
+      <w:r>
+        <w:rPr>
+          <w:rFonts w:ascii="Times New Roman" w:hAnsi="Times New Roman" w:cs="Times New Roman"/>
+          <w:sz w:val="20"/>
+          <w:szCs w:val="20"/>
+        </w:rPr>
+        <w:t>trajetoria</w:t>
+      </w:r>
+      <w:proofErr w:type="spellEnd"/>
+      <w:r>
+        <w:rPr>
+          <w:rFonts w:ascii="Times New Roman" w:hAnsi="Times New Roman" w:cs="Times New Roman"/>
+          <w:sz w:val="20"/>
+          <w:szCs w:val="20"/>
+        </w:rPr>
+        <w:t xml:space="preserve"> fica mais suave… </w:t>
+      </w:r>
+    </w:p>
+    <w:p>
+      <w:pPr>
+        <w:spacing w:after="0"/>
+        <w:rPr>
+          <w:rFonts w:ascii="Times New Roman" w:hAnsi="Times New Roman" w:cs="Times New Roman"/>
+          <w:sz w:val="20"/>
+          <w:szCs w:val="20"/>
+        </w:rPr>
+      </w:pPr>
+    </w:p>
+    <w:p>
+      <w:pPr>
+        <w:spacing w:after="0"/>
+        <w:rPr>
+          <w:rFonts w:ascii="Times New Roman" w:hAnsi="Times New Roman" w:cs="Times New Roman"/>
+          <w:sz w:val="20"/>
+          <w:szCs w:val="20"/>
+        </w:rPr>
+      </w:pPr>
+      <w:r>
+        <w:rPr>
+          <w:rFonts w:ascii="Times New Roman" w:hAnsi="Times New Roman" w:cs="Times New Roman"/>
+          <w:sz w:val="20"/>
+          <w:szCs w:val="20"/>
+        </w:rPr>
+        <w:tab/>
+      </w:r>
+      <w:r>
+        <w:rPr>
+          <w:rFonts w:ascii="Times New Roman" w:hAnsi="Times New Roman" w:cs="Times New Roman"/>
+          <w:sz w:val="20"/>
+          <w:szCs w:val="20"/>
+        </w:rPr>
+        <w:tab/>
+        <w:t xml:space="preserve">perpendicular ao movimento. </w:t>
+      </w:r>
+    </w:p>
+    <w:p>
+      <w:pPr>
+        <w:spacing w:after="0"/>
+        <w:rPr>
+          <w:rFonts w:ascii="Times New Roman" w:hAnsi="Times New Roman" w:cs="Times New Roman"/>
+          <w:sz w:val="20"/>
+          <w:szCs w:val="20"/>
+        </w:rPr>
+      </w:pPr>
+      <w:r>
+        <w:rPr>
+          <w:rFonts w:ascii="Times New Roman" w:hAnsi="Times New Roman" w:cs="Times New Roman"/>
+          <w:sz w:val="20"/>
+          <w:szCs w:val="20"/>
+        </w:rPr>
+        <w:tab/>
+      </w:r>
+      <w:r>
+        <w:rPr>
+          <w:rFonts w:ascii="Times New Roman" w:hAnsi="Times New Roman" w:cs="Times New Roman"/>
+          <w:sz w:val="20"/>
+          <w:szCs w:val="20"/>
+        </w:rPr>
+        <w:tab/>
+      </w:r>
+      <w:proofErr w:type="spellStart"/>
+      <w:r>
+        <w:rPr>
+          <w:rFonts w:ascii="Times New Roman" w:hAnsi="Times New Roman" w:cs="Times New Roman"/>
+          <w:sz w:val="20"/>
+          <w:szCs w:val="20"/>
+        </w:rPr>
+        <w:t>ex</w:t>
+      </w:r>
+      <w:proofErr w:type="spellEnd"/>
+      <w:r>
+        <w:rPr>
+          <w:rFonts w:ascii="Times New Roman" w:hAnsi="Times New Roman" w:cs="Times New Roman"/>
+          <w:sz w:val="20"/>
+          <w:szCs w:val="20"/>
+        </w:rPr>
+        <w:t xml:space="preserve"> avião, </w:t>
+      </w:r>
+      <w:proofErr w:type="spellStart"/>
+      <w:r>
+        <w:rPr>
+          <w:rFonts w:ascii="Times New Roman" w:hAnsi="Times New Roman" w:cs="Times New Roman"/>
+          <w:sz w:val="20"/>
+          <w:szCs w:val="20"/>
+        </w:rPr>
+        <w:t>lift</w:t>
+      </w:r>
+      <w:proofErr w:type="spellEnd"/>
+      <w:r>
+        <w:rPr>
+          <w:rFonts w:ascii="Times New Roman" w:hAnsi="Times New Roman" w:cs="Times New Roman"/>
+          <w:sz w:val="20"/>
+          <w:szCs w:val="20"/>
+        </w:rPr>
+        <w:t xml:space="preserve"> puxa pra cima (só componente y)</w:t>
+      </w:r>
+    </w:p>
+    <w:p>
+      <w:pPr>
+        <w:spacing w:after="0"/>
+        <w:rPr>
+          <w:rFonts w:ascii="Times New Roman" w:hAnsi="Times New Roman" w:cs="Times New Roman"/>
+          <w:sz w:val="20"/>
+          <w:szCs w:val="20"/>
+        </w:rPr>
+      </w:pPr>
+      <w:proofErr w:type="spellStart"/>
+      <w:r>
+        <w:rPr>
+          <w:rFonts w:ascii="Times New Roman" w:hAnsi="Times New Roman" w:cs="Times New Roman"/>
+          <w:sz w:val="20"/>
+          <w:szCs w:val="20"/>
+        </w:rPr>
+        <w:t>ex</w:t>
+      </w:r>
+      <w:proofErr w:type="spellEnd"/>
+      <w:r>
+        <w:rPr>
+          <w:rFonts w:ascii="Times New Roman" w:hAnsi="Times New Roman" w:cs="Times New Roman"/>
+          <w:sz w:val="20"/>
+          <w:szCs w:val="20"/>
+        </w:rPr>
+        <w:t xml:space="preserve"> se </w:t>
+      </w:r>
+      <w:proofErr w:type="spellStart"/>
+      <w:r>
+        <w:rPr>
+          <w:rFonts w:ascii="Times New Roman" w:hAnsi="Times New Roman" w:cs="Times New Roman"/>
+          <w:sz w:val="20"/>
+          <w:szCs w:val="20"/>
+        </w:rPr>
+        <w:t>sky</w:t>
+      </w:r>
+      <w:proofErr w:type="spellEnd"/>
+      <w:r>
+        <w:rPr>
+          <w:rFonts w:ascii="Times New Roman" w:hAnsi="Times New Roman" w:cs="Times New Roman"/>
+          <w:sz w:val="20"/>
+          <w:szCs w:val="20"/>
+        </w:rPr>
+        <w:t xml:space="preserve"> </w:t>
+      </w:r>
+      <w:proofErr w:type="spellStart"/>
+      <w:r>
+        <w:rPr>
+          <w:rFonts w:ascii="Times New Roman" w:hAnsi="Times New Roman" w:cs="Times New Roman"/>
+          <w:sz w:val="20"/>
+          <w:szCs w:val="20"/>
+        </w:rPr>
+        <w:t>diver</w:t>
+      </w:r>
+      <w:proofErr w:type="spellEnd"/>
+      <w:r>
+        <w:rPr>
+          <w:rFonts w:ascii="Times New Roman" w:hAnsi="Times New Roman" w:cs="Times New Roman"/>
+          <w:sz w:val="20"/>
+          <w:szCs w:val="20"/>
+        </w:rPr>
+        <w:t xml:space="preserve"> sai de um </w:t>
+      </w:r>
+      <w:proofErr w:type="spellStart"/>
+      <w:r>
+        <w:rPr>
+          <w:rFonts w:ascii="Times New Roman" w:hAnsi="Times New Roman" w:cs="Times New Roman"/>
+          <w:sz w:val="20"/>
+          <w:szCs w:val="20"/>
+        </w:rPr>
+        <w:t>helicoptero</w:t>
+      </w:r>
+      <w:proofErr w:type="spellEnd"/>
+      <w:r>
+        <w:rPr>
+          <w:rFonts w:ascii="Times New Roman" w:hAnsi="Times New Roman" w:cs="Times New Roman"/>
+          <w:sz w:val="20"/>
+          <w:szCs w:val="20"/>
+        </w:rPr>
+        <w:t xml:space="preserve"> sem qualquer velocidade inicial, e se mantiver o seu corpo com uma configuração simétrica tipo pena de badminton... (imagem)... vai cair na vertical (</w:t>
+      </w:r>
+      <w:proofErr w:type="spellStart"/>
+      <w:r>
+        <w:rPr>
+          <w:rFonts w:ascii="Times New Roman" w:hAnsi="Times New Roman" w:cs="Times New Roman"/>
+          <w:sz w:val="20"/>
+          <w:szCs w:val="20"/>
+        </w:rPr>
+        <w:t>ex</w:t>
+      </w:r>
+      <w:proofErr w:type="spellEnd"/>
+      <w:r>
+        <w:rPr>
+          <w:rFonts w:ascii="Times New Roman" w:hAnsi="Times New Roman" w:cs="Times New Roman"/>
+          <w:sz w:val="20"/>
+          <w:szCs w:val="20"/>
+        </w:rPr>
+        <w:t xml:space="preserve"> quando </w:t>
+      </w:r>
+      <w:proofErr w:type="spellStart"/>
+      <w:r>
+        <w:rPr>
+          <w:rFonts w:ascii="Times New Roman" w:hAnsi="Times New Roman" w:cs="Times New Roman"/>
+          <w:sz w:val="20"/>
+          <w:szCs w:val="20"/>
+        </w:rPr>
+        <w:t>sky</w:t>
+      </w:r>
+      <w:proofErr w:type="spellEnd"/>
+      <w:r>
+        <w:rPr>
+          <w:rFonts w:ascii="Times New Roman" w:hAnsi="Times New Roman" w:cs="Times New Roman"/>
+          <w:sz w:val="20"/>
+          <w:szCs w:val="20"/>
+        </w:rPr>
+        <w:t xml:space="preserve"> </w:t>
+      </w:r>
+      <w:proofErr w:type="spellStart"/>
+      <w:r>
+        <w:rPr>
+          <w:rFonts w:ascii="Times New Roman" w:hAnsi="Times New Roman" w:cs="Times New Roman"/>
+          <w:sz w:val="20"/>
+          <w:szCs w:val="20"/>
+        </w:rPr>
+        <w:t>diver</w:t>
+      </w:r>
+      <w:proofErr w:type="spellEnd"/>
+      <w:r>
+        <w:rPr>
+          <w:rFonts w:ascii="Times New Roman" w:hAnsi="Times New Roman" w:cs="Times New Roman"/>
+          <w:sz w:val="20"/>
+          <w:szCs w:val="20"/>
+        </w:rPr>
+        <w:t xml:space="preserve"> treina num </w:t>
+      </w:r>
+      <w:proofErr w:type="spellStart"/>
+      <w:r>
+        <w:rPr>
+          <w:rFonts w:ascii="Times New Roman" w:hAnsi="Times New Roman" w:cs="Times New Roman"/>
+          <w:sz w:val="20"/>
+          <w:szCs w:val="20"/>
+        </w:rPr>
+        <w:t>tunel</w:t>
+      </w:r>
+      <w:proofErr w:type="spellEnd"/>
+      <w:r>
+        <w:rPr>
+          <w:rFonts w:ascii="Times New Roman" w:hAnsi="Times New Roman" w:cs="Times New Roman"/>
+          <w:sz w:val="20"/>
+          <w:szCs w:val="20"/>
+        </w:rPr>
+        <w:t xml:space="preserve"> de vento e se mantem no centro do </w:t>
+      </w:r>
+      <w:proofErr w:type="spellStart"/>
+      <w:r>
+        <w:rPr>
+          <w:rFonts w:ascii="Times New Roman" w:hAnsi="Times New Roman" w:cs="Times New Roman"/>
+          <w:sz w:val="20"/>
+          <w:szCs w:val="20"/>
+        </w:rPr>
+        <w:t>tunel</w:t>
+      </w:r>
+      <w:proofErr w:type="spellEnd"/>
+      <w:r>
+        <w:rPr>
+          <w:rFonts w:ascii="Times New Roman" w:hAnsi="Times New Roman" w:cs="Times New Roman"/>
+          <w:sz w:val="20"/>
+          <w:szCs w:val="20"/>
+        </w:rPr>
+        <w:t xml:space="preserve"> de vento...). mas se mudar posição vai conseguir andar para os lados ou frente/</w:t>
+      </w:r>
+      <w:proofErr w:type="spellStart"/>
+      <w:r>
+        <w:rPr>
+          <w:rFonts w:ascii="Times New Roman" w:hAnsi="Times New Roman" w:cs="Times New Roman"/>
+          <w:sz w:val="20"/>
+          <w:szCs w:val="20"/>
+        </w:rPr>
+        <w:t>tras</w:t>
+      </w:r>
+      <w:proofErr w:type="spellEnd"/>
+      <w:r>
+        <w:rPr>
+          <w:rFonts w:ascii="Times New Roman" w:hAnsi="Times New Roman" w:cs="Times New Roman"/>
+          <w:sz w:val="20"/>
+          <w:szCs w:val="20"/>
+        </w:rPr>
+        <w:t xml:space="preserve"> devido ao </w:t>
+      </w:r>
+      <w:proofErr w:type="spellStart"/>
+      <w:r>
+        <w:rPr>
+          <w:rFonts w:ascii="Times New Roman" w:hAnsi="Times New Roman" w:cs="Times New Roman"/>
+          <w:sz w:val="20"/>
+          <w:szCs w:val="20"/>
+        </w:rPr>
+        <w:t>lift</w:t>
+      </w:r>
+      <w:proofErr w:type="spellEnd"/>
+      <w:r>
+        <w:rPr>
+          <w:rFonts w:ascii="Times New Roman" w:hAnsi="Times New Roman" w:cs="Times New Roman"/>
+          <w:sz w:val="20"/>
+          <w:szCs w:val="20"/>
+        </w:rPr>
+        <w:t xml:space="preserve"> que cria. e então saindo do </w:t>
+      </w:r>
+      <w:proofErr w:type="spellStart"/>
+      <w:r>
+        <w:rPr>
+          <w:rFonts w:ascii="Times New Roman" w:hAnsi="Times New Roman" w:cs="Times New Roman"/>
+          <w:sz w:val="20"/>
+          <w:szCs w:val="20"/>
+        </w:rPr>
+        <w:t>heli</w:t>
+      </w:r>
+      <w:proofErr w:type="spellEnd"/>
+      <w:r>
+        <w:rPr>
+          <w:rFonts w:ascii="Times New Roman" w:hAnsi="Times New Roman" w:cs="Times New Roman"/>
+          <w:sz w:val="20"/>
+          <w:szCs w:val="20"/>
+        </w:rPr>
+        <w:t xml:space="preserve"> não vai cair na vertical mas vai por exemplo andar para a frente, caso estique o corpo todo; e se usar </w:t>
+      </w:r>
+      <w:proofErr w:type="spellStart"/>
+      <w:r>
+        <w:rPr>
+          <w:rFonts w:ascii="Times New Roman" w:hAnsi="Times New Roman" w:cs="Times New Roman"/>
+          <w:sz w:val="20"/>
+          <w:szCs w:val="20"/>
+        </w:rPr>
+        <w:t>wing</w:t>
+      </w:r>
+      <w:proofErr w:type="spellEnd"/>
+      <w:r>
+        <w:rPr>
+          <w:rFonts w:ascii="Times New Roman" w:hAnsi="Times New Roman" w:cs="Times New Roman"/>
+          <w:sz w:val="20"/>
+          <w:szCs w:val="20"/>
+        </w:rPr>
+        <w:t xml:space="preserve"> </w:t>
+      </w:r>
+      <w:proofErr w:type="spellStart"/>
+      <w:r>
+        <w:rPr>
+          <w:rFonts w:ascii="Times New Roman" w:hAnsi="Times New Roman" w:cs="Times New Roman"/>
+          <w:sz w:val="20"/>
+          <w:szCs w:val="20"/>
+        </w:rPr>
+        <w:t>suit</w:t>
+      </w:r>
+      <w:proofErr w:type="spellEnd"/>
+      <w:r>
+        <w:rPr>
+          <w:rFonts w:ascii="Times New Roman" w:hAnsi="Times New Roman" w:cs="Times New Roman"/>
+          <w:sz w:val="20"/>
+          <w:szCs w:val="20"/>
+        </w:rPr>
+        <w:t xml:space="preserve"> isso vai criar ainda mais </w:t>
+      </w:r>
+      <w:proofErr w:type="spellStart"/>
+      <w:r>
+        <w:rPr>
+          <w:rFonts w:ascii="Times New Roman" w:hAnsi="Times New Roman" w:cs="Times New Roman"/>
+          <w:sz w:val="20"/>
+          <w:szCs w:val="20"/>
+        </w:rPr>
+        <w:t>lift</w:t>
+      </w:r>
+      <w:proofErr w:type="spellEnd"/>
+      <w:r>
+        <w:rPr>
+          <w:rFonts w:ascii="Times New Roman" w:hAnsi="Times New Roman" w:cs="Times New Roman"/>
+          <w:sz w:val="20"/>
+          <w:szCs w:val="20"/>
+        </w:rPr>
+        <w:t xml:space="preserve">, parecendo uma pequena asa de avião e vai andar ainda mais na horizontal... e se abrir o paraquedas, então cria ainda mais </w:t>
+      </w:r>
+      <w:proofErr w:type="spellStart"/>
+      <w:r>
+        <w:rPr>
+          <w:rFonts w:ascii="Times New Roman" w:hAnsi="Times New Roman" w:cs="Times New Roman"/>
+          <w:sz w:val="20"/>
+          <w:szCs w:val="20"/>
+        </w:rPr>
+        <w:t>lift</w:t>
+      </w:r>
+      <w:proofErr w:type="spellEnd"/>
+      <w:r>
+        <w:rPr>
+          <w:rFonts w:ascii="Times New Roman" w:hAnsi="Times New Roman" w:cs="Times New Roman"/>
+          <w:sz w:val="20"/>
+          <w:szCs w:val="20"/>
+        </w:rPr>
+        <w:t xml:space="preserve"> e consegue andar ainda mais na horizontal, considerando que não há vento...</w:t>
+      </w:r>
+    </w:p>
+    <w:p>
+      <w:pPr>
+        <w:spacing w:after="0"/>
+        <w:rPr>
+          <w:rFonts w:ascii="Times New Roman" w:hAnsi="Times New Roman" w:cs="Times New Roman"/>
+          <w:sz w:val="20"/>
+          <w:szCs w:val="20"/>
+        </w:rPr>
+      </w:pPr>
+    </w:p>
+    <w:p>
+      <w:pPr>
+        <w:spacing w:after="0"/>
+        <w:rPr>
+          <w:rFonts w:ascii="Times New Roman" w:hAnsi="Times New Roman" w:cs="Times New Roman"/>
+          <w:sz w:val="20"/>
+          <w:szCs w:val="20"/>
+        </w:rPr>
+      </w:pPr>
+      <w:r>
+        <w:rPr>
+          <w:rFonts w:ascii="Times New Roman" w:hAnsi="Times New Roman" w:cs="Times New Roman"/>
+          <w:sz w:val="20"/>
+          <w:szCs w:val="20"/>
+        </w:rPr>
+        <w:t xml:space="preserve">testar </w:t>
+      </w:r>
+      <w:proofErr w:type="spellStart"/>
+      <w:r>
+        <w:rPr>
+          <w:rFonts w:ascii="Times New Roman" w:hAnsi="Times New Roman" w:cs="Times New Roman"/>
+          <w:sz w:val="20"/>
+          <w:szCs w:val="20"/>
+        </w:rPr>
+        <w:t>lift</w:t>
+      </w:r>
+      <w:proofErr w:type="spellEnd"/>
+      <w:r>
+        <w:rPr>
+          <w:rFonts w:ascii="Times New Roman" w:hAnsi="Times New Roman" w:cs="Times New Roman"/>
+          <w:sz w:val="20"/>
+          <w:szCs w:val="20"/>
+        </w:rPr>
+        <w:t xml:space="preserve"> na simulação vertical pra ver se vai pró lado </w:t>
+      </w:r>
+    </w:p>
+    <w:p>
+      <w:pPr>
+        <w:spacing w:after="0"/>
+        <w:rPr>
+          <w:rFonts w:ascii="Times New Roman" w:hAnsi="Times New Roman" w:cs="Times New Roman"/>
+          <w:sz w:val="20"/>
+          <w:szCs w:val="20"/>
+        </w:rPr>
+      </w:pPr>
+    </w:p>
+    <w:p>
+      <w:pPr>
+        <w:spacing w:after="0"/>
+        <w:rPr>
+          <w:rFonts w:ascii="Times New Roman" w:hAnsi="Times New Roman" w:cs="Times New Roman"/>
+          <w:sz w:val="20"/>
+          <w:szCs w:val="20"/>
+        </w:rPr>
+      </w:pPr>
+    </w:p>
+    <w:p>
+      <w:pPr>
+        <w:spacing w:after="0"/>
+        <w:rPr>
+          <w:rFonts w:ascii="Times New Roman" w:hAnsi="Times New Roman" w:cs="Times New Roman"/>
+          <w:sz w:val="20"/>
+          <w:szCs w:val="20"/>
+        </w:rPr>
+      </w:pPr>
+    </w:p>
+    <w:p>
+      <w:pPr>
+        <w:spacing w:after="0"/>
+        <w:rPr>
+          <w:rFonts w:ascii="Times New Roman" w:hAnsi="Times New Roman" w:cs="Times New Roman"/>
+          <w:sz w:val="20"/>
+          <w:szCs w:val="20"/>
+        </w:rPr>
+      </w:pPr>
+    </w:p>
+    <w:p>
+      <w:pPr>
+        <w:spacing w:after="0"/>
+        <w:rPr>
+          <w:rFonts w:ascii="Times New Roman" w:hAnsi="Times New Roman" w:cs="Times New Roman"/>
+          <w:sz w:val="20"/>
+          <w:szCs w:val="20"/>
+        </w:rPr>
+      </w:pPr>
+    </w:p>
+    <w:p>
+      <w:pPr>
+        <w:spacing w:after="0"/>
+        <w:rPr>
+          <w:rFonts w:ascii="Times New Roman" w:hAnsi="Times New Roman" w:cs="Times New Roman"/>
+          <w:sz w:val="20"/>
+          <w:szCs w:val="20"/>
+        </w:rPr>
+      </w:pPr>
+    </w:p>
+    <w:p>
+      <w:pPr>
+        <w:spacing w:after="0"/>
+        <w:rPr>
+          <w:rFonts w:ascii="Times New Roman" w:hAnsi="Times New Roman" w:cs="Times New Roman"/>
+          <w:sz w:val="20"/>
+          <w:szCs w:val="20"/>
+        </w:rPr>
+      </w:pPr>
+    </w:p>
+    <w:p>
+      <w:pPr>
+        <w:spacing w:after="0"/>
+        <w:rPr>
+          <w:rFonts w:ascii="Times New Roman" w:hAnsi="Times New Roman" w:cs="Times New Roman"/>
+          <w:sz w:val="20"/>
+          <w:szCs w:val="20"/>
+        </w:rPr>
+      </w:pPr>
+    </w:p>
+    <w:p>
+      <w:pPr>
+        <w:spacing w:after="0"/>
+        <w:rPr>
+          <w:rFonts w:ascii="Times New Roman" w:hAnsi="Times New Roman" w:cs="Times New Roman"/>
+          <w:sz w:val="20"/>
+          <w:szCs w:val="20"/>
+        </w:rPr>
+      </w:pPr>
+    </w:p>
+    <w:p>
+      <w:pPr>
+        <w:spacing w:after="0"/>
+        <w:rPr>
+          <w:rFonts w:ascii="Times New Roman" w:hAnsi="Times New Roman" w:cs="Times New Roman"/>
+          <w:sz w:val="20"/>
+          <w:szCs w:val="20"/>
+        </w:rPr>
+      </w:pPr>
       <w:r>
         <w:rPr>
           <w:rFonts w:ascii="Times New Roman" w:hAnsi="Times New Roman" w:cs="Times New Roman"/>
@@ -7520,18 +10238,8 @@
           <w:sz w:val="20"/>
           <w:szCs w:val="20"/>
         </w:rPr>
-        <w:t>… ODE</w:t>
-      </w:r>
-      <w:proofErr w:type="gramStart"/>
-      <w:r>
-        <w:rPr>
-          <w:rFonts w:ascii="Times New Roman" w:hAnsi="Times New Roman" w:cs="Times New Roman"/>
-          <w:sz w:val="20"/>
-          <w:szCs w:val="20"/>
-        </w:rPr>
-        <w:t>45 ???</w:t>
-      </w:r>
-      <w:proofErr w:type="gramEnd"/>
+        <w:t>… ODE45 ???</w:t>
+      </w:r>
     </w:p>
     <w:p>
       <w:pPr>
@@ -7633,23 +10341,13 @@
         <w:t xml:space="preserve">), e resolução com solver, neste caso usando </w:t>
       </w:r>
       <w:proofErr w:type="spellStart"/>
-      <w:proofErr w:type="gramStart"/>
-      <w:r>
-        <w:rPr>
-          <w:rFonts w:ascii="Times New Roman" w:hAnsi="Times New Roman" w:cs="Times New Roman"/>
-          <w:sz w:val="20"/>
-          <w:szCs w:val="20"/>
-        </w:rPr>
-        <w:t>scipy.integrate</w:t>
-      </w:r>
-      <w:proofErr w:type="gramEnd"/>
-      <w:r>
-        <w:rPr>
-          <w:rFonts w:ascii="Times New Roman" w:hAnsi="Times New Roman" w:cs="Times New Roman"/>
-          <w:sz w:val="20"/>
-          <w:szCs w:val="20"/>
-        </w:rPr>
-        <w:t>.solve_ivp</w:t>
+      <w:r>
+        <w:rPr>
+          <w:rFonts w:ascii="Times New Roman" w:hAnsi="Times New Roman" w:cs="Times New Roman"/>
+          <w:sz w:val="20"/>
+          <w:szCs w:val="20"/>
+        </w:rPr>
+        <w:t>scipy.integrate.solve_ivp</w:t>
       </w:r>
       <w:proofErr w:type="spellEnd"/>
       <w:r>
@@ -7776,25 +10474,7 @@
           <w:sz w:val="20"/>
           <w:szCs w:val="20"/>
         </w:rPr>
-        <w:t xml:space="preserve">» tipo app </w:t>
-      </w:r>
-      <w:proofErr w:type="gramStart"/>
-      <w:r>
-        <w:rPr>
-          <w:rFonts w:ascii="Times New Roman" w:hAnsi="Times New Roman" w:cs="Times New Roman"/>
-          <w:sz w:val="20"/>
-          <w:szCs w:val="20"/>
-        </w:rPr>
-        <w:t>pra</w:t>
-      </w:r>
-      <w:proofErr w:type="gramEnd"/>
-      <w:r>
-        <w:rPr>
-          <w:rFonts w:ascii="Times New Roman" w:hAnsi="Times New Roman" w:cs="Times New Roman"/>
-          <w:sz w:val="20"/>
-          <w:szCs w:val="20"/>
-        </w:rPr>
-        <w:t xml:space="preserve"> ser fácil perceber e testar diferentes opções</w:t>
+        <w:t>» tipo app pra ser fácil perceber e testar diferentes opções</w:t>
       </w:r>
     </w:p>
     <w:p>
@@ -8137,25 +10817,7 @@
           <w:sz w:val="20"/>
           <w:szCs w:val="20"/>
         </w:rPr>
-        <w:t xml:space="preserve"> </w:t>
-      </w:r>
-      <w:proofErr w:type="gramStart"/>
-      <w:r>
-        <w:rPr>
-          <w:rFonts w:ascii="Times New Roman" w:hAnsi="Times New Roman" w:cs="Times New Roman"/>
-          <w:sz w:val="20"/>
-          <w:szCs w:val="20"/>
-        </w:rPr>
-        <w:t>pra</w:t>
-      </w:r>
-      <w:proofErr w:type="gramEnd"/>
-      <w:r>
-        <w:rPr>
-          <w:rFonts w:ascii="Times New Roman" w:hAnsi="Times New Roman" w:cs="Times New Roman"/>
-          <w:sz w:val="20"/>
-          <w:szCs w:val="20"/>
-        </w:rPr>
-        <w:t xml:space="preserve"> comparar resultados </w:t>
+        <w:t xml:space="preserve"> pra comparar resultados </w:t>
       </w:r>
     </w:p>
     <w:p>
@@ -8611,7 +11273,6 @@
                 <w:lang w:val="en-US"/>
                 <w14:ligatures w14:val="none"/>
               </w:rPr>
-              <w:lastRenderedPageBreak/>
               <w:t>3D_MP_Cython</w:t>
             </w:r>
           </w:p>
@@ -8999,6 +11660,7 @@
           <w:rFonts w:ascii="Times New Roman" w:hAnsi="Times New Roman" w:cs="Times New Roman"/>
           <w:sz w:val="20"/>
           <w:szCs w:val="20"/>
+          <w:lang w:val="en-US"/>
         </w:rPr>
       </w:pPr>
     </w:p>
@@ -9253,7 +11915,6 @@
         </w:rPr>
         <w:t>@</w:t>
       </w:r>
-      <w:proofErr w:type="gramStart"/>
       <w:r>
         <w:rPr>
           <w:rFonts w:ascii="Consolas" w:eastAsia="Times New Roman" w:hAnsi="Consolas" w:cs="Times New Roman"/>
@@ -9298,7 +11959,6 @@
         </w:rPr>
         <w:t>jit</w:t>
       </w:r>
-      <w:proofErr w:type="gramEnd"/>
       <w:r>
         <w:rPr>
           <w:rFonts w:ascii="Consolas" w:eastAsia="Times New Roman" w:hAnsi="Consolas" w:cs="Times New Roman"/>
@@ -9439,7 +12099,6 @@
         <w:tab/>
       </w:r>
       <w:proofErr w:type="spellStart"/>
-      <w:proofErr w:type="gramStart"/>
       <w:r>
         <w:rPr>
           <w:rFonts w:ascii="Times New Roman" w:eastAsia="Times New Roman" w:hAnsi="Times New Roman" w:cs="Times New Roman"/>
@@ -9450,20 +12109,7 @@
           <w:lang w:val="en-US"/>
           <w14:ligatures w14:val="none"/>
         </w:rPr>
-        <w:t>np.random</w:t>
-      </w:r>
-      <w:proofErr w:type="gramEnd"/>
-      <w:r>
-        <w:rPr>
-          <w:rFonts w:ascii="Times New Roman" w:eastAsia="Times New Roman" w:hAnsi="Times New Roman" w:cs="Times New Roman"/>
-          <w:color w:val="008000"/>
-          <w:kern w:val="0"/>
-          <w:sz w:val="18"/>
-          <w:szCs w:val="18"/>
-          <w:lang w:val="en-US"/>
-          <w14:ligatures w14:val="none"/>
-        </w:rPr>
-        <w:t>.choice</w:t>
+        <w:t>np.random.choice</w:t>
       </w:r>
       <w:proofErr w:type="spellEnd"/>
       <w:r>
@@ -9616,7 +12262,7 @@
                     </pic:cNvPicPr>
                   </pic:nvPicPr>
                   <pic:blipFill>
-                    <a:blip r:embed="rId11"/>
+                    <a:blip r:embed="rId12"/>
                     <a:stretch>
                       <a:fillRect/>
                     </a:stretch>
@@ -9766,6 +12412,7 @@
           <w:sz w:val="20"/>
           <w:szCs w:val="20"/>
         </w:rPr>
+        <w:lastRenderedPageBreak/>
         <w:t>numba</w:t>
       </w:r>
       <w:proofErr w:type="spellEnd"/>
@@ -9892,25 +12539,7 @@
           <w:sz w:val="20"/>
           <w:szCs w:val="20"/>
         </w:rPr>
-        <w:t xml:space="preserve">para a frente, em que, em cada ponto, analisamos o campo vetorial nessa posição, e tendo esse vetor extrapolamos que essa é a derivada correta e executamos o movimento para a próxima posição. </w:t>
-      </w:r>
-      <w:proofErr w:type="gramStart"/>
-      <w:r>
-        <w:rPr>
-          <w:rFonts w:ascii="Times New Roman" w:hAnsi="Times New Roman" w:cs="Times New Roman"/>
-          <w:sz w:val="20"/>
-          <w:szCs w:val="20"/>
-        </w:rPr>
-        <w:t>Ou seja</w:t>
-      </w:r>
-      <w:proofErr w:type="gramEnd"/>
-      <w:r>
-        <w:rPr>
-          <w:rFonts w:ascii="Times New Roman" w:hAnsi="Times New Roman" w:cs="Times New Roman"/>
-          <w:sz w:val="20"/>
-          <w:szCs w:val="20"/>
-        </w:rPr>
-        <w:t xml:space="preserve"> para calcular o próximo ponto, usamos a informação </w:t>
+        <w:t xml:space="preserve">para a frente, em que, em cada ponto, analisamos o campo vetorial nessa posição, e tendo esse vetor extrapolamos que essa é a derivada correta e executamos o movimento para a próxima posição. Ou seja para calcular o próximo ponto, usamos a informação </w:t>
       </w:r>
       <w:proofErr w:type="spellStart"/>
       <w:r>
@@ -9944,6 +12573,7 @@
         <w:rPr>
           <w:sz w:val="20"/>
           <w:szCs w:val="20"/>
+          <w:lang w:val="pt-PT"/>
         </w:rPr>
         <w:tab/>
       </w:r>
@@ -9951,6 +12581,7 @@
         <w:rPr>
           <w:sz w:val="20"/>
           <w:szCs w:val="20"/>
+          <w:lang w:val="pt-PT"/>
         </w:rPr>
         <w:tab/>
       </w:r>
@@ -10351,25 +12982,7 @@
           <w:sz w:val="20"/>
           <w:szCs w:val="20"/>
         </w:rPr>
-        <w:t xml:space="preserve">Ao contrário do método explícito, em que calculamos o estado n+1 usando a informação do estado n, aqui vamos usar a própria informação do estado n+1. </w:t>
-      </w:r>
-      <w:proofErr w:type="gramStart"/>
-      <w:r>
-        <w:rPr>
-          <w:rFonts w:ascii="Times New Roman" w:hAnsi="Times New Roman" w:cs="Times New Roman"/>
-          <w:sz w:val="20"/>
-          <w:szCs w:val="20"/>
-        </w:rPr>
-        <w:t>Ou seja</w:t>
-      </w:r>
-      <w:proofErr w:type="gramEnd"/>
-      <w:r>
-        <w:rPr>
-          <w:rFonts w:ascii="Times New Roman" w:hAnsi="Times New Roman" w:cs="Times New Roman"/>
-          <w:sz w:val="20"/>
-          <w:szCs w:val="20"/>
-        </w:rPr>
-        <w:t xml:space="preserve"> vamos ter estas variáveis n+1 em ambos os lados das equações e por isso se conhece como método implícito. </w:t>
+        <w:t xml:space="preserve">Ao contrário do método explícito, em que calculamos o estado n+1 usando a informação do estado n, aqui vamos usar a própria informação do estado n+1. Ou seja vamos ter estas variáveis n+1 em ambos os lados das equações e por isso se conhece como método implícito. </w:t>
       </w:r>
     </w:p>
     <w:p>
@@ -10928,27 +13541,7 @@
           <w:lang w:val="en-US"/>
         </w:rPr>
         <w:tab/>
-        <w:t xml:space="preserve">Implicit Method: </w:t>
-      </w:r>
-      <w:proofErr w:type="gramStart"/>
-      <w:r>
-        <w:rPr>
-          <w:rFonts w:ascii="Times New Roman" w:hAnsi="Times New Roman" w:cs="Times New Roman"/>
-          <w:sz w:val="20"/>
-          <w:szCs w:val="20"/>
-          <w:lang w:val="en-US"/>
-        </w:rPr>
-        <w:t>Generally</w:t>
-      </w:r>
-      <w:proofErr w:type="gramEnd"/>
-      <w:r>
-        <w:rPr>
-          <w:rFonts w:ascii="Times New Roman" w:hAnsi="Times New Roman" w:cs="Times New Roman"/>
-          <w:sz w:val="20"/>
-          <w:szCs w:val="20"/>
-          <w:lang w:val="en-US"/>
-        </w:rPr>
-        <w:t xml:space="preserve"> more stable, especially for stiff equations, allowing larger time steps.</w:t>
+        <w:t>Implicit Method: Generally more stable, especially for stiff equations, allowing larger time steps.</w:t>
       </w:r>
     </w:p>
     <w:p>
@@ -11123,25 +13716,7 @@
           <w:sz w:val="20"/>
           <w:szCs w:val="20"/>
         </w:rPr>
-        <w:t xml:space="preserve"> entre o estado de </w:t>
-      </w:r>
-      <w:proofErr w:type="gramStart"/>
-      <w:r>
-        <w:rPr>
-          <w:rFonts w:ascii="Times New Roman" w:hAnsi="Times New Roman" w:cs="Times New Roman"/>
-          <w:sz w:val="20"/>
-          <w:szCs w:val="20"/>
-        </w:rPr>
-        <w:t>n</w:t>
-      </w:r>
-      <w:proofErr w:type="gramEnd"/>
-      <w:r>
-        <w:rPr>
-          <w:rFonts w:ascii="Times New Roman" w:hAnsi="Times New Roman" w:cs="Times New Roman"/>
-          <w:sz w:val="20"/>
-          <w:szCs w:val="20"/>
-        </w:rPr>
-        <w:t xml:space="preserve"> com n+1:</w:t>
+        <w:t xml:space="preserve"> entre o estado de n com n+1:</w:t>
       </w:r>
     </w:p>
     <w:p>
@@ -11175,6 +13750,7 @@
         <w:rPr>
           <w:sz w:val="20"/>
           <w:szCs w:val="20"/>
+          <w:lang w:val="pt-PT"/>
         </w:rPr>
         <w:tab/>
       </w:r>
@@ -11182,6 +13758,7 @@
         <w:rPr>
           <w:sz w:val="20"/>
           <w:szCs w:val="20"/>
+          <w:lang w:val="pt-PT"/>
         </w:rPr>
         <w:tab/>
       </w:r>
@@ -11189,6 +13766,7 @@
         <w:rPr>
           <w:sz w:val="20"/>
           <w:szCs w:val="20"/>
+          <w:lang w:val="pt-PT"/>
         </w:rPr>
         <w:tab/>
       </w:r>
@@ -11196,6 +13774,7 @@
         <w:rPr>
           <w:sz w:val="20"/>
           <w:szCs w:val="20"/>
+          <w:lang w:val="pt-PT"/>
         </w:rPr>
         <w:tab/>
       </w:r>
@@ -11203,6 +13782,7 @@
         <w:rPr>
           <w:sz w:val="20"/>
           <w:szCs w:val="20"/>
+          <w:lang w:val="pt-PT"/>
         </w:rPr>
         <w:tab/>
       </w:r>
@@ -12033,23 +14613,13 @@
         <w:t xml:space="preserve"> temos estes métodos disponíveis na biblioteca: </w:t>
       </w:r>
       <w:proofErr w:type="spellStart"/>
-      <w:proofErr w:type="gramStart"/>
-      <w:r>
-        <w:rPr>
-          <w:rFonts w:ascii="Times New Roman" w:hAnsi="Times New Roman" w:cs="Times New Roman"/>
-          <w:sz w:val="20"/>
-          <w:szCs w:val="20"/>
-        </w:rPr>
-        <w:t>scipy.integrate</w:t>
-      </w:r>
-      <w:proofErr w:type="gramEnd"/>
-      <w:r>
-        <w:rPr>
-          <w:rFonts w:ascii="Times New Roman" w:hAnsi="Times New Roman" w:cs="Times New Roman"/>
-          <w:sz w:val="20"/>
-          <w:szCs w:val="20"/>
-        </w:rPr>
-        <w:t>.solve_ivp</w:t>
+      <w:r>
+        <w:rPr>
+          <w:rFonts w:ascii="Times New Roman" w:hAnsi="Times New Roman" w:cs="Times New Roman"/>
+          <w:sz w:val="20"/>
+          <w:szCs w:val="20"/>
+        </w:rPr>
+        <w:t>scipy.integrate.solve_ivp</w:t>
       </w:r>
       <w:proofErr w:type="spellEnd"/>
       <w:r>
@@ -12125,7 +14695,6 @@
         <w:t xml:space="preserve"> = </w:t>
       </w:r>
       <w:proofErr w:type="spellStart"/>
-      <w:proofErr w:type="gramStart"/>
       <w:r>
         <w:rPr>
           <w:rFonts w:ascii="Times New Roman" w:hAnsi="Times New Roman" w:cs="Times New Roman"/>
@@ -12135,7 +14704,6 @@
         <w:t>np.linspace</w:t>
       </w:r>
       <w:proofErr w:type="spellEnd"/>
-      <w:proofErr w:type="gramEnd"/>
       <w:r>
         <w:rPr>
           <w:rFonts w:ascii="Times New Roman" w:hAnsi="Times New Roman" w:cs="Times New Roman"/>
@@ -12194,7 +14762,6 @@
           <w:rFonts w:ascii="Times New Roman" w:hAnsi="Times New Roman" w:cs="Times New Roman"/>
           <w:sz w:val="20"/>
           <w:szCs w:val="20"/>
-          <w:lang w:val="en-US"/>
         </w:rPr>
         <w:tab/>
       </w:r>
@@ -12203,9 +14770,16 @@
           <w:rFonts w:ascii="Times New Roman" w:hAnsi="Times New Roman" w:cs="Times New Roman"/>
           <w:sz w:val="20"/>
           <w:szCs w:val="20"/>
-          <w:lang w:val="en-US"/>
         </w:rPr>
         <w:tab/>
+      </w:r>
+      <w:r>
+        <w:rPr>
+          <w:rFonts w:ascii="Times New Roman" w:hAnsi="Times New Roman" w:cs="Times New Roman"/>
+          <w:sz w:val="20"/>
+          <w:szCs w:val="20"/>
+          <w:lang w:val="en-US"/>
+        </w:rPr>
         <w:t xml:space="preserve">solution = </w:t>
       </w:r>
       <w:proofErr w:type="spellStart"/>
@@ -12216,17 +14790,7 @@
           <w:szCs w:val="20"/>
           <w:lang w:val="en-US"/>
         </w:rPr>
-        <w:t>solve_</w:t>
-      </w:r>
-      <w:proofErr w:type="gramStart"/>
-      <w:r>
-        <w:rPr>
-          <w:rFonts w:ascii="Times New Roman" w:hAnsi="Times New Roman" w:cs="Times New Roman"/>
-          <w:sz w:val="20"/>
-          <w:szCs w:val="20"/>
-          <w:lang w:val="en-US"/>
-        </w:rPr>
-        <w:t>ivp</w:t>
+        <w:t>solve_ivp</w:t>
       </w:r>
       <w:proofErr w:type="spellEnd"/>
       <w:r>
@@ -12239,7 +14803,6 @@
         <w:t>(</w:t>
       </w:r>
       <w:proofErr w:type="spellStart"/>
-      <w:proofErr w:type="gramEnd"/>
       <w:r>
         <w:rPr>
           <w:rFonts w:ascii="Times New Roman" w:hAnsi="Times New Roman" w:cs="Times New Roman"/>
@@ -12369,43 +14932,7 @@
           <w:sz w:val="20"/>
           <w:szCs w:val="20"/>
         </w:rPr>
-        <w:t xml:space="preserve">, mas podemos passar outros métodos apresentados acima. O solver retorna um dicionário com vários campos, incluindo os tempos para os quais foram </w:t>
-      </w:r>
-      <w:proofErr w:type="gramStart"/>
-      <w:r>
-        <w:rPr>
-          <w:rFonts w:ascii="Times New Roman" w:hAnsi="Times New Roman" w:cs="Times New Roman"/>
-          <w:sz w:val="20"/>
-          <w:szCs w:val="20"/>
-        </w:rPr>
-        <w:t>calculada</w:t>
-      </w:r>
-      <w:proofErr w:type="gramEnd"/>
-      <w:r>
-        <w:rPr>
-          <w:rFonts w:ascii="Times New Roman" w:hAnsi="Times New Roman" w:cs="Times New Roman"/>
-          <w:sz w:val="20"/>
-          <w:szCs w:val="20"/>
-        </w:rPr>
-        <w:t xml:space="preserve"> a simulação, e a simulação que pretendemos. O nome que dão </w:t>
-      </w:r>
-      <w:proofErr w:type="gramStart"/>
-      <w:r>
-        <w:rPr>
-          <w:rFonts w:ascii="Times New Roman" w:hAnsi="Times New Roman" w:cs="Times New Roman"/>
-          <w:sz w:val="20"/>
-          <w:szCs w:val="20"/>
-        </w:rPr>
-        <w:t>ao estado ou seja</w:t>
-      </w:r>
-      <w:proofErr w:type="gramEnd"/>
-      <w:r>
-        <w:rPr>
-          <w:rFonts w:ascii="Times New Roman" w:hAnsi="Times New Roman" w:cs="Times New Roman"/>
-          <w:sz w:val="20"/>
-          <w:szCs w:val="20"/>
-        </w:rPr>
-        <w:t xml:space="preserve"> ao sistema de funções derivadas é y, então é nesse campo y que acedemos a cada função derivada que definimos (</w:t>
+        <w:t>, mas podemos passar outros métodos apresentados acima. O solver retorna um dicionário com vários campos, incluindo os tempos para os quais foram calculada a simulação, e a simulação que pretendemos. O nome que dão ao estado ou seja ao sistema de funções derivadas é y, então é nesse campo y que acedemos a cada função derivada que definimos (</w:t>
       </w:r>
       <w:proofErr w:type="spellStart"/>
       <w:r>
@@ -12556,7 +15083,7 @@
                     </pic:cNvPicPr>
                   </pic:nvPicPr>
                   <pic:blipFill>
-                    <a:blip r:embed="rId12">
+                    <a:blip r:embed="rId13">
                       <a:duotone>
                         <a:schemeClr val="accent1">
                           <a:shade val="45000"/>
@@ -12567,7 +15094,7 @@
                       <a:extLst>
                         <a:ext uri="{BEBA8EAE-BF5A-486C-A8C5-ECC9F3942E4B}">
                           <a14:imgProps xmlns:a14="http://schemas.microsoft.com/office/drawing/2010/main">
-                            <a14:imgLayer r:embed="rId13">
+                            <a14:imgLayer r:embed="rId14">
                               <a14:imgEffect>
                                 <a14:saturation sat="200000"/>
                               </a14:imgEffect>
@@ -12982,25 +15509,7 @@
           <w:sz w:val="20"/>
           <w:szCs w:val="20"/>
         </w:rPr>
-        <w:t xml:space="preserve">O objetivo inicial passava por desenvolver 2 implementações para um teste específico, tendo-se </w:t>
-      </w:r>
-      <w:proofErr w:type="gramStart"/>
-      <w:r>
-        <w:rPr>
-          <w:rFonts w:ascii="Times New Roman" w:hAnsi="Times New Roman" w:cs="Times New Roman"/>
-          <w:sz w:val="20"/>
-          <w:szCs w:val="20"/>
-        </w:rPr>
-        <w:t>optado</w:t>
-      </w:r>
-      <w:proofErr w:type="gramEnd"/>
-      <w:r>
-        <w:rPr>
-          <w:rFonts w:ascii="Times New Roman" w:hAnsi="Times New Roman" w:cs="Times New Roman"/>
-          <w:sz w:val="20"/>
-          <w:szCs w:val="20"/>
-        </w:rPr>
-        <w:t xml:space="preserve"> no entanto por desenvolver uma aplicação que permita observar como um todo o fenómeno do ferromagnetismo, através de vários tipos de testes. Estes testes são importantes para perceber como realmente uma rede evolui perante diferentes temperaturas e campos magnéticos externos, servindo assim de base para o estudo dos 2 objetivos principais do projeto. </w:t>
+        <w:t xml:space="preserve">O objetivo inicial passava por desenvolver 2 implementações para um teste específico, tendo-se optado no entanto por desenvolver uma aplicação que permita observar como um todo o fenómeno do ferromagnetismo, através de vários tipos de testes. Estes testes são importantes para perceber como realmente uma rede evolui perante diferentes temperaturas e campos magnéticos externos, servindo assim de base para o estudo dos 2 objetivos principais do projeto. </w:t>
       </w:r>
     </w:p>
     <w:p>
@@ -13141,25 +15650,7 @@
           <w:sz w:val="20"/>
           <w:szCs w:val="20"/>
         </w:rPr>
-        <w:t xml:space="preserve">Além destas, uma otimização sempre importante a considerar é o multiprocessamento, para permitir a rentabilização dos </w:t>
-      </w:r>
-      <w:proofErr w:type="gramStart"/>
-      <w:r>
-        <w:rPr>
-          <w:rFonts w:ascii="Times New Roman" w:hAnsi="Times New Roman" w:cs="Times New Roman"/>
-          <w:sz w:val="20"/>
-          <w:szCs w:val="20"/>
-        </w:rPr>
-        <w:t>vários cores</w:t>
-      </w:r>
-      <w:proofErr w:type="gramEnd"/>
-      <w:r>
-        <w:rPr>
-          <w:rFonts w:ascii="Times New Roman" w:hAnsi="Times New Roman" w:cs="Times New Roman"/>
-          <w:sz w:val="20"/>
-          <w:szCs w:val="20"/>
-        </w:rPr>
-        <w:t xml:space="preserve"> da máquina que possuímos. </w:t>
+        <w:t xml:space="preserve">Além destas, uma otimização sempre importante a considerar é o multiprocessamento, para permitir a rentabilização dos vários cores da máquina que possuímos. </w:t>
       </w:r>
       <w:r>
         <w:rPr>
@@ -13275,25 +15766,7 @@
           <w:sz w:val="20"/>
           <w:szCs w:val="20"/>
         </w:rPr>
-        <w:t xml:space="preserve"> da física e ferromagnetismo, como em termos computacionais. Em termos do ferromagnetismo, existe muita literatura sobre o assunto, </w:t>
-      </w:r>
-      <w:proofErr w:type="gramStart"/>
-      <w:r>
-        <w:rPr>
-          <w:rFonts w:ascii="Times New Roman" w:hAnsi="Times New Roman" w:cs="Times New Roman"/>
-          <w:sz w:val="20"/>
-          <w:szCs w:val="20"/>
-        </w:rPr>
-        <w:t>sendo no entanto</w:t>
-      </w:r>
-      <w:proofErr w:type="gramEnd"/>
-      <w:r>
-        <w:rPr>
-          <w:rFonts w:ascii="Times New Roman" w:hAnsi="Times New Roman" w:cs="Times New Roman"/>
-          <w:sz w:val="20"/>
-          <w:szCs w:val="20"/>
-        </w:rPr>
-        <w:t xml:space="preserve"> difícil por vezes encontrar uma explicação do fenómeno com fórmulas matemáticas simples e otimizadas, que facilitem assim uma implementação mais eficiente. Além disso, nem sempre se encontram modelos e gráficos que demonstram o efeito esperado para diferentes valores de input e parâmetros, o que torna a avaliação do código gerado mais difícil. Uma possível forma de melhor apoiar os grupos que desenvolvem projetos deste tipo, será por exemplo fornecer uma pequena lista com alguns valores de input e parâmetros e quais os valores esperados para cada uma das métricas, possivelmente com uma margem de erro associada. Isto tornaria mais fácil confirmar o código à medida que se vai desenvolvendo. </w:t>
+        <w:t xml:space="preserve"> da física e ferromagnetismo, como em termos computacionais. Em termos do ferromagnetismo, existe muita literatura sobre o assunto, sendo no entanto difícil por vezes encontrar uma explicação do fenómeno com fórmulas matemáticas simples e otimizadas, que facilitem assim uma implementação mais eficiente. Além disso, nem sempre se encontram modelos e gráficos que demonstram o efeito esperado para diferentes valores de input e parâmetros, o que torna a avaliação do código gerado mais difícil. Uma possível forma de melhor apoiar os grupos que desenvolvem projetos deste tipo, será por exemplo fornecer uma pequena lista com alguns valores de input e parâmetros e quais os valores esperados para cada uma das métricas, possivelmente com uma margem de erro associada. Isto tornaria mais fácil confirmar o código à medida que se vai desenvolvendo. </w:t>
       </w:r>
     </w:p>
     <w:p>
@@ -13354,25 +15827,7 @@
           <w:sz w:val="20"/>
           <w:szCs w:val="20"/>
         </w:rPr>
-        <w:t xml:space="preserve"> nomeadamente através de bibliotecas disponíveis atualmente </w:t>
-      </w:r>
-      <w:proofErr w:type="gramStart"/>
-      <w:r>
-        <w:rPr>
-          <w:rFonts w:ascii="Times New Roman" w:hAnsi="Times New Roman" w:cs="Times New Roman"/>
-          <w:sz w:val="20"/>
-          <w:szCs w:val="20"/>
-        </w:rPr>
-        <w:t>como Cuda</w:t>
-      </w:r>
-      <w:proofErr w:type="gramEnd"/>
-      <w:r>
-        <w:rPr>
-          <w:rFonts w:ascii="Times New Roman" w:hAnsi="Times New Roman" w:cs="Times New Roman"/>
-          <w:sz w:val="20"/>
-          <w:szCs w:val="20"/>
-        </w:rPr>
-        <w:t xml:space="preserve">, para placas gráficas </w:t>
+        <w:t xml:space="preserve"> nomeadamente através de bibliotecas disponíveis atualmente como Cuda, para placas gráficas </w:t>
       </w:r>
       <w:proofErr w:type="spellStart"/>
       <w:r>
@@ -13628,27 +16083,15 @@
         <w:t>“</w:t>
       </w:r>
       <w:proofErr w:type="spellStart"/>
-      <w:proofErr w:type="gramStart"/>
-      <w:r>
-        <w:rPr>
-          <w:rFonts w:ascii="Times New Roman" w:eastAsia="Times New Roman" w:hAnsi="Times New Roman" w:cs="Times New Roman"/>
-          <w:color w:val="000000"/>
-          <w:kern w:val="0"/>
-          <w:lang w:val="en-US"/>
-          <w14:ligatures w14:val="none"/>
-        </w:rPr>
-        <w:t>youtube</w:t>
-      </w:r>
-      <w:proofErr w:type="gramEnd"/>
-      <w:r>
-        <w:rPr>
-          <w:rFonts w:ascii="Times New Roman" w:eastAsia="Times New Roman" w:hAnsi="Times New Roman" w:cs="Times New Roman"/>
-          <w:color w:val="000000"/>
-          <w:kern w:val="0"/>
-          <w:lang w:val="en-US"/>
-          <w14:ligatures w14:val="none"/>
-        </w:rPr>
-        <w:t>_channel</w:t>
+      <w:r>
+        <w:rPr>
+          <w:rFonts w:ascii="Times New Roman" w:eastAsia="Times New Roman" w:hAnsi="Times New Roman" w:cs="Times New Roman"/>
+          <w:color w:val="000000"/>
+          <w:kern w:val="0"/>
+          <w:lang w:val="en-US"/>
+          <w14:ligatures w14:val="none"/>
+        </w:rPr>
+        <w:t>youtube_channel</w:t>
       </w:r>
       <w:proofErr w:type="spellEnd"/>
       <w:r>
@@ -13986,27 +16429,15 @@
         <w:t>“</w:t>
       </w:r>
       <w:proofErr w:type="spellStart"/>
-      <w:proofErr w:type="gramStart"/>
-      <w:r>
-        <w:rPr>
-          <w:rFonts w:ascii="Times New Roman" w:eastAsia="Times New Roman" w:hAnsi="Times New Roman" w:cs="Times New Roman"/>
-          <w:color w:val="000000"/>
-          <w:kern w:val="0"/>
-          <w:lang w:val="en-US"/>
-          <w14:ligatures w14:val="none"/>
-        </w:rPr>
-        <w:t>youtube</w:t>
-      </w:r>
-      <w:proofErr w:type="gramEnd"/>
-      <w:r>
-        <w:rPr>
-          <w:rFonts w:ascii="Times New Roman" w:eastAsia="Times New Roman" w:hAnsi="Times New Roman" w:cs="Times New Roman"/>
-          <w:color w:val="000000"/>
-          <w:kern w:val="0"/>
-          <w:lang w:val="en-US"/>
-          <w14:ligatures w14:val="none"/>
-        </w:rPr>
-        <w:t>_channel</w:t>
+      <w:r>
+        <w:rPr>
+          <w:rFonts w:ascii="Times New Roman" w:eastAsia="Times New Roman" w:hAnsi="Times New Roman" w:cs="Times New Roman"/>
+          <w:color w:val="000000"/>
+          <w:kern w:val="0"/>
+          <w:lang w:val="en-US"/>
+          <w14:ligatures w14:val="none"/>
+        </w:rPr>
+        <w:t>youtube_channel</w:t>
       </w:r>
       <w:proofErr w:type="spellEnd"/>
       <w:r>
@@ -14877,7 +17308,6 @@
           <w14:ligatures w14:val="none"/>
         </w:rPr>
       </w:pPr>
-      <w:proofErr w:type="gramStart"/>
       <w:r>
         <w:rPr>
           <w:rFonts w:ascii="Times New Roman" w:eastAsia="Times New Roman" w:hAnsi="Times New Roman" w:cs="Times New Roman"/>
@@ -14896,18 +17326,7 @@
           <w:lang w:val="en-US"/>
           <w14:ligatures w14:val="none"/>
         </w:rPr>
-        <w:t>“</w:t>
-      </w:r>
-      <w:proofErr w:type="gramEnd"/>
-      <w:r>
-        <w:rPr>
-          <w:rFonts w:ascii="Times New Roman" w:eastAsia="Times New Roman" w:hAnsi="Times New Roman" w:cs="Times New Roman"/>
-          <w:color w:val="000000"/>
-          <w:kern w:val="0"/>
-          <w:lang w:val="en-US"/>
-          <w14:ligatures w14:val="none"/>
-        </w:rPr>
-        <w:t>IsingModel2D_MonteCarlo/Ising2D.ipynb at master · lorenzomancini1/IsingModel2D_MonteCarlo,” </w:t>
+        <w:t>“IsingModel2D_MonteCarlo/Ising2D.ipynb at master · lorenzomancini1/IsingModel2D_MonteCarlo,” </w:t>
       </w:r>
       <w:r>
         <w:rPr>
@@ -14954,7 +17373,6 @@
           <w14:ligatures w14:val="none"/>
         </w:rPr>
       </w:pPr>
-      <w:proofErr w:type="gramStart"/>
       <w:r>
         <w:rPr>
           <w:rFonts w:ascii="Times New Roman" w:eastAsia="Times New Roman" w:hAnsi="Times New Roman" w:cs="Times New Roman"/>
@@ -14966,7 +17384,6 @@
         <w:t>‌“</w:t>
       </w:r>
       <w:proofErr w:type="spellStart"/>
-      <w:proofErr w:type="gramEnd"/>
       <w:r>
         <w:rPr>
           <w:rFonts w:ascii="Times New Roman" w:eastAsia="Times New Roman" w:hAnsi="Times New Roman" w:cs="Times New Roman"/>
@@ -15085,7 +17502,7 @@
         </w:rPr>
         <w:t xml:space="preserve">. Dec. 11, 2017. Accessed: May 18, 2024. [YouTube Video]. Available: </w:t>
       </w:r>
-      <w:hyperlink r:id="rId14" w:history="1">
+      <w:hyperlink r:id="rId15" w:history="1">
         <w:r>
           <w:rPr>
             <w:rStyle w:val="Hiperligao"/>
@@ -15120,27 +17537,15 @@
         <w:t>“</w:t>
       </w:r>
       <w:proofErr w:type="spellStart"/>
-      <w:proofErr w:type="gramStart"/>
-      <w:r>
-        <w:rPr>
-          <w:rFonts w:ascii="Times New Roman" w:eastAsia="Times New Roman" w:hAnsi="Times New Roman" w:cs="Times New Roman"/>
-          <w:color w:val="000000"/>
-          <w:kern w:val="0"/>
-          <w:lang w:val="en-US"/>
-          <w14:ligatures w14:val="none"/>
-        </w:rPr>
-        <w:t>youtube</w:t>
-      </w:r>
-      <w:proofErr w:type="gramEnd"/>
-      <w:r>
-        <w:rPr>
-          <w:rFonts w:ascii="Times New Roman" w:eastAsia="Times New Roman" w:hAnsi="Times New Roman" w:cs="Times New Roman"/>
-          <w:color w:val="000000"/>
-          <w:kern w:val="0"/>
-          <w:lang w:val="en-US"/>
-          <w14:ligatures w14:val="none"/>
-        </w:rPr>
-        <w:t>_channel</w:t>
+      <w:r>
+        <w:rPr>
+          <w:rFonts w:ascii="Times New Roman" w:eastAsia="Times New Roman" w:hAnsi="Times New Roman" w:cs="Times New Roman"/>
+          <w:color w:val="000000"/>
+          <w:kern w:val="0"/>
+          <w:lang w:val="en-US"/>
+          <w14:ligatures w14:val="none"/>
+        </w:rPr>
+        <w:t>youtube_channel</w:t>
       </w:r>
       <w:proofErr w:type="spellEnd"/>
       <w:r>
@@ -15231,7 +17636,6 @@
           <w14:ligatures w14:val="none"/>
         </w:rPr>
       </w:pPr>
-      <w:proofErr w:type="gramStart"/>
       <w:r>
         <w:rPr>
           <w:rFonts w:ascii="Times New Roman" w:eastAsia="Times New Roman" w:hAnsi="Times New Roman" w:cs="Times New Roman"/>
@@ -15250,18 +17654,7 @@
           <w:lang w:val="en-US"/>
           <w14:ligatures w14:val="none"/>
         </w:rPr>
-        <w:t>“</w:t>
-      </w:r>
-      <w:proofErr w:type="gramEnd"/>
-      <w:r>
-        <w:rPr>
-          <w:rFonts w:ascii="Times New Roman" w:eastAsia="Times New Roman" w:hAnsi="Times New Roman" w:cs="Times New Roman"/>
-          <w:color w:val="000000"/>
-          <w:kern w:val="0"/>
-          <w:lang w:val="en-US"/>
-          <w14:ligatures w14:val="none"/>
-        </w:rPr>
-        <w:t>GPU-based single-cluster algorithm for the simulation of the Ising model : Yukihiro Komura : Free Download, Borrow, and Streaming : Internet Archive,” </w:t>
+        <w:t>“GPU-based single-cluster algorithm for the simulation of the Ising model : Yukihiro Komura : Free Download, Borrow, and Streaming : Internet Archive,” </w:t>
       </w:r>
       <w:r>
         <w:rPr>
@@ -15305,7 +17698,7 @@
       </w:r>
     </w:p>
     <w:sectPr>
-      <w:footerReference w:type="default" r:id="rId15"/>
+      <w:footerReference w:type="default" r:id="rId16"/>
       <w:type w:val="continuous"/>
       <w:pgSz w:w="11906" w:h="16838"/>
       <w:pgMar w:top="1417" w:right="1701" w:bottom="1417" w:left="1701" w:header="708" w:footer="708" w:gutter="0"/>
@@ -16691,6 +19084,92 @@
     </w:lvl>
   </w:abstractNum>
   <w:abstractNum w:abstractNumId="11" w15:restartNumberingAfterBreak="0">
+    <w:nsid w:val="3035211D"/>
+    <w:multiLevelType w:val="hybridMultilevel"/>
+    <w:tmpl w:val="4978F758"/>
+    <w:lvl w:ilvl="0" w:tplc="0409000F">
+      <w:start w:val="1"/>
+      <w:numFmt w:val="decimal"/>
+      <w:lvlText w:val="%1."/>
+      <w:lvlJc w:val="left"/>
+      <w:pPr>
+        <w:ind w:left="720" w:hanging="360"/>
+      </w:pPr>
+    </w:lvl>
+    <w:lvl w:ilvl="1" w:tplc="04090019" w:tentative="1">
+      <w:start w:val="1"/>
+      <w:numFmt w:val="lowerLetter"/>
+      <w:lvlText w:val="%2."/>
+      <w:lvlJc w:val="left"/>
+      <w:pPr>
+        <w:ind w:left="1440" w:hanging="360"/>
+      </w:pPr>
+    </w:lvl>
+    <w:lvl w:ilvl="2" w:tplc="0409001B" w:tentative="1">
+      <w:start w:val="1"/>
+      <w:numFmt w:val="lowerRoman"/>
+      <w:lvlText w:val="%3."/>
+      <w:lvlJc w:val="right"/>
+      <w:pPr>
+        <w:ind w:left="2160" w:hanging="180"/>
+      </w:pPr>
+    </w:lvl>
+    <w:lvl w:ilvl="3" w:tplc="0409000F" w:tentative="1">
+      <w:start w:val="1"/>
+      <w:numFmt w:val="decimal"/>
+      <w:lvlText w:val="%4."/>
+      <w:lvlJc w:val="left"/>
+      <w:pPr>
+        <w:ind w:left="2880" w:hanging="360"/>
+      </w:pPr>
+    </w:lvl>
+    <w:lvl w:ilvl="4" w:tplc="04090019" w:tentative="1">
+      <w:start w:val="1"/>
+      <w:numFmt w:val="lowerLetter"/>
+      <w:lvlText w:val="%5."/>
+      <w:lvlJc w:val="left"/>
+      <w:pPr>
+        <w:ind w:left="3600" w:hanging="360"/>
+      </w:pPr>
+    </w:lvl>
+    <w:lvl w:ilvl="5" w:tplc="0409001B" w:tentative="1">
+      <w:start w:val="1"/>
+      <w:numFmt w:val="lowerRoman"/>
+      <w:lvlText w:val="%6."/>
+      <w:lvlJc w:val="right"/>
+      <w:pPr>
+        <w:ind w:left="4320" w:hanging="180"/>
+      </w:pPr>
+    </w:lvl>
+    <w:lvl w:ilvl="6" w:tplc="0409000F" w:tentative="1">
+      <w:start w:val="1"/>
+      <w:numFmt w:val="decimal"/>
+      <w:lvlText w:val="%7."/>
+      <w:lvlJc w:val="left"/>
+      <w:pPr>
+        <w:ind w:left="5040" w:hanging="360"/>
+      </w:pPr>
+    </w:lvl>
+    <w:lvl w:ilvl="7" w:tplc="04090019" w:tentative="1">
+      <w:start w:val="1"/>
+      <w:numFmt w:val="lowerLetter"/>
+      <w:lvlText w:val="%8."/>
+      <w:lvlJc w:val="left"/>
+      <w:pPr>
+        <w:ind w:left="5760" w:hanging="360"/>
+      </w:pPr>
+    </w:lvl>
+    <w:lvl w:ilvl="8" w:tplc="0409001B" w:tentative="1">
+      <w:start w:val="1"/>
+      <w:numFmt w:val="lowerRoman"/>
+      <w:lvlText w:val="%9."/>
+      <w:lvlJc w:val="right"/>
+      <w:pPr>
+        <w:ind w:left="6480" w:hanging="180"/>
+      </w:pPr>
+    </w:lvl>
+  </w:abstractNum>
+  <w:abstractNum w:abstractNumId="12" w15:restartNumberingAfterBreak="0">
     <w:nsid w:val="31B77278"/>
     <w:multiLevelType w:val="multilevel"/>
     <w:tmpl w:val="83BAE828"/>
@@ -16807,7 +19286,7 @@
       </w:pPr>
     </w:lvl>
   </w:abstractNum>
-  <w:abstractNum w:abstractNumId="12" w15:restartNumberingAfterBreak="0">
+  <w:abstractNum w:abstractNumId="13" w15:restartNumberingAfterBreak="0">
     <w:nsid w:val="3D88568F"/>
     <w:multiLevelType w:val="hybridMultilevel"/>
     <w:tmpl w:val="DCBA8E70"/>
@@ -16920,7 +19399,7 @@
       </w:rPr>
     </w:lvl>
   </w:abstractNum>
-  <w:abstractNum w:abstractNumId="13" w15:restartNumberingAfterBreak="0">
+  <w:abstractNum w:abstractNumId="14" w15:restartNumberingAfterBreak="0">
     <w:nsid w:val="436F3086"/>
     <w:multiLevelType w:val="hybridMultilevel"/>
     <w:tmpl w:val="65387AB6"/>
@@ -17033,7 +19512,7 @@
       </w:rPr>
     </w:lvl>
   </w:abstractNum>
-  <w:abstractNum w:abstractNumId="14" w15:restartNumberingAfterBreak="0">
+  <w:abstractNum w:abstractNumId="15" w15:restartNumberingAfterBreak="0">
     <w:nsid w:val="46A27886"/>
     <w:multiLevelType w:val="multilevel"/>
     <w:tmpl w:val="08E0CCB8"/>
@@ -17150,7 +19629,7 @@
       </w:pPr>
     </w:lvl>
   </w:abstractNum>
-  <w:abstractNum w:abstractNumId="15" w15:restartNumberingAfterBreak="0">
+  <w:abstractNum w:abstractNumId="16" w15:restartNumberingAfterBreak="0">
     <w:nsid w:val="47D02BB3"/>
     <w:multiLevelType w:val="multilevel"/>
     <w:tmpl w:val="B10CA2DE"/>
@@ -17271,7 +19750,7 @@
       </w:rPr>
     </w:lvl>
   </w:abstractNum>
-  <w:abstractNum w:abstractNumId="16" w15:restartNumberingAfterBreak="0">
+  <w:abstractNum w:abstractNumId="17" w15:restartNumberingAfterBreak="0">
     <w:nsid w:val="48DE205C"/>
     <w:multiLevelType w:val="hybridMultilevel"/>
     <w:tmpl w:val="A5065624"/>
@@ -17384,7 +19863,7 @@
       </w:rPr>
     </w:lvl>
   </w:abstractNum>
-  <w:abstractNum w:abstractNumId="17" w15:restartNumberingAfterBreak="0">
+  <w:abstractNum w:abstractNumId="18" w15:restartNumberingAfterBreak="0">
     <w:nsid w:val="535E1780"/>
     <w:multiLevelType w:val="multilevel"/>
     <w:tmpl w:val="B10CA2DE"/>
@@ -17505,7 +19984,7 @@
       </w:rPr>
     </w:lvl>
   </w:abstractNum>
-  <w:abstractNum w:abstractNumId="18" w15:restartNumberingAfterBreak="0">
+  <w:abstractNum w:abstractNumId="19" w15:restartNumberingAfterBreak="0">
     <w:nsid w:val="53BF7D20"/>
     <w:multiLevelType w:val="hybridMultilevel"/>
     <w:tmpl w:val="ECAAFC30"/>
@@ -17594,7 +20073,7 @@
       </w:pPr>
     </w:lvl>
   </w:abstractNum>
-  <w:abstractNum w:abstractNumId="19" w15:restartNumberingAfterBreak="0">
+  <w:abstractNum w:abstractNumId="20" w15:restartNumberingAfterBreak="0">
     <w:nsid w:val="548B22A4"/>
     <w:multiLevelType w:val="multilevel"/>
     <w:tmpl w:val="451490FA"/>
@@ -17707,7 +20186,7 @@
       </w:rPr>
     </w:lvl>
   </w:abstractNum>
-  <w:abstractNum w:abstractNumId="20" w15:restartNumberingAfterBreak="0">
+  <w:abstractNum w:abstractNumId="21" w15:restartNumberingAfterBreak="0">
     <w:nsid w:val="56A84356"/>
     <w:multiLevelType w:val="multilevel"/>
     <w:tmpl w:val="0B40FAD0"/>
@@ -17820,7 +20299,7 @@
       </w:rPr>
     </w:lvl>
   </w:abstractNum>
-  <w:abstractNum w:abstractNumId="21" w15:restartNumberingAfterBreak="0">
+  <w:abstractNum w:abstractNumId="22" w15:restartNumberingAfterBreak="0">
     <w:nsid w:val="57F63A12"/>
     <w:multiLevelType w:val="hybridMultilevel"/>
     <w:tmpl w:val="F1640CE2"/>
@@ -17933,7 +20412,7 @@
       </w:rPr>
     </w:lvl>
   </w:abstractNum>
-  <w:abstractNum w:abstractNumId="22" w15:restartNumberingAfterBreak="0">
+  <w:abstractNum w:abstractNumId="23" w15:restartNumberingAfterBreak="0">
     <w:nsid w:val="5D1A766A"/>
     <w:multiLevelType w:val="multilevel"/>
     <w:tmpl w:val="B10CA2DE"/>
@@ -18054,7 +20533,7 @@
       </w:rPr>
     </w:lvl>
   </w:abstractNum>
-  <w:abstractNum w:abstractNumId="23" w15:restartNumberingAfterBreak="0">
+  <w:abstractNum w:abstractNumId="24" w15:restartNumberingAfterBreak="0">
     <w:nsid w:val="616D5335"/>
     <w:multiLevelType w:val="hybridMultilevel"/>
     <w:tmpl w:val="07F0C780"/>
@@ -18145,7 +20624,7 @@
       </w:pPr>
     </w:lvl>
   </w:abstractNum>
-  <w:abstractNum w:abstractNumId="24" w15:restartNumberingAfterBreak="0">
+  <w:abstractNum w:abstractNumId="25" w15:restartNumberingAfterBreak="0">
     <w:nsid w:val="69DC783D"/>
     <w:multiLevelType w:val="multilevel"/>
     <w:tmpl w:val="A94E9A9E"/>
@@ -18268,7 +20747,7 @@
       </w:rPr>
     </w:lvl>
   </w:abstractNum>
-  <w:abstractNum w:abstractNumId="25" w15:restartNumberingAfterBreak="0">
+  <w:abstractNum w:abstractNumId="26" w15:restartNumberingAfterBreak="0">
     <w:nsid w:val="70E30882"/>
     <w:multiLevelType w:val="multilevel"/>
     <w:tmpl w:val="2FECDB74"/>
@@ -18381,7 +20860,7 @@
       </w:rPr>
     </w:lvl>
   </w:abstractNum>
-  <w:abstractNum w:abstractNumId="26" w15:restartNumberingAfterBreak="0">
+  <w:abstractNum w:abstractNumId="27" w15:restartNumberingAfterBreak="0">
     <w:nsid w:val="72FF5E63"/>
     <w:multiLevelType w:val="multilevel"/>
     <w:tmpl w:val="B10CA2DE"/>
@@ -18502,7 +20981,7 @@
       </w:rPr>
     </w:lvl>
   </w:abstractNum>
-  <w:abstractNum w:abstractNumId="27" w15:restartNumberingAfterBreak="0">
+  <w:abstractNum w:abstractNumId="28" w15:restartNumberingAfterBreak="0">
     <w:nsid w:val="75CA178D"/>
     <w:multiLevelType w:val="multilevel"/>
     <w:tmpl w:val="B10CA2DE"/>
@@ -18623,7 +21102,7 @@
       </w:rPr>
     </w:lvl>
   </w:abstractNum>
-  <w:abstractNum w:abstractNumId="28" w15:restartNumberingAfterBreak="0">
+  <w:abstractNum w:abstractNumId="29" w15:restartNumberingAfterBreak="0">
     <w:nsid w:val="7DBD1C5A"/>
     <w:multiLevelType w:val="multilevel"/>
     <w:tmpl w:val="B10CA2DE"/>
@@ -18745,7 +21224,7 @@
     </w:lvl>
   </w:abstractNum>
   <w:num w:numId="1" w16cid:durableId="681905093">
-    <w:abstractNumId w:val="24"/>
+    <w:abstractNumId w:val="25"/>
   </w:num>
   <w:num w:numId="2" w16cid:durableId="73288282">
     <w:abstractNumId w:val="6"/>
@@ -18763,73 +21242,76 @@
     <w:abstractNumId w:val="7"/>
   </w:num>
   <w:num w:numId="7" w16cid:durableId="694892123">
-    <w:abstractNumId w:val="18"/>
+    <w:abstractNumId w:val="19"/>
   </w:num>
   <w:num w:numId="8" w16cid:durableId="673841919">
-    <w:abstractNumId w:val="27"/>
+    <w:abstractNumId w:val="28"/>
   </w:num>
   <w:num w:numId="9" w16cid:durableId="1449395179">
     <w:abstractNumId w:val="10"/>
   </w:num>
   <w:num w:numId="10" w16cid:durableId="566569117">
-    <w:abstractNumId w:val="23"/>
+    <w:abstractNumId w:val="24"/>
   </w:num>
   <w:num w:numId="11" w16cid:durableId="1370451796">
-    <w:abstractNumId w:val="28"/>
+    <w:abstractNumId w:val="29"/>
   </w:num>
   <w:num w:numId="12" w16cid:durableId="988097924">
-    <w:abstractNumId w:val="26"/>
+    <w:abstractNumId w:val="27"/>
   </w:num>
   <w:num w:numId="13" w16cid:durableId="397292384">
-    <w:abstractNumId w:val="19"/>
+    <w:abstractNumId w:val="20"/>
   </w:num>
   <w:num w:numId="14" w16cid:durableId="1689941233">
-    <w:abstractNumId w:val="20"/>
+    <w:abstractNumId w:val="21"/>
   </w:num>
   <w:num w:numId="15" w16cid:durableId="668870395">
     <w:abstractNumId w:val="9"/>
   </w:num>
   <w:num w:numId="16" w16cid:durableId="55131797">
-    <w:abstractNumId w:val="22"/>
+    <w:abstractNumId w:val="23"/>
   </w:num>
   <w:num w:numId="17" w16cid:durableId="1789811004">
     <w:abstractNumId w:val="8"/>
   </w:num>
   <w:num w:numId="18" w16cid:durableId="979114400">
-    <w:abstractNumId w:val="25"/>
+    <w:abstractNumId w:val="26"/>
   </w:num>
   <w:num w:numId="19" w16cid:durableId="458183915">
-    <w:abstractNumId w:val="15"/>
+    <w:abstractNumId w:val="16"/>
   </w:num>
   <w:num w:numId="20" w16cid:durableId="1345132933">
     <w:abstractNumId w:val="3"/>
   </w:num>
   <w:num w:numId="21" w16cid:durableId="1762221830">
-    <w:abstractNumId w:val="13"/>
+    <w:abstractNumId w:val="14"/>
   </w:num>
   <w:num w:numId="22" w16cid:durableId="1352535290">
     <w:abstractNumId w:val="1"/>
   </w:num>
   <w:num w:numId="23" w16cid:durableId="919410213">
-    <w:abstractNumId w:val="12"/>
+    <w:abstractNumId w:val="13"/>
   </w:num>
   <w:num w:numId="24" w16cid:durableId="1009405134">
-    <w:abstractNumId w:val="16"/>
+    <w:abstractNumId w:val="17"/>
   </w:num>
   <w:num w:numId="25" w16cid:durableId="1692143174">
-    <w:abstractNumId w:val="21"/>
+    <w:abstractNumId w:val="22"/>
   </w:num>
   <w:num w:numId="26" w16cid:durableId="1526018755">
     <w:abstractNumId w:val="0"/>
   </w:num>
   <w:num w:numId="27" w16cid:durableId="1886675475">
-    <w:abstractNumId w:val="11"/>
+    <w:abstractNumId w:val="12"/>
   </w:num>
   <w:num w:numId="28" w16cid:durableId="746145419">
-    <w:abstractNumId w:val="14"/>
+    <w:abstractNumId w:val="15"/>
   </w:num>
   <w:num w:numId="29" w16cid:durableId="1364089038">
-    <w:abstractNumId w:val="17"/>
+    <w:abstractNumId w:val="18"/>
+  </w:num>
+  <w:num w:numId="30" w16cid:durableId="686105819">
+    <w:abstractNumId w:val="11"/>
   </w:num>
 </w:numbering>
 </file>

</xml_diff>

<commit_message>
relatorio com mais texto
</commit_message>
<xml_diff>
--- a/Relatorio_Reentry.docx
+++ b/Relatorio_Reentry.docx
@@ -2857,6 +2857,7 @@
         <w:t xml:space="preserve">o documento de ligação com o utilizador. Aqui ele escolhe os parâmetros e testes que pretende correr, e executa o método </w:t>
       </w:r>
       <w:proofErr w:type="spellStart"/>
+      <w:proofErr w:type="gramStart"/>
       <w:r>
         <w:rPr>
           <w:rFonts w:ascii="Times New Roman" w:hAnsi="Times New Roman" w:cs="Times New Roman"/>
@@ -2872,7 +2873,16 @@
           <w:sz w:val="20"/>
           <w:szCs w:val="20"/>
         </w:rPr>
-        <w:t xml:space="preserve">(), iniciando então o programa. </w:t>
+        <w:t>(</w:t>
+      </w:r>
+      <w:proofErr w:type="gramEnd"/>
+      <w:r>
+        <w:rPr>
+          <w:rFonts w:ascii="Times New Roman" w:hAnsi="Times New Roman" w:cs="Times New Roman"/>
+          <w:sz w:val="20"/>
+          <w:szCs w:val="20"/>
+        </w:rPr>
+        <w:t xml:space="preserve">), iniciando então o programa. </w:t>
       </w:r>
     </w:p>
     <w:p>
@@ -3117,7 +3127,25 @@
           <w:sz w:val="20"/>
           <w:szCs w:val="20"/>
         </w:rPr>
-        <w:t>Escolher entre 1 a 5, consoante o tipo de teste que pretende:</w:t>
+        <w:t xml:space="preserve">Escolher entre 1 </w:t>
+      </w:r>
+      <w:proofErr w:type="gramStart"/>
+      <w:r>
+        <w:rPr>
+          <w:rFonts w:ascii="Times New Roman" w:hAnsi="Times New Roman" w:cs="Times New Roman"/>
+          <w:sz w:val="20"/>
+          <w:szCs w:val="20"/>
+        </w:rPr>
+        <w:t>a</w:t>
+      </w:r>
+      <w:proofErr w:type="gramEnd"/>
+      <w:r>
+        <w:rPr>
+          <w:rFonts w:ascii="Times New Roman" w:hAnsi="Times New Roman" w:cs="Times New Roman"/>
+          <w:sz w:val="20"/>
+          <w:szCs w:val="20"/>
+        </w:rPr>
+        <w:t xml:space="preserve"> 5, consoante o tipo de teste que pretende:</w:t>
       </w:r>
       <w:r>
         <w:rPr>
@@ -3516,7 +3544,25 @@
           <w:sz w:val="20"/>
           <w:szCs w:val="20"/>
         </w:rPr>
-        <w:t xml:space="preserve">Escolher entre 1 a </w:t>
+        <w:t xml:space="preserve">Escolher entre 1 </w:t>
+      </w:r>
+      <w:proofErr w:type="gramStart"/>
+      <w:r>
+        <w:rPr>
+          <w:rFonts w:ascii="Times New Roman" w:hAnsi="Times New Roman" w:cs="Times New Roman"/>
+          <w:sz w:val="20"/>
+          <w:szCs w:val="20"/>
+        </w:rPr>
+        <w:t>a</w:t>
+      </w:r>
+      <w:proofErr w:type="gramEnd"/>
+      <w:r>
+        <w:rPr>
+          <w:rFonts w:ascii="Times New Roman" w:hAnsi="Times New Roman" w:cs="Times New Roman"/>
+          <w:sz w:val="20"/>
+          <w:szCs w:val="20"/>
+        </w:rPr>
+        <w:t xml:space="preserve"> </w:t>
       </w:r>
       <w:r>
         <w:rPr>
@@ -4235,6 +4281,7 @@
         </w:rPr>
         <w:t xml:space="preserve"># -1=down, 1=up, 0=random, </w:t>
       </w:r>
+      <w:proofErr w:type="gramStart"/>
       <w:r>
         <w:rPr>
           <w:rFonts w:ascii="Times New Roman" w:eastAsia="Times New Roman" w:hAnsi="Times New Roman" w:cs="Times New Roman"/>
@@ -4259,6 +4306,7 @@
         </w:rPr>
         <w:t>.decimal</w:t>
       </w:r>
+      <w:proofErr w:type="gramEnd"/>
       <w:r>
         <w:rPr>
           <w:rFonts w:ascii="Times New Roman" w:eastAsia="Times New Roman" w:hAnsi="Times New Roman" w:cs="Times New Roman"/>
@@ -4612,6 +4660,7 @@
         </w:rPr>
         <w:t xml:space="preserve">), </w:t>
       </w:r>
+      <w:proofErr w:type="gramStart"/>
       <w:r>
         <w:rPr>
           <w:rFonts w:ascii="Times New Roman" w:eastAsia="Times New Roman" w:hAnsi="Times New Roman" w:cs="Times New Roman"/>
@@ -4634,7 +4683,20 @@
           <w:lang w:val="en-US"/>
           <w14:ligatures w14:val="none"/>
         </w:rPr>
-        <w:t>, (</w:t>
+        <w:t>,</w:t>
+      </w:r>
+      <w:proofErr w:type="gramEnd"/>
+      <w:r>
+        <w:rPr>
+          <w:rFonts w:ascii="Times New Roman" w:eastAsia="Times New Roman" w:hAnsi="Times New Roman" w:cs="Times New Roman"/>
+          <w:color w:val="000000"/>
+          <w:kern w:val="0"/>
+          <w:sz w:val="18"/>
+          <w:szCs w:val="18"/>
+          <w:lang w:val="en-US"/>
+          <w14:ligatures w14:val="none"/>
+        </w:rPr>
+        <w:t xml:space="preserve"> (</w:t>
       </w:r>
       <w:r>
         <w:rPr>
@@ -5474,7 +5536,25 @@
           <w:sz w:val="20"/>
           <w:szCs w:val="20"/>
         </w:rPr>
-        <w:t>- terra redonda</w:t>
+        <w:t xml:space="preserve">- </w:t>
+      </w:r>
+      <w:proofErr w:type="gramStart"/>
+      <w:r>
+        <w:rPr>
+          <w:rFonts w:ascii="Times New Roman" w:hAnsi="Times New Roman" w:cs="Times New Roman"/>
+          <w:sz w:val="20"/>
+          <w:szCs w:val="20"/>
+        </w:rPr>
+        <w:t>terra</w:t>
+      </w:r>
+      <w:proofErr w:type="gramEnd"/>
+      <w:r>
+        <w:rPr>
+          <w:rFonts w:ascii="Times New Roman" w:hAnsi="Times New Roman" w:cs="Times New Roman"/>
+          <w:sz w:val="20"/>
+          <w:szCs w:val="20"/>
+        </w:rPr>
+        <w:t xml:space="preserve"> redonda</w:t>
       </w:r>
     </w:p>
     <w:p>
@@ -5492,7 +5572,25 @@
           <w:sz w:val="20"/>
           <w:szCs w:val="20"/>
         </w:rPr>
-        <w:t xml:space="preserve">- aceleração da gravidade consoante altura </w:t>
+        <w:t xml:space="preserve">- </w:t>
+      </w:r>
+      <w:proofErr w:type="gramStart"/>
+      <w:r>
+        <w:rPr>
+          <w:rFonts w:ascii="Times New Roman" w:hAnsi="Times New Roman" w:cs="Times New Roman"/>
+          <w:sz w:val="20"/>
+          <w:szCs w:val="20"/>
+        </w:rPr>
+        <w:t>aceleração</w:t>
+      </w:r>
+      <w:proofErr w:type="gramEnd"/>
+      <w:r>
+        <w:rPr>
+          <w:rFonts w:ascii="Times New Roman" w:hAnsi="Times New Roman" w:cs="Times New Roman"/>
+          <w:sz w:val="20"/>
+          <w:szCs w:val="20"/>
+        </w:rPr>
+        <w:t xml:space="preserve"> da gravidade consoante altura </w:t>
       </w:r>
     </w:p>
     <w:p>
@@ -5867,7 +5965,25 @@
           <w:sz w:val="20"/>
           <w:szCs w:val="20"/>
         </w:rPr>
-        <w:t xml:space="preserve"> real é também ele sempre positivo. Assume-se que a capsula mantém a sua posição, não rodando (</w:t>
+        <w:t xml:space="preserve"> real é também ele sempre positivo. Assume-se que a </w:t>
+      </w:r>
+      <w:proofErr w:type="gramStart"/>
+      <w:r>
+        <w:rPr>
+          <w:rFonts w:ascii="Times New Roman" w:hAnsi="Times New Roman" w:cs="Times New Roman"/>
+          <w:sz w:val="20"/>
+          <w:szCs w:val="20"/>
+        </w:rPr>
+        <w:t>capsula</w:t>
+      </w:r>
+      <w:proofErr w:type="gramEnd"/>
+      <w:r>
+        <w:rPr>
+          <w:rFonts w:ascii="Times New Roman" w:hAnsi="Times New Roman" w:cs="Times New Roman"/>
+          <w:sz w:val="20"/>
+          <w:szCs w:val="20"/>
+        </w:rPr>
+        <w:t xml:space="preserve"> mantém a sua posição, não rodando (</w:t>
       </w:r>
       <w:proofErr w:type="spellStart"/>
       <w:r>
@@ -5992,7 +6108,25 @@
           <w:sz w:val="20"/>
           <w:szCs w:val="20"/>
         </w:rPr>
-        <w:t xml:space="preserve"> vai ter maior impacto na componente x ou y do referencial (não da capsula pois aí é sempre para y) mas nunca controlado por nós. O que é diferente por exemplo do </w:t>
+        <w:t xml:space="preserve"> vai ter maior impacto </w:t>
+      </w:r>
+      <w:proofErr w:type="gramStart"/>
+      <w:r>
+        <w:rPr>
+          <w:rFonts w:ascii="Times New Roman" w:hAnsi="Times New Roman" w:cs="Times New Roman"/>
+          <w:sz w:val="20"/>
+          <w:szCs w:val="20"/>
+        </w:rPr>
+        <w:t>na componente x</w:t>
+      </w:r>
+      <w:proofErr w:type="gramEnd"/>
+      <w:r>
+        <w:rPr>
+          <w:rFonts w:ascii="Times New Roman" w:hAnsi="Times New Roman" w:cs="Times New Roman"/>
+          <w:sz w:val="20"/>
+          <w:szCs w:val="20"/>
+        </w:rPr>
+        <w:t xml:space="preserve"> ou y do referencial (não da capsula pois aí é sempre para y) mas nunca controlado por nós. O que é diferente por exemplo do </w:t>
       </w:r>
       <w:proofErr w:type="spellStart"/>
       <w:r>
@@ -6082,7 +6216,25 @@
           <w:sz w:val="20"/>
           <w:szCs w:val="20"/>
         </w:rPr>
-        <w:t xml:space="preserve"> consoante velocidade, aceleração, temperatura, etc… e aqui vamos ao sabor das acelerações que a capsula sofre ao longo do tempo</w:t>
+        <w:t xml:space="preserve"> consoante velocidade, aceleração, temperatura, etc… e aqui vamos ao sabor das acelerações que a </w:t>
+      </w:r>
+      <w:proofErr w:type="gramStart"/>
+      <w:r>
+        <w:rPr>
+          <w:rFonts w:ascii="Times New Roman" w:hAnsi="Times New Roman" w:cs="Times New Roman"/>
+          <w:sz w:val="20"/>
+          <w:szCs w:val="20"/>
+        </w:rPr>
+        <w:t>capsula</w:t>
+      </w:r>
+      <w:proofErr w:type="gramEnd"/>
+      <w:r>
+        <w:rPr>
+          <w:rFonts w:ascii="Times New Roman" w:hAnsi="Times New Roman" w:cs="Times New Roman"/>
+          <w:sz w:val="20"/>
+          <w:szCs w:val="20"/>
+        </w:rPr>
+        <w:t xml:space="preserve"> sofre ao longo do tempo</w:t>
       </w:r>
     </w:p>
     <w:p>
@@ -6457,7 +6609,21 @@
         <w:rPr>
           <w:lang w:val="en-US"/>
         </w:rPr>
-        <w:t xml:space="preserve"> graph shows the difference between re-entry profiles for Apollo, Gemini, and the Space Shuttle. Notice Gemini and Apollo re-entered much more steeply than the Space Shuttle. The Shuttle’s re-entry profile must stay within a tight corridor between equilibrium glide, which ensures it will slow enough to avoid skipping out and not over shoot the runway, and surface temperature/load factor requirements, which determine maximum heating and deceleration.</w:t>
+        <w:t xml:space="preserve"> graph shows the difference between re-entry profiles for Apollo, Gemini, and the Space Shuttle. Notice Gemini and Apollo re-entered much more steeply than the Space Shuttle. The Shuttle’s re-entry profile must stay within a tight corridor between equilibrium glide, which ensures it will slow enough to avoid skipping out and not </w:t>
+      </w:r>
+      <w:proofErr w:type="gramStart"/>
+      <w:r>
+        <w:rPr>
+          <w:lang w:val="en-US"/>
+        </w:rPr>
+        <w:t>over shoot</w:t>
+      </w:r>
+      <w:proofErr w:type="gramEnd"/>
+      <w:r>
+        <w:rPr>
+          <w:lang w:val="en-US"/>
+        </w:rPr>
+        <w:t xml:space="preserve"> the runway, and surface temperature/load factor requirements, which determine maximum heating and deceleration.</w:t>
       </w:r>
     </w:p>
     <w:p>
@@ -6613,7 +6779,16 @@
           <w:sz w:val="20"/>
           <w:szCs w:val="20"/>
         </w:rPr>
-        <w:t xml:space="preserve">Não há vento </w:t>
+        <w:t xml:space="preserve">Não há </w:t>
+      </w:r>
+      <w:proofErr w:type="gramStart"/>
+      <w:r>
+        <w:rPr>
+          <w:rFonts w:ascii="Times New Roman" w:hAnsi="Times New Roman" w:cs="Times New Roman"/>
+          <w:sz w:val="20"/>
+          <w:szCs w:val="20"/>
+        </w:rPr>
+        <w:t xml:space="preserve">vento </w:t>
       </w:r>
       <w:r>
         <w:rPr>
@@ -6630,6 +6805,14 @@
           <w:szCs w:val="20"/>
         </w:rPr>
         <w:tab/>
+      </w:r>
+      <w:proofErr w:type="gramEnd"/>
+      <w:r>
+        <w:rPr>
+          <w:rFonts w:ascii="Times New Roman" w:hAnsi="Times New Roman" w:cs="Times New Roman"/>
+          <w:sz w:val="20"/>
+          <w:szCs w:val="20"/>
+        </w:rPr>
         <w:t xml:space="preserve">- ar está parado, </w:t>
       </w:r>
       <w:proofErr w:type="spellStart"/>
@@ -6838,10 +7021,8 @@
           <w:bCs/>
           <w:sz w:val="20"/>
           <w:szCs w:val="20"/>
-          <w:lang w:val="en-US"/>
-        </w:rPr>
-      </w:pPr>
-      <w:proofErr w:type="spellStart"/>
+        </w:rPr>
+      </w:pPr>
       <w:r>
         <w:rPr>
           <w:rFonts w:ascii="Times New Roman" w:hAnsi="Times New Roman" w:cs="Times New Roman"/>
@@ -6849,35 +7030,9 @@
           <w:bCs/>
           <w:sz w:val="20"/>
           <w:szCs w:val="20"/>
-          <w:lang w:val="en-US"/>
-        </w:rPr>
-        <w:t>Referencial</w:t>
-      </w:r>
-      <w:proofErr w:type="spellEnd"/>
-      <w:r>
-        <w:rPr>
-          <w:rFonts w:ascii="Times New Roman" w:hAnsi="Times New Roman" w:cs="Times New Roman"/>
-          <w:b/>
-          <w:bCs/>
-          <w:sz w:val="20"/>
-          <w:szCs w:val="20"/>
-          <w:lang w:val="en-US"/>
-        </w:rPr>
-        <w:t xml:space="preserve"> de </w:t>
-      </w:r>
-      <w:proofErr w:type="spellStart"/>
-      <w:r>
-        <w:rPr>
-          <w:rFonts w:ascii="Times New Roman" w:hAnsi="Times New Roman" w:cs="Times New Roman"/>
-          <w:b/>
-          <w:bCs/>
-          <w:sz w:val="20"/>
-          <w:szCs w:val="20"/>
-          <w:lang w:val="en-US"/>
-        </w:rPr>
-        <w:t>Coordenadas</w:t>
-      </w:r>
-      <w:proofErr w:type="spellEnd"/>
+        </w:rPr>
+        <w:t>Referencial de Coordenadas</w:t>
+      </w:r>
     </w:p>
     <w:p>
       <w:pPr>
@@ -6919,7 +7074,25 @@
           <w:sz w:val="20"/>
           <w:szCs w:val="20"/>
         </w:rPr>
-        <w:t xml:space="preserve"> que passa no polo norte desde o centro da terra; x é o </w:t>
+        <w:t xml:space="preserve"> que passa no polo </w:t>
+      </w:r>
+      <w:proofErr w:type="gramStart"/>
+      <w:r>
+        <w:rPr>
+          <w:rFonts w:ascii="Times New Roman" w:hAnsi="Times New Roman" w:cs="Times New Roman"/>
+          <w:sz w:val="20"/>
+          <w:szCs w:val="20"/>
+        </w:rPr>
+        <w:t>norte</w:t>
+      </w:r>
+      <w:proofErr w:type="gramEnd"/>
+      <w:r>
+        <w:rPr>
+          <w:rFonts w:ascii="Times New Roman" w:hAnsi="Times New Roman" w:cs="Times New Roman"/>
+          <w:sz w:val="20"/>
+          <w:szCs w:val="20"/>
+        </w:rPr>
+        <w:t xml:space="preserve"> desde o centro da terra; x é o </w:t>
       </w:r>
       <w:proofErr w:type="spellStart"/>
       <w:r>
@@ -6937,7 +7110,25 @@
           <w:sz w:val="20"/>
           <w:szCs w:val="20"/>
         </w:rPr>
-        <w:t xml:space="preserve"> que passa no equador. Mas na pratica como consideramos a terra redonda estes eixos podem passar em qualquer ponto do globo. </w:t>
+        <w:t xml:space="preserve"> que passa no equador. Mas na </w:t>
+      </w:r>
+      <w:proofErr w:type="gramStart"/>
+      <w:r>
+        <w:rPr>
+          <w:rFonts w:ascii="Times New Roman" w:hAnsi="Times New Roman" w:cs="Times New Roman"/>
+          <w:sz w:val="20"/>
+          <w:szCs w:val="20"/>
+        </w:rPr>
+        <w:t>pratica</w:t>
+      </w:r>
+      <w:proofErr w:type="gramEnd"/>
+      <w:r>
+        <w:rPr>
+          <w:rFonts w:ascii="Times New Roman" w:hAnsi="Times New Roman" w:cs="Times New Roman"/>
+          <w:sz w:val="20"/>
+          <w:szCs w:val="20"/>
+        </w:rPr>
+        <w:t xml:space="preserve"> como consideramos a terra redonda estes eixos podem passar em qualquer ponto do globo. </w:t>
       </w:r>
     </w:p>
     <w:p>
@@ -6963,110 +7154,75 @@
           <w:rFonts w:ascii="Times New Roman" w:hAnsi="Times New Roman" w:cs="Times New Roman"/>
           <w:sz w:val="20"/>
           <w:szCs w:val="20"/>
-          <w:lang w:val="en-US"/>
-        </w:rPr>
-      </w:pPr>
-      <w:r>
-        <w:rPr>
-          <w:rFonts w:ascii="Times New Roman" w:hAnsi="Times New Roman" w:cs="Times New Roman"/>
-          <w:sz w:val="20"/>
-          <w:szCs w:val="20"/>
-          <w:lang w:val="en-US"/>
-        </w:rPr>
-        <w:t>Flat earth vs round e</w:t>
-      </w:r>
-      <w:r>
-        <w:rPr>
-          <w:rFonts w:ascii="Times New Roman" w:hAnsi="Times New Roman" w:cs="Times New Roman"/>
-          <w:sz w:val="20"/>
-          <w:szCs w:val="20"/>
-          <w:lang w:val="en-US"/>
-        </w:rPr>
-        <w:t xml:space="preserve">arth </w:t>
-      </w:r>
-    </w:p>
-    <w:p>
-      <w:pPr>
-        <w:rPr>
-          <w:rFonts w:ascii="Times New Roman" w:hAnsi="Times New Roman" w:cs="Times New Roman"/>
-          <w:sz w:val="20"/>
-          <w:szCs w:val="20"/>
-          <w:lang w:val="en-US"/>
-        </w:rPr>
-      </w:pPr>
-      <w:r>
-        <w:rPr>
-          <w:rFonts w:ascii="Times New Roman" w:hAnsi="Times New Roman" w:cs="Times New Roman"/>
-          <w:sz w:val="20"/>
-          <w:szCs w:val="20"/>
-          <w:lang w:val="en-US"/>
-        </w:rPr>
-        <w:t xml:space="preserve">Podemos </w:t>
-      </w:r>
-      <w:proofErr w:type="spellStart"/>
-      <w:r>
-        <w:rPr>
-          <w:rFonts w:ascii="Times New Roman" w:hAnsi="Times New Roman" w:cs="Times New Roman"/>
-          <w:sz w:val="20"/>
-          <w:szCs w:val="20"/>
-          <w:lang w:val="en-US"/>
-        </w:rPr>
-        <w:t>escolher</w:t>
-      </w:r>
-      <w:proofErr w:type="spellEnd"/>
-      <w:r>
-        <w:rPr>
-          <w:rFonts w:ascii="Times New Roman" w:hAnsi="Times New Roman" w:cs="Times New Roman"/>
-          <w:sz w:val="20"/>
-          <w:szCs w:val="20"/>
-          <w:lang w:val="en-US"/>
-        </w:rPr>
-        <w:t xml:space="preserve"> que </w:t>
-      </w:r>
-      <w:proofErr w:type="spellStart"/>
-      <w:r>
-        <w:rPr>
-          <w:rFonts w:ascii="Times New Roman" w:hAnsi="Times New Roman" w:cs="Times New Roman"/>
-          <w:sz w:val="20"/>
-          <w:szCs w:val="20"/>
-          <w:lang w:val="en-US"/>
-        </w:rPr>
-        <w:t>referencial</w:t>
-      </w:r>
-      <w:proofErr w:type="spellEnd"/>
-      <w:r>
-        <w:rPr>
-          <w:rFonts w:ascii="Times New Roman" w:hAnsi="Times New Roman" w:cs="Times New Roman"/>
-          <w:sz w:val="20"/>
-          <w:szCs w:val="20"/>
-          <w:lang w:val="en-US"/>
-        </w:rPr>
-        <w:t xml:space="preserve">… </w:t>
-      </w:r>
-    </w:p>
-    <w:p>
-      <w:pPr>
-        <w:rPr>
-          <w:rFonts w:ascii="Times New Roman" w:hAnsi="Times New Roman" w:cs="Times New Roman"/>
-          <w:sz w:val="20"/>
-          <w:szCs w:val="20"/>
-        </w:rPr>
-      </w:pPr>
-      <w:r>
-        <w:rPr>
-          <w:rFonts w:ascii="Times New Roman" w:hAnsi="Times New Roman" w:cs="Times New Roman"/>
-          <w:sz w:val="20"/>
-          <w:szCs w:val="20"/>
-        </w:rPr>
-        <w:t>Temos simulações sem força, o</w:t>
-      </w:r>
-      <w:r>
-        <w:rPr>
-          <w:rFonts w:ascii="Times New Roman" w:hAnsi="Times New Roman" w:cs="Times New Roman"/>
-          <w:sz w:val="20"/>
-          <w:szCs w:val="20"/>
-        </w:rPr>
-        <w:t xml:space="preserve">u seja só com </w:t>
+        </w:rPr>
+      </w:pPr>
+      <w:r>
+        <w:rPr>
+          <w:rFonts w:ascii="Times New Roman" w:hAnsi="Times New Roman" w:cs="Times New Roman"/>
+          <w:sz w:val="20"/>
+          <w:szCs w:val="20"/>
+        </w:rPr>
+        <w:t xml:space="preserve">Flat earth vs round earth </w:t>
+      </w:r>
+    </w:p>
+    <w:p>
+      <w:pPr>
+        <w:rPr>
+          <w:rFonts w:ascii="Times New Roman" w:hAnsi="Times New Roman" w:cs="Times New Roman"/>
+          <w:sz w:val="20"/>
+          <w:szCs w:val="20"/>
+        </w:rPr>
+      </w:pPr>
+      <w:r>
+        <w:rPr>
+          <w:rFonts w:ascii="Times New Roman" w:hAnsi="Times New Roman" w:cs="Times New Roman"/>
+          <w:sz w:val="20"/>
+          <w:szCs w:val="20"/>
+        </w:rPr>
+        <w:t xml:space="preserve">Podemos escolher que referencial… </w:t>
+      </w:r>
+    </w:p>
+    <w:p>
+      <w:pPr>
+        <w:rPr>
+          <w:rFonts w:ascii="Times New Roman" w:hAnsi="Times New Roman" w:cs="Times New Roman"/>
+          <w:sz w:val="20"/>
+          <w:szCs w:val="20"/>
+        </w:rPr>
+      </w:pPr>
+      <w:r>
+        <w:rPr>
+          <w:rFonts w:ascii="Times New Roman" w:hAnsi="Times New Roman" w:cs="Times New Roman"/>
+          <w:sz w:val="20"/>
+          <w:szCs w:val="20"/>
+        </w:rPr>
+        <w:t xml:space="preserve">Temos simulações sem força, </w:t>
+      </w:r>
+      <w:proofErr w:type="gramStart"/>
+      <w:r>
+        <w:rPr>
+          <w:rFonts w:ascii="Times New Roman" w:hAnsi="Times New Roman" w:cs="Times New Roman"/>
+          <w:sz w:val="20"/>
+          <w:szCs w:val="20"/>
+        </w:rPr>
+        <w:t>o</w:t>
+      </w:r>
+      <w:r>
+        <w:rPr>
+          <w:rFonts w:ascii="Times New Roman" w:hAnsi="Times New Roman" w:cs="Times New Roman"/>
+          <w:sz w:val="20"/>
+          <w:szCs w:val="20"/>
+        </w:rPr>
+        <w:t>u seja</w:t>
+      </w:r>
+      <w:proofErr w:type="gramEnd"/>
+      <w:r>
+        <w:rPr>
+          <w:rFonts w:ascii="Times New Roman" w:hAnsi="Times New Roman" w:cs="Times New Roman"/>
+          <w:sz w:val="20"/>
+          <w:szCs w:val="20"/>
+        </w:rPr>
+        <w:t xml:space="preserve"> só com </w:t>
       </w:r>
       <w:proofErr w:type="spellStart"/>
       <w:r>
@@ -7155,8 +7311,18 @@
           <w:sz w:val="20"/>
           <w:szCs w:val="20"/>
         </w:rPr>
-        <w:t xml:space="preserve"> a subir e descer, ou capsula a descer sem velocidade inicial, e assim tem de cair na vertical, e realmente confirma-se que cai… com margem de erro de… ??</w:t>
-      </w:r>
+        <w:t xml:space="preserve"> a subir e descer, ou capsula a descer sem velocidade inicial, e assim tem de cair na vertical, e realmente confirma-se que cai… com margem de erro de</w:t>
+      </w:r>
+      <w:proofErr w:type="gramStart"/>
+      <w:r>
+        <w:rPr>
+          <w:rFonts w:ascii="Times New Roman" w:hAnsi="Times New Roman" w:cs="Times New Roman"/>
+          <w:sz w:val="20"/>
+          <w:szCs w:val="20"/>
+        </w:rPr>
+        <w:t>… ??</w:t>
+      </w:r>
+      <w:proofErr w:type="gramEnd"/>
     </w:p>
     <w:p>
       <w:pPr>
@@ -7226,13 +7392,23 @@
           <w:szCs w:val="20"/>
         </w:rPr>
       </w:pPr>
-      <w:r>
-        <w:rPr>
-          <w:rFonts w:ascii="Times New Roman" w:hAnsi="Times New Roman" w:cs="Times New Roman"/>
-          <w:sz w:val="20"/>
-          <w:szCs w:val="20"/>
-        </w:rPr>
-        <w:t xml:space="preserve">Pra testar código e diferentes resultados das várias opções de forças, ângulos, velocidades, etc. </w:t>
+      <w:proofErr w:type="gramStart"/>
+      <w:r>
+        <w:rPr>
+          <w:rFonts w:ascii="Times New Roman" w:hAnsi="Times New Roman" w:cs="Times New Roman"/>
+          <w:sz w:val="20"/>
+          <w:szCs w:val="20"/>
+        </w:rPr>
+        <w:t>Pra</w:t>
+      </w:r>
+      <w:proofErr w:type="gramEnd"/>
+      <w:r>
+        <w:rPr>
+          <w:rFonts w:ascii="Times New Roman" w:hAnsi="Times New Roman" w:cs="Times New Roman"/>
+          <w:sz w:val="20"/>
+          <w:szCs w:val="20"/>
+        </w:rPr>
+        <w:t xml:space="preserve"> testar código e diferentes resultados das várias opções de forças, ângulos, velocidades, etc. </w:t>
       </w:r>
     </w:p>
     <w:p>
@@ -7254,7 +7430,6 @@
           <w:bCs/>
           <w:sz w:val="20"/>
           <w:szCs w:val="20"/>
-          <w:lang w:val="en-US"/>
         </w:rPr>
       </w:pPr>
     </w:p>
@@ -7267,10 +7442,8 @@
           <w:bCs/>
           <w:sz w:val="20"/>
           <w:szCs w:val="20"/>
-          <w:lang w:val="en-US"/>
-        </w:rPr>
-      </w:pPr>
-      <w:proofErr w:type="spellStart"/>
+        </w:rPr>
+      </w:pPr>
       <w:r>
         <w:rPr>
           <w:rFonts w:ascii="Times New Roman" w:hAnsi="Times New Roman" w:cs="Times New Roman"/>
@@ -7278,76 +7451,75 @@
           <w:bCs/>
           <w:sz w:val="20"/>
           <w:szCs w:val="20"/>
-          <w:lang w:val="en-US"/>
-        </w:rPr>
-        <w:t>Projetil</w:t>
-      </w:r>
-      <w:proofErr w:type="spellEnd"/>
-      <w:r>
+        </w:rPr>
+        <w:t xml:space="preserve">Projetil </w:t>
+      </w:r>
+    </w:p>
+    <w:p>
+      <w:pPr>
+        <w:spacing w:after="0"/>
+        <w:rPr>
+          <w:rFonts w:ascii="Times New Roman" w:hAnsi="Times New Roman" w:cs="Times New Roman"/>
+          <w:sz w:val="20"/>
+          <w:szCs w:val="20"/>
+        </w:rPr>
+      </w:pPr>
+      <w:r>
+        <w:rPr>
+          <w:rFonts w:ascii="Times New Roman" w:hAnsi="Times New Roman" w:cs="Times New Roman"/>
+          <w:sz w:val="20"/>
+          <w:szCs w:val="20"/>
+        </w:rPr>
+        <w:t xml:space="preserve">Para </w:t>
+      </w:r>
+      <w:proofErr w:type="spellStart"/>
+      <w:r>
+        <w:rPr>
+          <w:rFonts w:ascii="Times New Roman" w:hAnsi="Times New Roman" w:cs="Times New Roman"/>
+          <w:sz w:val="20"/>
+          <w:szCs w:val="20"/>
+        </w:rPr>
+        <w:t>confirmer</w:t>
+      </w:r>
+      <w:proofErr w:type="spellEnd"/>
+      <w:r>
+        <w:rPr>
+          <w:rFonts w:ascii="Times New Roman" w:hAnsi="Times New Roman" w:cs="Times New Roman"/>
+          <w:sz w:val="20"/>
+          <w:szCs w:val="20"/>
+        </w:rPr>
+        <w:t xml:space="preserve"> formulas aplicadas, e</w:t>
+      </w:r>
+      <w:r>
+        <w:rPr>
+          <w:rFonts w:ascii="Times New Roman" w:hAnsi="Times New Roman" w:cs="Times New Roman"/>
+          <w:sz w:val="20"/>
+          <w:szCs w:val="20"/>
+        </w:rPr>
+        <w:t xml:space="preserve"> por forma a mais facilmente encontrar outras simulações disponíveis online, começou-se por implementar uma simulação de projétil, primeiro apenas com gravidade, depois com drag e finalmente com </w:t>
+      </w:r>
+      <w:proofErr w:type="spellStart"/>
+      <w:r>
+        <w:rPr>
+          <w:rFonts w:ascii="Times New Roman" w:hAnsi="Times New Roman" w:cs="Times New Roman"/>
+          <w:sz w:val="20"/>
+          <w:szCs w:val="20"/>
+        </w:rPr>
+        <w:t>lift</w:t>
+      </w:r>
+      <w:proofErr w:type="spellEnd"/>
+    </w:p>
+    <w:p>
+      <w:pPr>
+        <w:spacing w:after="0"/>
         <w:rPr>
           <w:rFonts w:ascii="Times New Roman" w:hAnsi="Times New Roman" w:cs="Times New Roman"/>
           <w:b/>
           <w:bCs/>
           <w:sz w:val="20"/>
           <w:szCs w:val="20"/>
-          <w:lang w:val="en-US"/>
-        </w:rPr>
-        <w:t xml:space="preserve"> </w:t>
-      </w:r>
-    </w:p>
-    <w:p>
-      <w:pPr>
-        <w:spacing w:after="0"/>
-        <w:rPr>
-          <w:rFonts w:ascii="Times New Roman" w:hAnsi="Times New Roman" w:cs="Times New Roman"/>
-          <w:sz w:val="20"/>
-          <w:szCs w:val="20"/>
-        </w:rPr>
-      </w:pPr>
-      <w:r>
-        <w:rPr>
-          <w:rFonts w:ascii="Times New Roman" w:hAnsi="Times New Roman" w:cs="Times New Roman"/>
-          <w:sz w:val="20"/>
-          <w:szCs w:val="20"/>
-        </w:rPr>
-        <w:t xml:space="preserve">Para </w:t>
-      </w:r>
-      <w:proofErr w:type="spellStart"/>
-      <w:r>
-        <w:rPr>
-          <w:rFonts w:ascii="Times New Roman" w:hAnsi="Times New Roman" w:cs="Times New Roman"/>
-          <w:sz w:val="20"/>
-          <w:szCs w:val="20"/>
-        </w:rPr>
-        <w:t>confirmer</w:t>
-      </w:r>
-      <w:proofErr w:type="spellEnd"/>
-      <w:r>
-        <w:rPr>
-          <w:rFonts w:ascii="Times New Roman" w:hAnsi="Times New Roman" w:cs="Times New Roman"/>
-          <w:sz w:val="20"/>
-          <w:szCs w:val="20"/>
-        </w:rPr>
-        <w:t xml:space="preserve"> formulas aplicadas, e</w:t>
-      </w:r>
-      <w:r>
-        <w:rPr>
-          <w:rFonts w:ascii="Times New Roman" w:hAnsi="Times New Roman" w:cs="Times New Roman"/>
-          <w:sz w:val="20"/>
-          <w:szCs w:val="20"/>
-        </w:rPr>
-        <w:t xml:space="preserve"> por forma a mais facilmente encontrar outras simulações disponíveis online, começou-se por implementar uma simulação de projétil, primeiro apenas com gravidade, depois com drag e finalmente com </w:t>
-      </w:r>
-      <w:proofErr w:type="spellStart"/>
-      <w:r>
-        <w:rPr>
-          <w:rFonts w:ascii="Times New Roman" w:hAnsi="Times New Roman" w:cs="Times New Roman"/>
-          <w:sz w:val="20"/>
-          <w:szCs w:val="20"/>
-        </w:rPr>
-        <w:t>lift</w:t>
-      </w:r>
-      <w:proofErr w:type="spellEnd"/>
+        </w:rPr>
+      </w:pPr>
     </w:p>
     <w:p>
       <w:pPr>
@@ -7360,27 +7532,13 @@
           <w:szCs w:val="20"/>
         </w:rPr>
       </w:pPr>
-    </w:p>
-    <w:p>
-      <w:pPr>
-        <w:spacing w:after="0"/>
+      <w:r>
         <w:rPr>
           <w:rFonts w:ascii="Times New Roman" w:hAnsi="Times New Roman" w:cs="Times New Roman"/>
           <w:b/>
           <w:bCs/>
           <w:sz w:val="20"/>
           <w:szCs w:val="20"/>
-          <w:lang w:val="en-US"/>
-        </w:rPr>
-      </w:pPr>
-      <w:r>
-        <w:rPr>
-          <w:rFonts w:ascii="Times New Roman" w:hAnsi="Times New Roman" w:cs="Times New Roman"/>
-          <w:b/>
-          <w:bCs/>
-          <w:sz w:val="20"/>
-          <w:szCs w:val="20"/>
-          <w:lang w:val="en-US"/>
         </w:rPr>
         <w:t>Round Earth vs Flat Earth</w:t>
       </w:r>
@@ -7392,7 +7550,6 @@
           <w:rFonts w:ascii="Times New Roman" w:hAnsi="Times New Roman" w:cs="Times New Roman"/>
           <w:sz w:val="20"/>
           <w:szCs w:val="20"/>
-          <w:lang w:val="en-US"/>
         </w:rPr>
       </w:pPr>
     </w:p>
@@ -7419,7 +7576,25 @@
           <w:sz w:val="20"/>
           <w:szCs w:val="20"/>
         </w:rPr>
-        <w:t xml:space="preserve"> realmente obter as coordenadas de x e y na superfície da terra, mas sim obter a distancia horizontal em x e vertical em y. </w:t>
+        <w:t xml:space="preserve"> realmente obter as coordenadas de x e y na superfície da terra, mas sim obter a </w:t>
+      </w:r>
+      <w:proofErr w:type="gramStart"/>
+      <w:r>
+        <w:rPr>
+          <w:rFonts w:ascii="Times New Roman" w:hAnsi="Times New Roman" w:cs="Times New Roman"/>
+          <w:sz w:val="20"/>
+          <w:szCs w:val="20"/>
+        </w:rPr>
+        <w:t>distancia</w:t>
+      </w:r>
+      <w:proofErr w:type="gramEnd"/>
+      <w:r>
+        <w:rPr>
+          <w:rFonts w:ascii="Times New Roman" w:hAnsi="Times New Roman" w:cs="Times New Roman"/>
+          <w:sz w:val="20"/>
+          <w:szCs w:val="20"/>
+        </w:rPr>
+        <w:t xml:space="preserve"> horizontal em x e vertical em y. </w:t>
       </w:r>
     </w:p>
     <w:p>
@@ -7529,15 +7704,7 @@
           <w:sz w:val="20"/>
           <w:szCs w:val="20"/>
         </w:rPr>
-        <w:t xml:space="preserve"> também permite ver </w:t>
-      </w:r>
-      <w:r>
-        <w:rPr>
-          <w:rFonts w:ascii="Times New Roman" w:hAnsi="Times New Roman" w:cs="Times New Roman"/>
-          <w:sz w:val="20"/>
-          <w:szCs w:val="20"/>
-        </w:rPr>
-        <w:t>diferença entre re</w:t>
+        <w:t xml:space="preserve"> também permite ver diferença entre re</w:t>
       </w:r>
       <w:r>
         <w:rPr>
@@ -7599,7 +7766,41 @@
           <w:sz w:val="20"/>
           <w:szCs w:val="20"/>
         </w:rPr>
-        <w:t xml:space="preserve">. No segundo caso, imaginando por exemplo que estamos na posição (R + 10_000, R+10_000), ou seja na diagonal, a 45º da origem, se aplicarmos um novo vetor de velocidade, por exemplo um vetor de velocidade horizontal, sem componente y; na flat </w:t>
+        <w:t xml:space="preserve">. No segundo caso, imaginando por exemplo que estamos na posição (R + 10_000, R+10_000), </w:t>
+      </w:r>
+      <w:proofErr w:type="gramStart"/>
+      <w:r>
+        <w:rPr>
+          <w:rFonts w:ascii="Times New Roman" w:hAnsi="Times New Roman" w:cs="Times New Roman"/>
+          <w:sz w:val="20"/>
+          <w:szCs w:val="20"/>
+        </w:rPr>
+        <w:t>ou seja</w:t>
+      </w:r>
+      <w:proofErr w:type="gramEnd"/>
+      <w:r>
+        <w:rPr>
+          <w:rFonts w:ascii="Times New Roman" w:hAnsi="Times New Roman" w:cs="Times New Roman"/>
+          <w:sz w:val="20"/>
+          <w:szCs w:val="20"/>
+        </w:rPr>
+        <w:t xml:space="preserve"> na diagonal, a 45º da origem, se aplicarmos um novo vetor de velocidade, por exemplo um vetor de </w:t>
+      </w:r>
+      <w:r>
+        <w:rPr>
+          <w:rFonts w:ascii="Times New Roman" w:hAnsi="Times New Roman" w:cs="Times New Roman"/>
+          <w:sz w:val="20"/>
+          <w:szCs w:val="20"/>
+        </w:rPr>
+        <w:t>velocidade</w:t>
+      </w:r>
+      <w:r>
+        <w:rPr>
+          <w:rFonts w:ascii="Times New Roman" w:hAnsi="Times New Roman" w:cs="Times New Roman"/>
+          <w:sz w:val="20"/>
+          <w:szCs w:val="20"/>
+        </w:rPr>
+        <w:t xml:space="preserve"> horizontal, sem componente y; na flat </w:t>
       </w:r>
       <w:proofErr w:type="spellStart"/>
       <w:r>
@@ -7671,6 +7872,7 @@
           <w:rFonts w:ascii="Times New Roman" w:hAnsi="Times New Roman" w:cs="Times New Roman"/>
           <w:sz w:val="20"/>
           <w:szCs w:val="20"/>
+          <w:u w:val="single"/>
         </w:rPr>
       </w:pPr>
     </w:p>
@@ -7687,6 +7889,7 @@
       <w:r>
         <w:rPr>
           <w:rFonts w:ascii="Times New Roman" w:hAnsi="Times New Roman" w:cs="Times New Roman"/>
+          <w:noProof/>
           <w:sz w:val="20"/>
           <w:szCs w:val="20"/>
         </w:rPr>
@@ -8483,21 +8686,23 @@
           <w:sz w:val="20"/>
           <w:szCs w:val="20"/>
         </w:rPr>
-        <w:t xml:space="preserve"> com base na nova posição</w:t>
-      </w:r>
-      <w:r>
-        <w:rPr>
-          <w:sz w:val="20"/>
-          <w:szCs w:val="20"/>
-        </w:rPr>
-        <w:t xml:space="preserve">. Este é o angulo formado pelo eixo y e a direção da linha que passa pela origem e pelo ponto. Podíamos considerar o eixo x como sendo o eixo de referencia, mas para melhor pensar o problema físico de reentrada, é bom ter o eixo y como a referência: </w:t>
-      </w:r>
-      <w:r>
-        <w:rPr>
-          <w:sz w:val="20"/>
-          <w:szCs w:val="20"/>
-        </w:rPr>
-        <w:t xml:space="preserve"> </w:t>
+        <w:t xml:space="preserve"> com base na nova posição. Este é o angulo formado pelo eixo y e a direção da linha que passa pela origem e pelo ponto. Podíamos considerar o eixo x como sendo o eixo de </w:t>
+      </w:r>
+      <w:proofErr w:type="gramStart"/>
+      <w:r>
+        <w:rPr>
+          <w:sz w:val="20"/>
+          <w:szCs w:val="20"/>
+        </w:rPr>
+        <w:t>referencia</w:t>
+      </w:r>
+      <w:proofErr w:type="gramEnd"/>
+      <w:r>
+        <w:rPr>
+          <w:sz w:val="20"/>
+          <w:szCs w:val="20"/>
+        </w:rPr>
+        <w:t xml:space="preserve">, mas para melhor pensar o problema físico de reentrada, é bom ter o eixo y como a referência:  </w:t>
       </w:r>
     </w:p>
     <w:p>
@@ -8526,6 +8731,7 @@
         <w:t xml:space="preserve"> = </w:t>
       </w:r>
       <w:proofErr w:type="spellStart"/>
+      <w:proofErr w:type="gramStart"/>
       <w:r>
         <w:rPr>
           <w:color w:val="267F99"/>
@@ -8548,6 +8754,7 @@
         <w:t>radians</w:t>
       </w:r>
       <w:proofErr w:type="spellEnd"/>
+      <w:proofErr w:type="gramEnd"/>
       <w:r>
         <w:rPr>
           <w:color w:val="000000"/>
@@ -8709,7 +8916,23 @@
           <w:sz w:val="20"/>
           <w:szCs w:val="20"/>
         </w:rPr>
-        <w:t xml:space="preserve">Para calcular a distância x, utilizamos a formula trigonométrica de calculo do comprimento de um arco, ou seja raio * angulo: </w:t>
+        <w:t xml:space="preserve">Para calcular a distância x, utilizamos a </w:t>
+      </w:r>
+      <w:proofErr w:type="gramStart"/>
+      <w:r>
+        <w:rPr>
+          <w:sz w:val="20"/>
+          <w:szCs w:val="20"/>
+        </w:rPr>
+        <w:t>formula</w:t>
+      </w:r>
+      <w:proofErr w:type="gramEnd"/>
+      <w:r>
+        <w:rPr>
+          <w:sz w:val="20"/>
+          <w:szCs w:val="20"/>
+        </w:rPr>
+        <w:t xml:space="preserve"> trigonométrica de calculo do comprimento de um arco, ou seja raio * angulo: </w:t>
       </w:r>
     </w:p>
     <w:p>
@@ -8789,21 +9012,30 @@
           <w:sz w:val="20"/>
           <w:szCs w:val="20"/>
         </w:rPr>
-        <w:t>Para</w:t>
-      </w:r>
-      <w:r>
-        <w:rPr>
-          <w:sz w:val="20"/>
-          <w:szCs w:val="20"/>
-        </w:rPr>
-        <w:t xml:space="preserve"> calcular a altitude y,</w:t>
-      </w:r>
-      <w:r>
-        <w:rPr>
-          <w:sz w:val="20"/>
-          <w:szCs w:val="20"/>
-        </w:rPr>
-        <w:t xml:space="preserve"> é no fundo a distancia desde a origem até ao ponto, logo podemos utilizar o teorema de Pitágoras, e subtrair o raio da terra para ficarmos com a </w:t>
+        <w:t>Para calcular a altitude y,</w:t>
+      </w:r>
+      <w:r>
+        <w:rPr>
+          <w:sz w:val="20"/>
+          <w:szCs w:val="20"/>
+        </w:rPr>
+        <w:t xml:space="preserve"> é no fundo a </w:t>
+      </w:r>
+      <w:proofErr w:type="gramStart"/>
+      <w:r>
+        <w:rPr>
+          <w:sz w:val="20"/>
+          <w:szCs w:val="20"/>
+        </w:rPr>
+        <w:t>distancia</w:t>
+      </w:r>
+      <w:proofErr w:type="gramEnd"/>
+      <w:r>
+        <w:rPr>
+          <w:sz w:val="20"/>
+          <w:szCs w:val="20"/>
+        </w:rPr>
+        <w:t xml:space="preserve"> desde a origem até ao ponto, logo podemos utilizar o teorema de Pitágoras, e subtrair o raio da terra para ficarmos com a </w:t>
       </w:r>
       <w:proofErr w:type="spellStart"/>
       <w:r>
@@ -8848,6 +9080,7 @@
         <w:t xml:space="preserve"> = (</w:t>
       </w:r>
       <w:proofErr w:type="spellStart"/>
+      <w:proofErr w:type="gramStart"/>
       <w:r>
         <w:rPr>
           <w:color w:val="267F99"/>
@@ -8870,6 +9103,7 @@
         <w:t>sqrt</w:t>
       </w:r>
       <w:proofErr w:type="spellEnd"/>
+      <w:proofErr w:type="gramEnd"/>
       <w:r>
         <w:rPr>
           <w:color w:val="000000"/>
@@ -9019,7 +9253,6 @@
           <w:rFonts w:ascii="Times New Roman" w:hAnsi="Times New Roman" w:cs="Times New Roman"/>
           <w:sz w:val="20"/>
           <w:szCs w:val="20"/>
-          <w:lang w:val="en-US"/>
         </w:rPr>
       </w:pPr>
       <w:r>
@@ -9035,29 +9268,8 @@
           <w:rFonts w:ascii="Times New Roman" w:hAnsi="Times New Roman" w:cs="Times New Roman"/>
           <w:sz w:val="20"/>
           <w:szCs w:val="20"/>
-          <w:lang w:val="en-US"/>
-        </w:rPr>
-        <w:t xml:space="preserve">(meter </w:t>
-      </w:r>
-      <w:proofErr w:type="spellStart"/>
-      <w:r>
-        <w:rPr>
-          <w:rFonts w:ascii="Times New Roman" w:hAnsi="Times New Roman" w:cs="Times New Roman"/>
-          <w:sz w:val="20"/>
-          <w:szCs w:val="20"/>
-          <w:lang w:val="en-US"/>
-        </w:rPr>
-        <w:t>uns</w:t>
-      </w:r>
-      <w:proofErr w:type="spellEnd"/>
-      <w:r>
-        <w:rPr>
-          <w:rFonts w:ascii="Times New Roman" w:hAnsi="Times New Roman" w:cs="Times New Roman"/>
-          <w:sz w:val="20"/>
-          <w:szCs w:val="20"/>
-          <w:lang w:val="en-US"/>
-        </w:rPr>
-        <w:t xml:space="preserve"> plots) </w:t>
+        </w:rPr>
+        <w:t xml:space="preserve">(meter uns plots) </w:t>
       </w:r>
     </w:p>
     <w:p>
@@ -9074,7 +9286,6 @@
           <w:rFonts w:ascii="Times New Roman" w:hAnsi="Times New Roman" w:cs="Times New Roman"/>
           <w:sz w:val="20"/>
           <w:szCs w:val="20"/>
-          <w:lang w:val="en-US"/>
         </w:rPr>
         <w:tab/>
       </w:r>
@@ -9561,7 +9772,25 @@
           <w:sz w:val="20"/>
           <w:szCs w:val="20"/>
         </w:rPr>
-        <w:t xml:space="preserve"> nota-se que a trajetória é mais suave, uma vez que por exemplo ao cair na vertical, fruto da gravidade, na pratica vai ter uma força lateral do </w:t>
+        <w:t xml:space="preserve"> nota-se que a trajetória é mais suave, uma vez que por exemplo ao cair na vertical, fruto da gravidade, na </w:t>
+      </w:r>
+      <w:proofErr w:type="gramStart"/>
+      <w:r>
+        <w:rPr>
+          <w:rFonts w:ascii="Times New Roman" w:hAnsi="Times New Roman" w:cs="Times New Roman"/>
+          <w:sz w:val="20"/>
+          <w:szCs w:val="20"/>
+        </w:rPr>
+        <w:t>pratica</w:t>
+      </w:r>
+      <w:proofErr w:type="gramEnd"/>
+      <w:r>
+        <w:rPr>
+          <w:rFonts w:ascii="Times New Roman" w:hAnsi="Times New Roman" w:cs="Times New Roman"/>
+          <w:sz w:val="20"/>
+          <w:szCs w:val="20"/>
+        </w:rPr>
+        <w:t xml:space="preserve"> vai ter uma força lateral do </w:t>
       </w:r>
       <w:proofErr w:type="spellStart"/>
       <w:r>
@@ -9696,7 +9925,25 @@
           <w:sz w:val="20"/>
           <w:szCs w:val="20"/>
         </w:rPr>
-        <w:t xml:space="preserve"> puxa pra cima (só componente y)</w:t>
+        <w:t xml:space="preserve"> puxa </w:t>
+      </w:r>
+      <w:proofErr w:type="gramStart"/>
+      <w:r>
+        <w:rPr>
+          <w:rFonts w:ascii="Times New Roman" w:hAnsi="Times New Roman" w:cs="Times New Roman"/>
+          <w:sz w:val="20"/>
+          <w:szCs w:val="20"/>
+        </w:rPr>
+        <w:t>pra</w:t>
+      </w:r>
+      <w:proofErr w:type="gramEnd"/>
+      <w:r>
+        <w:rPr>
+          <w:rFonts w:ascii="Times New Roman" w:hAnsi="Times New Roman" w:cs="Times New Roman"/>
+          <w:sz w:val="20"/>
+          <w:szCs w:val="20"/>
+        </w:rPr>
+        <w:t xml:space="preserve"> cima (só componente y)</w:t>
       </w:r>
     </w:p>
     <w:p>
@@ -9922,7 +10169,25 @@
           <w:sz w:val="20"/>
           <w:szCs w:val="20"/>
         </w:rPr>
-        <w:t xml:space="preserve"> não vai cair na vertical mas vai por exemplo andar para a frente, caso estique o corpo todo; e se usar </w:t>
+        <w:t xml:space="preserve"> não vai cair na </w:t>
+      </w:r>
+      <w:proofErr w:type="gramStart"/>
+      <w:r>
+        <w:rPr>
+          <w:rFonts w:ascii="Times New Roman" w:hAnsi="Times New Roman" w:cs="Times New Roman"/>
+          <w:sz w:val="20"/>
+          <w:szCs w:val="20"/>
+        </w:rPr>
+        <w:t>vertical</w:t>
+      </w:r>
+      <w:proofErr w:type="gramEnd"/>
+      <w:r>
+        <w:rPr>
+          <w:rFonts w:ascii="Times New Roman" w:hAnsi="Times New Roman" w:cs="Times New Roman"/>
+          <w:sz w:val="20"/>
+          <w:szCs w:val="20"/>
+        </w:rPr>
+        <w:t xml:space="preserve"> mas vai por exemplo andar para a frente, caso estique o corpo todo; e se usar </w:t>
       </w:r>
       <w:proofErr w:type="spellStart"/>
       <w:r>
@@ -10040,7 +10305,25 @@
           <w:sz w:val="20"/>
           <w:szCs w:val="20"/>
         </w:rPr>
-        <w:t xml:space="preserve"> na simulação vertical pra ver se vai pró lado </w:t>
+        <w:t xml:space="preserve"> na simulação vertical </w:t>
+      </w:r>
+      <w:proofErr w:type="gramStart"/>
+      <w:r>
+        <w:rPr>
+          <w:rFonts w:ascii="Times New Roman" w:hAnsi="Times New Roman" w:cs="Times New Roman"/>
+          <w:sz w:val="20"/>
+          <w:szCs w:val="20"/>
+        </w:rPr>
+        <w:t>pra</w:t>
+      </w:r>
+      <w:proofErr w:type="gramEnd"/>
+      <w:r>
+        <w:rPr>
+          <w:rFonts w:ascii="Times New Roman" w:hAnsi="Times New Roman" w:cs="Times New Roman"/>
+          <w:sz w:val="20"/>
+          <w:szCs w:val="20"/>
+        </w:rPr>
+        <w:t xml:space="preserve"> ver se vai pró lado </w:t>
       </w:r>
     </w:p>
     <w:p>
@@ -10238,8 +10521,18 @@
           <w:sz w:val="20"/>
           <w:szCs w:val="20"/>
         </w:rPr>
-        <w:t>… ODE45 ???</w:t>
-      </w:r>
+        <w:t>… ODE</w:t>
+      </w:r>
+      <w:proofErr w:type="gramStart"/>
+      <w:r>
+        <w:rPr>
+          <w:rFonts w:ascii="Times New Roman" w:hAnsi="Times New Roman" w:cs="Times New Roman"/>
+          <w:sz w:val="20"/>
+          <w:szCs w:val="20"/>
+        </w:rPr>
+        <w:t>45 ???</w:t>
+      </w:r>
+      <w:proofErr w:type="gramEnd"/>
     </w:p>
     <w:p>
       <w:pPr>
@@ -10341,13 +10634,23 @@
         <w:t xml:space="preserve">), e resolução com solver, neste caso usando </w:t>
       </w:r>
       <w:proofErr w:type="spellStart"/>
-      <w:r>
-        <w:rPr>
-          <w:rFonts w:ascii="Times New Roman" w:hAnsi="Times New Roman" w:cs="Times New Roman"/>
-          <w:sz w:val="20"/>
-          <w:szCs w:val="20"/>
-        </w:rPr>
-        <w:t>scipy.integrate.solve_ivp</w:t>
+      <w:proofErr w:type="gramStart"/>
+      <w:r>
+        <w:rPr>
+          <w:rFonts w:ascii="Times New Roman" w:hAnsi="Times New Roman" w:cs="Times New Roman"/>
+          <w:sz w:val="20"/>
+          <w:szCs w:val="20"/>
+        </w:rPr>
+        <w:t>scipy.integrate</w:t>
+      </w:r>
+      <w:proofErr w:type="gramEnd"/>
+      <w:r>
+        <w:rPr>
+          <w:rFonts w:ascii="Times New Roman" w:hAnsi="Times New Roman" w:cs="Times New Roman"/>
+          <w:sz w:val="20"/>
+          <w:szCs w:val="20"/>
+        </w:rPr>
+        <w:t>.solve_ivp</w:t>
       </w:r>
       <w:proofErr w:type="spellEnd"/>
       <w:r>
@@ -10474,7 +10777,25 @@
           <w:sz w:val="20"/>
           <w:szCs w:val="20"/>
         </w:rPr>
-        <w:t>» tipo app pra ser fácil perceber e testar diferentes opções</w:t>
+        <w:t xml:space="preserve">» tipo app </w:t>
+      </w:r>
+      <w:proofErr w:type="gramStart"/>
+      <w:r>
+        <w:rPr>
+          <w:rFonts w:ascii="Times New Roman" w:hAnsi="Times New Roman" w:cs="Times New Roman"/>
+          <w:sz w:val="20"/>
+          <w:szCs w:val="20"/>
+        </w:rPr>
+        <w:t>pra</w:t>
+      </w:r>
+      <w:proofErr w:type="gramEnd"/>
+      <w:r>
+        <w:rPr>
+          <w:rFonts w:ascii="Times New Roman" w:hAnsi="Times New Roman" w:cs="Times New Roman"/>
+          <w:sz w:val="20"/>
+          <w:szCs w:val="20"/>
+        </w:rPr>
+        <w:t xml:space="preserve"> ser fácil perceber e testar diferentes opções</w:t>
       </w:r>
     </w:p>
     <w:p>
@@ -10817,7 +11138,25 @@
           <w:sz w:val="20"/>
           <w:szCs w:val="20"/>
         </w:rPr>
-        <w:t xml:space="preserve"> pra comparar resultados </w:t>
+        <w:t xml:space="preserve"> </w:t>
+      </w:r>
+      <w:proofErr w:type="gramStart"/>
+      <w:r>
+        <w:rPr>
+          <w:rFonts w:ascii="Times New Roman" w:hAnsi="Times New Roman" w:cs="Times New Roman"/>
+          <w:sz w:val="20"/>
+          <w:szCs w:val="20"/>
+        </w:rPr>
+        <w:t>pra</w:t>
+      </w:r>
+      <w:proofErr w:type="gramEnd"/>
+      <w:r>
+        <w:rPr>
+          <w:rFonts w:ascii="Times New Roman" w:hAnsi="Times New Roman" w:cs="Times New Roman"/>
+          <w:sz w:val="20"/>
+          <w:szCs w:val="20"/>
+        </w:rPr>
+        <w:t xml:space="preserve"> comparar resultados </w:t>
       </w:r>
     </w:p>
     <w:p>
@@ -11915,6 +12254,7 @@
         </w:rPr>
         <w:t>@</w:t>
       </w:r>
+      <w:proofErr w:type="gramStart"/>
       <w:r>
         <w:rPr>
           <w:rFonts w:ascii="Consolas" w:eastAsia="Times New Roman" w:hAnsi="Consolas" w:cs="Times New Roman"/>
@@ -11959,6 +12299,7 @@
         </w:rPr>
         <w:t>jit</w:t>
       </w:r>
+      <w:proofErr w:type="gramEnd"/>
       <w:r>
         <w:rPr>
           <w:rFonts w:ascii="Consolas" w:eastAsia="Times New Roman" w:hAnsi="Consolas" w:cs="Times New Roman"/>
@@ -12099,6 +12440,7 @@
         <w:tab/>
       </w:r>
       <w:proofErr w:type="spellStart"/>
+      <w:proofErr w:type="gramStart"/>
       <w:r>
         <w:rPr>
           <w:rFonts w:ascii="Times New Roman" w:eastAsia="Times New Roman" w:hAnsi="Times New Roman" w:cs="Times New Roman"/>
@@ -12109,7 +12451,20 @@
           <w:lang w:val="en-US"/>
           <w14:ligatures w14:val="none"/>
         </w:rPr>
-        <w:t>np.random.choice</w:t>
+        <w:t>np.random</w:t>
+      </w:r>
+      <w:proofErr w:type="gramEnd"/>
+      <w:r>
+        <w:rPr>
+          <w:rFonts w:ascii="Times New Roman" w:eastAsia="Times New Roman" w:hAnsi="Times New Roman" w:cs="Times New Roman"/>
+          <w:color w:val="008000"/>
+          <w:kern w:val="0"/>
+          <w:sz w:val="18"/>
+          <w:szCs w:val="18"/>
+          <w:lang w:val="en-US"/>
+          <w14:ligatures w14:val="none"/>
+        </w:rPr>
+        <w:t>.choice</w:t>
       </w:r>
       <w:proofErr w:type="spellEnd"/>
       <w:r>
@@ -12539,7 +12894,25 @@
           <w:sz w:val="20"/>
           <w:szCs w:val="20"/>
         </w:rPr>
-        <w:t xml:space="preserve">para a frente, em que, em cada ponto, analisamos o campo vetorial nessa posição, e tendo esse vetor extrapolamos que essa é a derivada correta e executamos o movimento para a próxima posição. Ou seja para calcular o próximo ponto, usamos a informação </w:t>
+        <w:t xml:space="preserve">para a frente, em que, em cada ponto, analisamos o campo vetorial nessa posição, e tendo esse vetor extrapolamos que essa é a derivada correta e executamos o movimento para a próxima posição. </w:t>
+      </w:r>
+      <w:proofErr w:type="gramStart"/>
+      <w:r>
+        <w:rPr>
+          <w:rFonts w:ascii="Times New Roman" w:hAnsi="Times New Roman" w:cs="Times New Roman"/>
+          <w:sz w:val="20"/>
+          <w:szCs w:val="20"/>
+        </w:rPr>
+        <w:t>Ou seja</w:t>
+      </w:r>
+      <w:proofErr w:type="gramEnd"/>
+      <w:r>
+        <w:rPr>
+          <w:rFonts w:ascii="Times New Roman" w:hAnsi="Times New Roman" w:cs="Times New Roman"/>
+          <w:sz w:val="20"/>
+          <w:szCs w:val="20"/>
+        </w:rPr>
+        <w:t xml:space="preserve"> para calcular o próximo ponto, usamos a informação </w:t>
       </w:r>
       <w:proofErr w:type="spellStart"/>
       <w:r>
@@ -12982,7 +13355,25 @@
           <w:sz w:val="20"/>
           <w:szCs w:val="20"/>
         </w:rPr>
-        <w:t xml:space="preserve">Ao contrário do método explícito, em que calculamos o estado n+1 usando a informação do estado n, aqui vamos usar a própria informação do estado n+1. Ou seja vamos ter estas variáveis n+1 em ambos os lados das equações e por isso se conhece como método implícito. </w:t>
+        <w:t xml:space="preserve">Ao contrário do método explícito, em que calculamos o estado n+1 usando a informação do estado n, aqui vamos usar a própria informação do estado n+1. </w:t>
+      </w:r>
+      <w:proofErr w:type="gramStart"/>
+      <w:r>
+        <w:rPr>
+          <w:rFonts w:ascii="Times New Roman" w:hAnsi="Times New Roman" w:cs="Times New Roman"/>
+          <w:sz w:val="20"/>
+          <w:szCs w:val="20"/>
+        </w:rPr>
+        <w:t>Ou seja</w:t>
+      </w:r>
+      <w:proofErr w:type="gramEnd"/>
+      <w:r>
+        <w:rPr>
+          <w:rFonts w:ascii="Times New Roman" w:hAnsi="Times New Roman" w:cs="Times New Roman"/>
+          <w:sz w:val="20"/>
+          <w:szCs w:val="20"/>
+        </w:rPr>
+        <w:t xml:space="preserve"> vamos ter estas variáveis n+1 em ambos os lados das equações e por isso se conhece como método implícito. </w:t>
       </w:r>
     </w:p>
     <w:p>
@@ -13541,7 +13932,27 @@
           <w:lang w:val="en-US"/>
         </w:rPr>
         <w:tab/>
-        <w:t>Implicit Method: Generally more stable, especially for stiff equations, allowing larger time steps.</w:t>
+        <w:t xml:space="preserve">Implicit Method: </w:t>
+      </w:r>
+      <w:proofErr w:type="gramStart"/>
+      <w:r>
+        <w:rPr>
+          <w:rFonts w:ascii="Times New Roman" w:hAnsi="Times New Roman" w:cs="Times New Roman"/>
+          <w:sz w:val="20"/>
+          <w:szCs w:val="20"/>
+          <w:lang w:val="en-US"/>
+        </w:rPr>
+        <w:t>Generally</w:t>
+      </w:r>
+      <w:proofErr w:type="gramEnd"/>
+      <w:r>
+        <w:rPr>
+          <w:rFonts w:ascii="Times New Roman" w:hAnsi="Times New Roman" w:cs="Times New Roman"/>
+          <w:sz w:val="20"/>
+          <w:szCs w:val="20"/>
+          <w:lang w:val="en-US"/>
+        </w:rPr>
+        <w:t xml:space="preserve"> more stable, especially for stiff equations, allowing larger time steps.</w:t>
       </w:r>
     </w:p>
     <w:p>
@@ -13716,7 +14127,25 @@
           <w:sz w:val="20"/>
           <w:szCs w:val="20"/>
         </w:rPr>
-        <w:t xml:space="preserve"> entre o estado de n com n+1:</w:t>
+        <w:t xml:space="preserve"> entre o estado de </w:t>
+      </w:r>
+      <w:proofErr w:type="gramStart"/>
+      <w:r>
+        <w:rPr>
+          <w:rFonts w:ascii="Times New Roman" w:hAnsi="Times New Roman" w:cs="Times New Roman"/>
+          <w:sz w:val="20"/>
+          <w:szCs w:val="20"/>
+        </w:rPr>
+        <w:t>n</w:t>
+      </w:r>
+      <w:proofErr w:type="gramEnd"/>
+      <w:r>
+        <w:rPr>
+          <w:rFonts w:ascii="Times New Roman" w:hAnsi="Times New Roman" w:cs="Times New Roman"/>
+          <w:sz w:val="20"/>
+          <w:szCs w:val="20"/>
+        </w:rPr>
+        <w:t xml:space="preserve"> com n+1:</w:t>
       </w:r>
     </w:p>
     <w:p>
@@ -14613,13 +15042,23 @@
         <w:t xml:space="preserve"> temos estes métodos disponíveis na biblioteca: </w:t>
       </w:r>
       <w:proofErr w:type="spellStart"/>
-      <w:r>
-        <w:rPr>
-          <w:rFonts w:ascii="Times New Roman" w:hAnsi="Times New Roman" w:cs="Times New Roman"/>
-          <w:sz w:val="20"/>
-          <w:szCs w:val="20"/>
-        </w:rPr>
-        <w:t>scipy.integrate.solve_ivp</w:t>
+      <w:proofErr w:type="gramStart"/>
+      <w:r>
+        <w:rPr>
+          <w:rFonts w:ascii="Times New Roman" w:hAnsi="Times New Roman" w:cs="Times New Roman"/>
+          <w:sz w:val="20"/>
+          <w:szCs w:val="20"/>
+        </w:rPr>
+        <w:t>scipy.integrate</w:t>
+      </w:r>
+      <w:proofErr w:type="gramEnd"/>
+      <w:r>
+        <w:rPr>
+          <w:rFonts w:ascii="Times New Roman" w:hAnsi="Times New Roman" w:cs="Times New Roman"/>
+          <w:sz w:val="20"/>
+          <w:szCs w:val="20"/>
+        </w:rPr>
+        <w:t>.solve_ivp</w:t>
       </w:r>
       <w:proofErr w:type="spellEnd"/>
       <w:r>
@@ -14695,6 +15134,7 @@
         <w:t xml:space="preserve"> = </w:t>
       </w:r>
       <w:proofErr w:type="spellStart"/>
+      <w:proofErr w:type="gramStart"/>
       <w:r>
         <w:rPr>
           <w:rFonts w:ascii="Times New Roman" w:hAnsi="Times New Roman" w:cs="Times New Roman"/>
@@ -14704,6 +15144,7 @@
         <w:t>np.linspace</w:t>
       </w:r>
       <w:proofErr w:type="spellEnd"/>
+      <w:proofErr w:type="gramEnd"/>
       <w:r>
         <w:rPr>
           <w:rFonts w:ascii="Times New Roman" w:hAnsi="Times New Roman" w:cs="Times New Roman"/>
@@ -14790,7 +15231,17 @@
           <w:szCs w:val="20"/>
           <w:lang w:val="en-US"/>
         </w:rPr>
-        <w:t>solve_ivp</w:t>
+        <w:t>solve_</w:t>
+      </w:r>
+      <w:proofErr w:type="gramStart"/>
+      <w:r>
+        <w:rPr>
+          <w:rFonts w:ascii="Times New Roman" w:hAnsi="Times New Roman" w:cs="Times New Roman"/>
+          <w:sz w:val="20"/>
+          <w:szCs w:val="20"/>
+          <w:lang w:val="en-US"/>
+        </w:rPr>
+        <w:t>ivp</w:t>
       </w:r>
       <w:proofErr w:type="spellEnd"/>
       <w:r>
@@ -14803,6 +15254,7 @@
         <w:t>(</w:t>
       </w:r>
       <w:proofErr w:type="spellStart"/>
+      <w:proofErr w:type="gramEnd"/>
       <w:r>
         <w:rPr>
           <w:rFonts w:ascii="Times New Roman" w:hAnsi="Times New Roman" w:cs="Times New Roman"/>
@@ -14932,7 +15384,43 @@
           <w:sz w:val="20"/>
           <w:szCs w:val="20"/>
         </w:rPr>
-        <w:t>, mas podemos passar outros métodos apresentados acima. O solver retorna um dicionário com vários campos, incluindo os tempos para os quais foram calculada a simulação, e a simulação que pretendemos. O nome que dão ao estado ou seja ao sistema de funções derivadas é y, então é nesse campo y que acedemos a cada função derivada que definimos (</w:t>
+        <w:t xml:space="preserve">, mas podemos passar outros métodos apresentados acima. O solver retorna um dicionário com vários campos, incluindo os tempos para os quais foram </w:t>
+      </w:r>
+      <w:proofErr w:type="gramStart"/>
+      <w:r>
+        <w:rPr>
+          <w:rFonts w:ascii="Times New Roman" w:hAnsi="Times New Roman" w:cs="Times New Roman"/>
+          <w:sz w:val="20"/>
+          <w:szCs w:val="20"/>
+        </w:rPr>
+        <w:t>calculada</w:t>
+      </w:r>
+      <w:proofErr w:type="gramEnd"/>
+      <w:r>
+        <w:rPr>
+          <w:rFonts w:ascii="Times New Roman" w:hAnsi="Times New Roman" w:cs="Times New Roman"/>
+          <w:sz w:val="20"/>
+          <w:szCs w:val="20"/>
+        </w:rPr>
+        <w:t xml:space="preserve"> a simulação, e a simulação que pretendemos. O nome que dão </w:t>
+      </w:r>
+      <w:proofErr w:type="gramStart"/>
+      <w:r>
+        <w:rPr>
+          <w:rFonts w:ascii="Times New Roman" w:hAnsi="Times New Roman" w:cs="Times New Roman"/>
+          <w:sz w:val="20"/>
+          <w:szCs w:val="20"/>
+        </w:rPr>
+        <w:t>ao estado ou seja</w:t>
+      </w:r>
+      <w:proofErr w:type="gramEnd"/>
+      <w:r>
+        <w:rPr>
+          <w:rFonts w:ascii="Times New Roman" w:hAnsi="Times New Roman" w:cs="Times New Roman"/>
+          <w:sz w:val="20"/>
+          <w:szCs w:val="20"/>
+        </w:rPr>
+        <w:t xml:space="preserve"> ao sistema de funções derivadas é y, então é nesse campo y que acedemos a cada função derivada que definimos (</w:t>
       </w:r>
       <w:proofErr w:type="spellStart"/>
       <w:r>
@@ -15509,7 +15997,25 @@
           <w:sz w:val="20"/>
           <w:szCs w:val="20"/>
         </w:rPr>
-        <w:t xml:space="preserve">O objetivo inicial passava por desenvolver 2 implementações para um teste específico, tendo-se optado no entanto por desenvolver uma aplicação que permita observar como um todo o fenómeno do ferromagnetismo, através de vários tipos de testes. Estes testes são importantes para perceber como realmente uma rede evolui perante diferentes temperaturas e campos magnéticos externos, servindo assim de base para o estudo dos 2 objetivos principais do projeto. </w:t>
+        <w:t xml:space="preserve">O objetivo inicial passava por desenvolver 2 implementações para um teste específico, tendo-se </w:t>
+      </w:r>
+      <w:proofErr w:type="gramStart"/>
+      <w:r>
+        <w:rPr>
+          <w:rFonts w:ascii="Times New Roman" w:hAnsi="Times New Roman" w:cs="Times New Roman"/>
+          <w:sz w:val="20"/>
+          <w:szCs w:val="20"/>
+        </w:rPr>
+        <w:t>optado</w:t>
+      </w:r>
+      <w:proofErr w:type="gramEnd"/>
+      <w:r>
+        <w:rPr>
+          <w:rFonts w:ascii="Times New Roman" w:hAnsi="Times New Roman" w:cs="Times New Roman"/>
+          <w:sz w:val="20"/>
+          <w:szCs w:val="20"/>
+        </w:rPr>
+        <w:t xml:space="preserve"> no entanto por desenvolver uma aplicação que permita observar como um todo o fenómeno do ferromagnetismo, através de vários tipos de testes. Estes testes são importantes para perceber como realmente uma rede evolui perante diferentes temperaturas e campos magnéticos externos, servindo assim de base para o estudo dos 2 objetivos principais do projeto. </w:t>
       </w:r>
     </w:p>
     <w:p>
@@ -15650,7 +16156,25 @@
           <w:sz w:val="20"/>
           <w:szCs w:val="20"/>
         </w:rPr>
-        <w:t xml:space="preserve">Além destas, uma otimização sempre importante a considerar é o multiprocessamento, para permitir a rentabilização dos vários cores da máquina que possuímos. </w:t>
+        <w:t xml:space="preserve">Além destas, uma otimização sempre importante a considerar é o multiprocessamento, para permitir a rentabilização dos </w:t>
+      </w:r>
+      <w:proofErr w:type="gramStart"/>
+      <w:r>
+        <w:rPr>
+          <w:rFonts w:ascii="Times New Roman" w:hAnsi="Times New Roman" w:cs="Times New Roman"/>
+          <w:sz w:val="20"/>
+          <w:szCs w:val="20"/>
+        </w:rPr>
+        <w:t>vários cores</w:t>
+      </w:r>
+      <w:proofErr w:type="gramEnd"/>
+      <w:r>
+        <w:rPr>
+          <w:rFonts w:ascii="Times New Roman" w:hAnsi="Times New Roman" w:cs="Times New Roman"/>
+          <w:sz w:val="20"/>
+          <w:szCs w:val="20"/>
+        </w:rPr>
+        <w:t xml:space="preserve"> da máquina que possuímos. </w:t>
       </w:r>
       <w:r>
         <w:rPr>
@@ -15766,7 +16290,25 @@
           <w:sz w:val="20"/>
           <w:szCs w:val="20"/>
         </w:rPr>
-        <w:t xml:space="preserve"> da física e ferromagnetismo, como em termos computacionais. Em termos do ferromagnetismo, existe muita literatura sobre o assunto, sendo no entanto difícil por vezes encontrar uma explicação do fenómeno com fórmulas matemáticas simples e otimizadas, que facilitem assim uma implementação mais eficiente. Além disso, nem sempre se encontram modelos e gráficos que demonstram o efeito esperado para diferentes valores de input e parâmetros, o que torna a avaliação do código gerado mais difícil. Uma possível forma de melhor apoiar os grupos que desenvolvem projetos deste tipo, será por exemplo fornecer uma pequena lista com alguns valores de input e parâmetros e quais os valores esperados para cada uma das métricas, possivelmente com uma margem de erro associada. Isto tornaria mais fácil confirmar o código à medida que se vai desenvolvendo. </w:t>
+        <w:t xml:space="preserve"> da física e ferromagnetismo, como em termos computacionais. Em termos do ferromagnetismo, existe muita literatura sobre o assunto, </w:t>
+      </w:r>
+      <w:proofErr w:type="gramStart"/>
+      <w:r>
+        <w:rPr>
+          <w:rFonts w:ascii="Times New Roman" w:hAnsi="Times New Roman" w:cs="Times New Roman"/>
+          <w:sz w:val="20"/>
+          <w:szCs w:val="20"/>
+        </w:rPr>
+        <w:t>sendo no entanto</w:t>
+      </w:r>
+      <w:proofErr w:type="gramEnd"/>
+      <w:r>
+        <w:rPr>
+          <w:rFonts w:ascii="Times New Roman" w:hAnsi="Times New Roman" w:cs="Times New Roman"/>
+          <w:sz w:val="20"/>
+          <w:szCs w:val="20"/>
+        </w:rPr>
+        <w:t xml:space="preserve"> difícil por vezes encontrar uma explicação do fenómeno com fórmulas matemáticas simples e otimizadas, que facilitem assim uma implementação mais eficiente. Além disso, nem sempre se encontram modelos e gráficos que demonstram o efeito esperado para diferentes valores de input e parâmetros, o que torna a avaliação do código gerado mais difícil. Uma possível forma de melhor apoiar os grupos que desenvolvem projetos deste tipo, será por exemplo fornecer uma pequena lista com alguns valores de input e parâmetros e quais os valores esperados para cada uma das métricas, possivelmente com uma margem de erro associada. Isto tornaria mais fácil confirmar o código à medida que se vai desenvolvendo. </w:t>
       </w:r>
     </w:p>
     <w:p>
@@ -15827,7 +16369,25 @@
           <w:sz w:val="20"/>
           <w:szCs w:val="20"/>
         </w:rPr>
-        <w:t xml:space="preserve"> nomeadamente através de bibliotecas disponíveis atualmente como Cuda, para placas gráficas </w:t>
+        <w:t xml:space="preserve"> nomeadamente através de bibliotecas disponíveis atualmente </w:t>
+      </w:r>
+      <w:proofErr w:type="gramStart"/>
+      <w:r>
+        <w:rPr>
+          <w:rFonts w:ascii="Times New Roman" w:hAnsi="Times New Roman" w:cs="Times New Roman"/>
+          <w:sz w:val="20"/>
+          <w:szCs w:val="20"/>
+        </w:rPr>
+        <w:t>como Cuda</w:t>
+      </w:r>
+      <w:proofErr w:type="gramEnd"/>
+      <w:r>
+        <w:rPr>
+          <w:rFonts w:ascii="Times New Roman" w:hAnsi="Times New Roman" w:cs="Times New Roman"/>
+          <w:sz w:val="20"/>
+          <w:szCs w:val="20"/>
+        </w:rPr>
+        <w:t xml:space="preserve">, para placas gráficas </w:t>
       </w:r>
       <w:proofErr w:type="spellStart"/>
       <w:r>
@@ -16083,15 +16643,27 @@
         <w:t>“</w:t>
       </w:r>
       <w:proofErr w:type="spellStart"/>
-      <w:r>
-        <w:rPr>
-          <w:rFonts w:ascii="Times New Roman" w:eastAsia="Times New Roman" w:hAnsi="Times New Roman" w:cs="Times New Roman"/>
-          <w:color w:val="000000"/>
-          <w:kern w:val="0"/>
-          <w:lang w:val="en-US"/>
-          <w14:ligatures w14:val="none"/>
-        </w:rPr>
-        <w:t>youtube_channel</w:t>
+      <w:proofErr w:type="gramStart"/>
+      <w:r>
+        <w:rPr>
+          <w:rFonts w:ascii="Times New Roman" w:eastAsia="Times New Roman" w:hAnsi="Times New Roman" w:cs="Times New Roman"/>
+          <w:color w:val="000000"/>
+          <w:kern w:val="0"/>
+          <w:lang w:val="en-US"/>
+          <w14:ligatures w14:val="none"/>
+        </w:rPr>
+        <w:t>youtube</w:t>
+      </w:r>
+      <w:proofErr w:type="gramEnd"/>
+      <w:r>
+        <w:rPr>
+          <w:rFonts w:ascii="Times New Roman" w:eastAsia="Times New Roman" w:hAnsi="Times New Roman" w:cs="Times New Roman"/>
+          <w:color w:val="000000"/>
+          <w:kern w:val="0"/>
+          <w:lang w:val="en-US"/>
+          <w14:ligatures w14:val="none"/>
+        </w:rPr>
+        <w:t>_channel</w:t>
       </w:r>
       <w:proofErr w:type="spellEnd"/>
       <w:r>
@@ -16429,15 +17001,27 @@
         <w:t>“</w:t>
       </w:r>
       <w:proofErr w:type="spellStart"/>
-      <w:r>
-        <w:rPr>
-          <w:rFonts w:ascii="Times New Roman" w:eastAsia="Times New Roman" w:hAnsi="Times New Roman" w:cs="Times New Roman"/>
-          <w:color w:val="000000"/>
-          <w:kern w:val="0"/>
-          <w:lang w:val="en-US"/>
-          <w14:ligatures w14:val="none"/>
-        </w:rPr>
-        <w:t>youtube_channel</w:t>
+      <w:proofErr w:type="gramStart"/>
+      <w:r>
+        <w:rPr>
+          <w:rFonts w:ascii="Times New Roman" w:eastAsia="Times New Roman" w:hAnsi="Times New Roman" w:cs="Times New Roman"/>
+          <w:color w:val="000000"/>
+          <w:kern w:val="0"/>
+          <w:lang w:val="en-US"/>
+          <w14:ligatures w14:val="none"/>
+        </w:rPr>
+        <w:t>youtube</w:t>
+      </w:r>
+      <w:proofErr w:type="gramEnd"/>
+      <w:r>
+        <w:rPr>
+          <w:rFonts w:ascii="Times New Roman" w:eastAsia="Times New Roman" w:hAnsi="Times New Roman" w:cs="Times New Roman"/>
+          <w:color w:val="000000"/>
+          <w:kern w:val="0"/>
+          <w:lang w:val="en-US"/>
+          <w14:ligatures w14:val="none"/>
+        </w:rPr>
+        <w:t>_channel</w:t>
       </w:r>
       <w:proofErr w:type="spellEnd"/>
       <w:r>
@@ -17308,6 +17892,7 @@
           <w14:ligatures w14:val="none"/>
         </w:rPr>
       </w:pPr>
+      <w:proofErr w:type="gramStart"/>
       <w:r>
         <w:rPr>
           <w:rFonts w:ascii="Times New Roman" w:eastAsia="Times New Roman" w:hAnsi="Times New Roman" w:cs="Times New Roman"/>
@@ -17326,7 +17911,18 @@
           <w:lang w:val="en-US"/>
           <w14:ligatures w14:val="none"/>
         </w:rPr>
-        <w:t>“IsingModel2D_MonteCarlo/Ising2D.ipynb at master · lorenzomancini1/IsingModel2D_MonteCarlo,” </w:t>
+        <w:t>“</w:t>
+      </w:r>
+      <w:proofErr w:type="gramEnd"/>
+      <w:r>
+        <w:rPr>
+          <w:rFonts w:ascii="Times New Roman" w:eastAsia="Times New Roman" w:hAnsi="Times New Roman" w:cs="Times New Roman"/>
+          <w:color w:val="000000"/>
+          <w:kern w:val="0"/>
+          <w:lang w:val="en-US"/>
+          <w14:ligatures w14:val="none"/>
+        </w:rPr>
+        <w:t>IsingModel2D_MonteCarlo/Ising2D.ipynb at master · lorenzomancini1/IsingModel2D_MonteCarlo,” </w:t>
       </w:r>
       <w:r>
         <w:rPr>
@@ -17373,6 +17969,7 @@
           <w14:ligatures w14:val="none"/>
         </w:rPr>
       </w:pPr>
+      <w:proofErr w:type="gramStart"/>
       <w:r>
         <w:rPr>
           <w:rFonts w:ascii="Times New Roman" w:eastAsia="Times New Roman" w:hAnsi="Times New Roman" w:cs="Times New Roman"/>
@@ -17384,6 +17981,7 @@
         <w:t>‌“</w:t>
       </w:r>
       <w:proofErr w:type="spellStart"/>
+      <w:proofErr w:type="gramEnd"/>
       <w:r>
         <w:rPr>
           <w:rFonts w:ascii="Times New Roman" w:eastAsia="Times New Roman" w:hAnsi="Times New Roman" w:cs="Times New Roman"/>
@@ -17502,18 +18100,38 @@
         </w:rPr>
         <w:t xml:space="preserve">. Dec. 11, 2017. Accessed: May 18, 2024. [YouTube Video]. Available: </w:t>
       </w:r>
-      <w:hyperlink r:id="rId15" w:history="1">
-        <w:r>
-          <w:rPr>
-            <w:rStyle w:val="Hiperligao"/>
-            <w:rFonts w:ascii="Times New Roman" w:eastAsia="Times New Roman" w:hAnsi="Times New Roman" w:cs="Times New Roman"/>
-            <w:kern w:val="0"/>
-            <w:lang w:val="en-US"/>
-            <w14:ligatures w14:val="none"/>
-          </w:rPr>
-          <w:t>https://www.youtube.com/watch?v=rN7g4gzO2sk</w:t>
-        </w:r>
-      </w:hyperlink>
+      <w:r>
+        <w:fldChar w:fldCharType="begin"/>
+      </w:r>
+      <w:r>
+        <w:rPr>
+          <w:lang w:val="en-US"/>
+        </w:rPr>
+        <w:instrText>HYPERLINK "https://www.youtube.com/watch?v=rN7g4gzO2sk"</w:instrText>
+      </w:r>
+      <w:r>
+        <w:fldChar w:fldCharType="separate"/>
+      </w:r>
+      <w:r>
+        <w:rPr>
+          <w:rStyle w:val="Hiperligao"/>
+          <w:rFonts w:ascii="Times New Roman" w:eastAsia="Times New Roman" w:hAnsi="Times New Roman" w:cs="Times New Roman"/>
+          <w:kern w:val="0"/>
+          <w:lang w:val="en-US"/>
+          <w14:ligatures w14:val="none"/>
+        </w:rPr>
+        <w:t>https://www.youtube.com/watch?v=rN7g4gzO2sk</w:t>
+      </w:r>
+      <w:r>
+        <w:rPr>
+          <w:rStyle w:val="Hiperligao"/>
+          <w:rFonts w:ascii="Times New Roman" w:eastAsia="Times New Roman" w:hAnsi="Times New Roman" w:cs="Times New Roman"/>
+          <w:kern w:val="0"/>
+          <w:lang w:val="en-US"/>
+          <w14:ligatures w14:val="none"/>
+        </w:rPr>
+        <w:fldChar w:fldCharType="end"/>
+      </w:r>
     </w:p>
     <w:p>
       <w:pPr>
@@ -17537,15 +18155,27 @@
         <w:t>“</w:t>
       </w:r>
       <w:proofErr w:type="spellStart"/>
-      <w:r>
-        <w:rPr>
-          <w:rFonts w:ascii="Times New Roman" w:eastAsia="Times New Roman" w:hAnsi="Times New Roman" w:cs="Times New Roman"/>
-          <w:color w:val="000000"/>
-          <w:kern w:val="0"/>
-          <w:lang w:val="en-US"/>
-          <w14:ligatures w14:val="none"/>
-        </w:rPr>
-        <w:t>youtube_channel</w:t>
+      <w:proofErr w:type="gramStart"/>
+      <w:r>
+        <w:rPr>
+          <w:rFonts w:ascii="Times New Roman" w:eastAsia="Times New Roman" w:hAnsi="Times New Roman" w:cs="Times New Roman"/>
+          <w:color w:val="000000"/>
+          <w:kern w:val="0"/>
+          <w:lang w:val="en-US"/>
+          <w14:ligatures w14:val="none"/>
+        </w:rPr>
+        <w:t>youtube</w:t>
+      </w:r>
+      <w:proofErr w:type="gramEnd"/>
+      <w:r>
+        <w:rPr>
+          <w:rFonts w:ascii="Times New Roman" w:eastAsia="Times New Roman" w:hAnsi="Times New Roman" w:cs="Times New Roman"/>
+          <w:color w:val="000000"/>
+          <w:kern w:val="0"/>
+          <w:lang w:val="en-US"/>
+          <w14:ligatures w14:val="none"/>
+        </w:rPr>
+        <w:t>_channel</w:t>
       </w:r>
       <w:proofErr w:type="spellEnd"/>
       <w:r>
@@ -17636,6 +18266,7 @@
           <w14:ligatures w14:val="none"/>
         </w:rPr>
       </w:pPr>
+      <w:proofErr w:type="gramStart"/>
       <w:r>
         <w:rPr>
           <w:rFonts w:ascii="Times New Roman" w:eastAsia="Times New Roman" w:hAnsi="Times New Roman" w:cs="Times New Roman"/>
@@ -17654,7 +18285,18 @@
           <w:lang w:val="en-US"/>
           <w14:ligatures w14:val="none"/>
         </w:rPr>
-        <w:t>“GPU-based single-cluster algorithm for the simulation of the Ising model : Yukihiro Komura : Free Download, Borrow, and Streaming : Internet Archive,” </w:t>
+        <w:t>“</w:t>
+      </w:r>
+      <w:proofErr w:type="gramEnd"/>
+      <w:r>
+        <w:rPr>
+          <w:rFonts w:ascii="Times New Roman" w:eastAsia="Times New Roman" w:hAnsi="Times New Roman" w:cs="Times New Roman"/>
+          <w:color w:val="000000"/>
+          <w:kern w:val="0"/>
+          <w:lang w:val="en-US"/>
+          <w14:ligatures w14:val="none"/>
+        </w:rPr>
+        <w:t>GPU-based single-cluster algorithm for the simulation of the Ising model : Yukihiro Komura : Free Download, Borrow, and Streaming : Internet Archive,” </w:t>
       </w:r>
       <w:r>
         <w:rPr>
@@ -17698,7 +18340,7 @@
       </w:r>
     </w:p>
     <w:sectPr>
-      <w:footerReference w:type="default" r:id="rId16"/>
+      <w:footerReference w:type="default" r:id="rId15"/>
       <w:type w:val="continuous"/>
       <w:pgSz w:w="11906" w:h="16838"/>
       <w:pgMar w:top="1417" w:right="1701" w:bottom="1417" w:left="1701" w:header="708" w:footer="708" w:gutter="0"/>

</xml_diff>

<commit_message>
plots to cut max alt and acc that grow too much... plots saved as images... lift perpendicular  to vel implemented
</commit_message>
<xml_diff>
--- a/Relatorio_Reentry.docx
+++ b/Relatorio_Reentry.docx
@@ -4514,28 +4514,258 @@
           <w14:ligatures w14:val="none"/>
         </w:rPr>
         <w:lastRenderedPageBreak/>
-        <w:t>“Returning from Space: Re-entry.” Available: https://16streets.com/39-B/PDF%20files/Re-entry_returning_from_space.pdf</w:t>
+        <w:t xml:space="preserve">“Returning from Space: Re-entry.” Available: </w:t>
+      </w:r>
+      <w:hyperlink r:id="rId12" w:history="1">
+        <w:r>
+          <w:rPr>
+            <w:rStyle w:val="Hiperligao"/>
+            <w:rFonts w:ascii="Times New Roman" w:eastAsia="Times New Roman" w:hAnsi="Times New Roman" w:cs="Times New Roman"/>
+            <w:kern w:val="0"/>
+            <w:lang w:val="en-US"/>
+            <w14:ligatures w14:val="none"/>
+          </w:rPr>
+          <w:t>https://16streets.com/39-B/PDF%20files/Re-entry_returning_from_space.pdf</w:t>
+        </w:r>
+      </w:hyperlink>
+    </w:p>
+    <w:p>
+      <w:pPr>
+        <w:spacing w:after="0" w:line="240" w:lineRule="auto"/>
+        <w:rPr>
+          <w:rFonts w:ascii="Times New Roman" w:eastAsia="Times New Roman" w:hAnsi="Times New Roman" w:cs="Times New Roman"/>
+          <w:color w:val="000000"/>
+          <w:kern w:val="0"/>
+          <w:lang w:val="en-US"/>
+          <w14:ligatures w14:val="none"/>
+        </w:rPr>
+      </w:pPr>
+    </w:p>
+    <w:p>
+      <w:pPr>
+        <w:spacing w:after="0" w:line="240" w:lineRule="auto"/>
+        <w:rPr>
+          <w:rFonts w:ascii="Times New Roman" w:eastAsia="Times New Roman" w:hAnsi="Times New Roman" w:cs="Times New Roman"/>
+          <w:color w:val="000000"/>
+          <w:kern w:val="0"/>
+          <w:lang w:val="en-US"/>
+          <w14:ligatures w14:val="none"/>
+        </w:rPr>
+      </w:pPr>
+    </w:p>
+    <w:p>
+      <w:pPr>
+        <w:spacing w:after="0" w:line="240" w:lineRule="auto"/>
+        <w:rPr>
+          <w:rFonts w:ascii="Times New Roman" w:eastAsia="Times New Roman" w:hAnsi="Times New Roman" w:cs="Times New Roman"/>
+          <w:color w:val="000000"/>
+          <w:kern w:val="0"/>
+          <w14:ligatures w14:val="none"/>
+        </w:rPr>
+      </w:pPr>
+      <w:r>
+        <w:rPr>
+          <w:rFonts w:ascii="Times New Roman" w:eastAsia="Times New Roman" w:hAnsi="Times New Roman" w:cs="Times New Roman"/>
+          <w:color w:val="000000"/>
+          <w:kern w:val="0"/>
+          <w14:ligatures w14:val="none"/>
+        </w:rPr>
+        <w:t>Forças com lift perpendic</w:t>
+      </w:r>
+      <w:r>
+        <w:rPr>
+          <w:rFonts w:ascii="Times New Roman" w:eastAsia="Times New Roman" w:hAnsi="Times New Roman" w:cs="Times New Roman"/>
+          <w:color w:val="000000"/>
+          <w:kern w:val="0"/>
+          <w14:ligatures w14:val="none"/>
+        </w:rPr>
+        <w:t xml:space="preserve">ular </w:t>
+      </w:r>
+    </w:p>
+    <w:p>
+      <w:pPr>
+        <w:spacing w:after="0" w:line="240" w:lineRule="auto"/>
+        <w:rPr>
+          <w:rFonts w:ascii="Times New Roman" w:eastAsia="Times New Roman" w:hAnsi="Times New Roman" w:cs="Times New Roman"/>
+          <w:color w:val="000000"/>
+          <w:kern w:val="0"/>
+          <w14:ligatures w14:val="none"/>
+        </w:rPr>
+      </w:pPr>
+      <w:r>
+        <w:rPr>
+          <w:rFonts w:ascii="Times New Roman" w:eastAsia="Times New Roman" w:hAnsi="Times New Roman" w:cs="Times New Roman"/>
+          <w:color w:val="000000"/>
+          <w:kern w:val="0"/>
+          <w14:ligatures w14:val="none"/>
+        </w:rPr>
+        <w:t xml:space="preserve">Force diagram </w:t>
       </w:r>
     </w:p>
     <w:p>
       <w:pPr>
         <w:spacing w:before="100" w:beforeAutospacing="1" w:after="100" w:afterAutospacing="1" w:line="240" w:lineRule="auto"/>
-        <w:rPr>
-          <w:rFonts w:ascii="Times New Roman" w:eastAsia="Times New Roman" w:hAnsi="Times New Roman" w:cs="Times New Roman"/>
-          <w:color w:val="000000"/>
-          <w:kern w:val="0"/>
-          <w14:ligatures w14:val="none"/>
-        </w:rPr>
-      </w:pPr>
-      <w:r>
-        <w:rPr>
-          <w:rFonts w:ascii="Times New Roman" w:eastAsia="Times New Roman" w:hAnsi="Times New Roman" w:cs="Times New Roman"/>
-          <w:color w:val="000000"/>
-          <w:kern w:val="0"/>
+        <w:jc w:val="center"/>
+        <w:rPr>
+          <w:rFonts w:ascii="Times New Roman" w:eastAsia="Times New Roman" w:hAnsi="Times New Roman" w:cs="Times New Roman"/>
+          <w:color w:val="000000"/>
+          <w:kern w:val="0"/>
+          <w14:ligatures w14:val="none"/>
+        </w:rPr>
+      </w:pPr>
+      <w:r>
+        <w:rPr>
+          <w:rFonts w:ascii="Times New Roman" w:eastAsia="Times New Roman" w:hAnsi="Times New Roman" w:cs="Times New Roman"/>
+          <w:color w:val="000000"/>
+          <w:kern w:val="0"/>
+          <w14:ligatures w14:val="none"/>
+        </w:rPr>
+        <w:drawing>
+          <wp:inline distT="0" distB="0" distL="0" distR="0" wp14:anchorId="3720B1B1" wp14:editId="76A57740">
+            <wp:extent cx="3378866" cy="2753474"/>
+            <wp:effectExtent l="0" t="0" r="0" b="8890"/>
+            <wp:docPr id="1693755873" name="Imagem 1" descr="Uma imagem com file, diagrama&#10;&#10;Descrição gerada automaticamente"/>
+            <wp:cNvGraphicFramePr>
+              <a:graphicFrameLocks xmlns:a="http://schemas.openxmlformats.org/drawingml/2006/main" noChangeAspect="1"/>
+            </wp:cNvGraphicFramePr>
+            <a:graphic xmlns:a="http://schemas.openxmlformats.org/drawingml/2006/main">
+              <a:graphicData uri="http://schemas.openxmlformats.org/drawingml/2006/picture">
+                <pic:pic xmlns:pic="http://schemas.openxmlformats.org/drawingml/2006/picture">
+                  <pic:nvPicPr>
+                    <pic:cNvPr id="1693755873" name="Imagem 1" descr="Uma imagem com file, diagrama&#10;&#10;Descrição gerada automaticamente"/>
+                    <pic:cNvPicPr/>
+                  </pic:nvPicPr>
+                  <pic:blipFill>
+                    <a:blip r:embed="rId13"/>
+                    <a:stretch>
+                      <a:fillRect/>
+                    </a:stretch>
+                  </pic:blipFill>
+                  <pic:spPr>
+                    <a:xfrm>
+                      <a:off x="0" y="0"/>
+                      <a:ext cx="3383367" cy="2757142"/>
+                    </a:xfrm>
+                    <a:prstGeom prst="rect">
+                      <a:avLst/>
+                    </a:prstGeom>
+                  </pic:spPr>
+                </pic:pic>
+              </a:graphicData>
+            </a:graphic>
+          </wp:inline>
+        </w:drawing>
+      </w:r>
+    </w:p>
+    <w:p>
+      <w:pPr>
+        <w:spacing w:after="0" w:line="240" w:lineRule="auto"/>
+        <w:rPr>
+          <w:rFonts w:ascii="Times New Roman" w:eastAsia="Times New Roman" w:hAnsi="Times New Roman" w:cs="Times New Roman"/>
+          <w:color w:val="000000"/>
+          <w:kern w:val="0"/>
+          <w:lang w:val="en-US"/>
+          <w14:ligatures w14:val="none"/>
+        </w:rPr>
+      </w:pPr>
+      <w:r>
+        <w:rPr>
+          <w:rFonts w:ascii="Times New Roman" w:eastAsia="Times New Roman" w:hAnsi="Times New Roman" w:cs="Times New Roman"/>
+          <w:color w:val="000000"/>
+          <w:kern w:val="0"/>
+          <w:lang w:val="en-US"/>
+          <w14:ligatures w14:val="none"/>
+        </w:rPr>
+        <w:t>[1]</w:t>
+      </w:r>
+    </w:p>
+    <w:p>
+      <w:pPr>
+        <w:spacing w:after="0" w:line="240" w:lineRule="auto"/>
+        <w:rPr>
+          <w:rFonts w:ascii="Times New Roman" w:eastAsia="Times New Roman" w:hAnsi="Times New Roman" w:cs="Times New Roman"/>
+          <w:color w:val="000000"/>
+          <w:kern w:val="0"/>
+          <w:lang w:val="en-US"/>
+          <w14:ligatures w14:val="none"/>
+        </w:rPr>
+      </w:pPr>
+      <w:r>
+        <w:rPr>
+          <w:rFonts w:ascii="Times New Roman" w:eastAsia="Times New Roman" w:hAnsi="Times New Roman" w:cs="Times New Roman"/>
+          <w:color w:val="000000"/>
+          <w:kern w:val="0"/>
+          <w:lang w:val="en-US"/>
+          <w14:ligatures w14:val="none"/>
+        </w:rPr>
+        <w:t>A. Mazyku and H. Blunton, “OPTIMUM EARTH RE-ENTRY CORRIDORS.” Available: https://ntrs.nasa.gov/api/citations/19660008888/downloads/19660008888.pdf</w:t>
+      </w:r>
+    </w:p>
+    <w:p>
+      <w:pPr>
+        <w:spacing w:before="100" w:beforeAutospacing="1" w:after="100" w:afterAutospacing="1" w:line="240" w:lineRule="auto"/>
+        <w:rPr>
+          <w:rFonts w:ascii="Times New Roman" w:eastAsia="Times New Roman" w:hAnsi="Times New Roman" w:cs="Times New Roman"/>
+          <w:color w:val="000000"/>
+          <w:kern w:val="0"/>
+          <w:lang w:val="en-US"/>
+          <w14:ligatures w14:val="none"/>
+        </w:rPr>
+      </w:pPr>
+      <w:r>
+        <w:rPr>
+          <w:rFonts w:ascii="Times New Roman" w:eastAsia="Times New Roman" w:hAnsi="Times New Roman" w:cs="Times New Roman"/>
+          <w:color w:val="000000"/>
+          <w:kern w:val="0"/>
+          <w:lang w:val="en-US"/>
           <w14:ligatures w14:val="none"/>
         </w:rPr>
         <w:t>‌</w:t>
       </w:r>
+      <w:r>
+        <w:rPr>
+          <w:rFonts w:ascii="Times New Roman" w:eastAsia="Times New Roman" w:hAnsi="Times New Roman" w:cs="Times New Roman"/>
+          <w:color w:val="000000"/>
+          <w:kern w:val="0"/>
+          <w:lang w:val="en-US"/>
+          <w14:ligatures w14:val="none"/>
+        </w:rPr>
+        <w:drawing>
+          <wp:inline distT="0" distB="0" distL="0" distR="0" wp14:anchorId="6EFBE4CD" wp14:editId="78CD3DA6">
+            <wp:extent cx="2876764" cy="2354454"/>
+            <wp:effectExtent l="0" t="0" r="0" b="8255"/>
+            <wp:docPr id="1926917054" name="Imagem 1" descr="Uma imagem com diagrama, file, Gráfico&#10;&#10;Descrição gerada automaticamente"/>
+            <wp:cNvGraphicFramePr>
+              <a:graphicFrameLocks xmlns:a="http://schemas.openxmlformats.org/drawingml/2006/main" noChangeAspect="1"/>
+            </wp:cNvGraphicFramePr>
+            <a:graphic xmlns:a="http://schemas.openxmlformats.org/drawingml/2006/main">
+              <a:graphicData uri="http://schemas.openxmlformats.org/drawingml/2006/picture">
+                <pic:pic xmlns:pic="http://schemas.openxmlformats.org/drawingml/2006/picture">
+                  <pic:nvPicPr>
+                    <pic:cNvPr id="1926917054" name="Imagem 1" descr="Uma imagem com diagrama, file, Gráfico&#10;&#10;Descrição gerada automaticamente"/>
+                    <pic:cNvPicPr/>
+                  </pic:nvPicPr>
+                  <pic:blipFill>
+                    <a:blip r:embed="rId14"/>
+                    <a:stretch>
+                      <a:fillRect/>
+                    </a:stretch>
+                  </pic:blipFill>
+                  <pic:spPr>
+                    <a:xfrm>
+                      <a:off x="0" y="0"/>
+                      <a:ext cx="2883995" cy="2360372"/>
+                    </a:xfrm>
+                    <a:prstGeom prst="rect">
+                      <a:avLst/>
+                    </a:prstGeom>
+                  </pic:spPr>
+                </pic:pic>
+              </a:graphicData>
+            </a:graphic>
+          </wp:inline>
+        </w:drawing>
+      </w:r>
     </w:p>
     <w:p>
       <w:pPr>
@@ -4544,6 +4774,29 @@
           <w:rFonts w:ascii="Times New Roman" w:eastAsia="Times New Roman" w:hAnsi="Times New Roman" w:cs="Times New Roman"/>
           <w:color w:val="000000"/>
           <w:kern w:val="0"/>
+          <w:lang w:val="en-US"/>
+          <w14:ligatures w14:val="none"/>
+        </w:rPr>
+      </w:pPr>
+      <w:r>
+        <w:rPr>
+          <w:rFonts w:ascii="Times New Roman" w:eastAsia="Times New Roman" w:hAnsi="Times New Roman" w:cs="Times New Roman"/>
+          <w:color w:val="000000"/>
+          <w:kern w:val="0"/>
+          <w:lang w:val="en-US"/>
+          <w14:ligatures w14:val="none"/>
+        </w:rPr>
+        <w:t xml:space="preserve">Lift and drag coeficients vs angle of attack </w:t>
+      </w:r>
+    </w:p>
+    <w:p>
+      <w:pPr>
+        <w:spacing w:before="100" w:beforeAutospacing="1" w:after="100" w:afterAutospacing="1" w:line="240" w:lineRule="auto"/>
+        <w:rPr>
+          <w:rFonts w:ascii="Times New Roman" w:eastAsia="Times New Roman" w:hAnsi="Times New Roman" w:cs="Times New Roman"/>
+          <w:color w:val="000000"/>
+          <w:kern w:val="0"/>
+          <w:lang w:val="en-US"/>
           <w14:ligatures w14:val="none"/>
         </w:rPr>
       </w:pPr>
@@ -4556,6 +4809,7 @@
           <w:bCs/>
           <w:sz w:val="20"/>
           <w:szCs w:val="20"/>
+          <w:lang w:val="en-US"/>
         </w:rPr>
       </w:pPr>
     </w:p>
@@ -4609,6 +4863,7 @@
           <w:sz w:val="20"/>
           <w:szCs w:val="20"/>
         </w:rPr>
+        <w:lastRenderedPageBreak/>
         <w:t>Não há outras forças</w:t>
       </w:r>
     </w:p>
@@ -4758,6 +5013,48 @@
           <w:szCs w:val="20"/>
         </w:rPr>
       </w:pPr>
+      <w:r>
+        <w:rPr>
+          <w:rFonts w:ascii="Times New Roman" w:hAnsi="Times New Roman" w:cs="Times New Roman"/>
+          <w:sz w:val="20"/>
+          <w:szCs w:val="20"/>
+        </w:rPr>
+        <w:t>Se round earth atualizamos vetores de velocidade para apontarem na direção certa, e efetuar movimento na direção certa. Usando o make_round_earth com setp e sem / cos…</w:t>
+      </w:r>
+    </w:p>
+    <w:p>
+      <w:pPr>
+        <w:rPr>
+          <w:rFonts w:ascii="Times New Roman" w:hAnsi="Times New Roman" w:cs="Times New Roman"/>
+          <w:sz w:val="20"/>
+          <w:szCs w:val="20"/>
+        </w:rPr>
+      </w:pPr>
+      <w:r>
+        <w:rPr>
+          <w:rFonts w:ascii="Times New Roman" w:hAnsi="Times New Roman" w:cs="Times New Roman"/>
+          <w:sz w:val="20"/>
+          <w:szCs w:val="20"/>
+        </w:rPr>
+        <w:t xml:space="preserve">Mas posições mantemos na flat earth pra continuarmos a fazer as contas no step seguinte. O que guardamos sim é outra </w:t>
+      </w:r>
+      <w:r>
+        <w:rPr>
+          <w:rFonts w:ascii="Times New Roman" w:hAnsi="Times New Roman" w:cs="Times New Roman"/>
+          <w:sz w:val="20"/>
+          <w:szCs w:val="20"/>
+          <w:u w:val="single"/>
+        </w:rPr>
+        <w:t>copia</w:t>
+      </w:r>
+      <w:r>
+        <w:rPr>
+          <w:rFonts w:ascii="Times New Roman" w:hAnsi="Times New Roman" w:cs="Times New Roman"/>
+          <w:sz w:val="20"/>
+          <w:szCs w:val="20"/>
+        </w:rPr>
+        <w:t xml:space="preserve"> com a posição na round earth. E por isso, em vez de se guardar uma copia e fazer-se as contas ex earthangle*RADIUS_EARTH em cada step, com numpy é melhor vectorizar, e guardar so x,y da flat earth e converter no fim. </w:t>
+      </w:r>
     </w:p>
     <w:p>
       <w:pPr>
@@ -4915,6 +5212,180 @@
           <w:szCs w:val="20"/>
         </w:rPr>
       </w:pPr>
+    </w:p>
+    <w:p>
+      <w:pPr>
+        <w:rPr>
+          <w:rFonts w:ascii="Times New Roman" w:hAnsi="Times New Roman" w:cs="Times New Roman"/>
+          <w:b/>
+          <w:bCs/>
+          <w:sz w:val="20"/>
+          <w:szCs w:val="20"/>
+        </w:rPr>
+      </w:pPr>
+      <w:r>
+        <w:rPr>
+          <w:rFonts w:ascii="Times New Roman" w:hAnsi="Times New Roman" w:cs="Times New Roman"/>
+          <w:b/>
+          <w:bCs/>
+          <w:sz w:val="20"/>
+          <w:szCs w:val="20"/>
+        </w:rPr>
+        <w:t>Paraquedas</w:t>
+      </w:r>
+    </w:p>
+    <w:p>
+      <w:pPr>
+        <w:rPr>
+          <w:rFonts w:ascii="Times New Roman" w:hAnsi="Times New Roman" w:cs="Times New Roman"/>
+          <w:b/>
+          <w:bCs/>
+          <w:sz w:val="20"/>
+          <w:szCs w:val="20"/>
+        </w:rPr>
+      </w:pPr>
+      <w:r>
+        <w:rPr>
+          <w:rFonts w:ascii="Times New Roman" w:hAnsi="Times New Roman" w:cs="Times New Roman"/>
+          <w:b/>
+          <w:bCs/>
+          <w:sz w:val="20"/>
+          <w:szCs w:val="20"/>
+        </w:rPr>
+        <w:t xml:space="preserve">Podemos ver que acelerações estabilizam em queda livre entre 130_000 e (no caso de velocidade inicial 0, ou seja caindo na vertical apenas sob a força da gravidade), a partir do 40_000 começa a ganhar mais aceleração com o drag e lift, e depois estabiliza novamente desta quando há equilíbrio entre drag e lift vs gravidade. </w:t>
+      </w:r>
+    </w:p>
+    <w:p>
+      <w:pPr>
+        <w:rPr>
+          <w:rFonts w:ascii="Times New Roman" w:hAnsi="Times New Roman" w:cs="Times New Roman"/>
+          <w:b/>
+          <w:bCs/>
+          <w:sz w:val="20"/>
+          <w:szCs w:val="20"/>
+        </w:rPr>
+      </w:pPr>
+      <w:r>
+        <w:rPr>
+          <w:rFonts w:ascii="Times New Roman" w:hAnsi="Times New Roman" w:cs="Times New Roman"/>
+          <w:b/>
+          <w:bCs/>
+          <w:sz w:val="20"/>
+          <w:szCs w:val="20"/>
+        </w:rPr>
+        <w:t xml:space="preserve">E quando abre paraquedas há grande aumento de aceleração na abertura, e depois estabiliza novamente (e rapidamente), mantendo uma velocidade praticamente constante até ao solo. </w:t>
+      </w:r>
+    </w:p>
+    <w:p>
+      <w:pPr>
+        <w:rPr>
+          <w:rFonts w:ascii="Times New Roman" w:hAnsi="Times New Roman" w:cs="Times New Roman"/>
+          <w:b/>
+          <w:bCs/>
+          <w:sz w:val="20"/>
+          <w:szCs w:val="20"/>
+        </w:rPr>
+      </w:pPr>
+      <w:r>
+        <w:rPr>
+          <w:rFonts w:ascii="Times New Roman" w:hAnsi="Times New Roman" w:cs="Times New Roman"/>
+          <w:b/>
+          <w:bCs/>
+          <w:sz w:val="20"/>
+          <w:szCs w:val="20"/>
+        </w:rPr>
+        <w:tab/>
+      </w:r>
+      <w:r>
+        <w:rPr>
+          <w:rFonts w:ascii="Times New Roman" w:hAnsi="Times New Roman" w:cs="Times New Roman"/>
+          <w:b/>
+          <w:bCs/>
+          <w:sz w:val="20"/>
+          <w:szCs w:val="20"/>
+          <w:highlight w:val="yellow"/>
+        </w:rPr>
+        <w:t xml:space="preserve">» pq </w:t>
+      </w:r>
+      <w:r>
+        <w:rPr>
+          <w:rFonts w:ascii="Times New Roman" w:hAnsi="Times New Roman" w:cs="Times New Roman"/>
+          <w:b/>
+          <w:bCs/>
+          <w:sz w:val="20"/>
+          <w:szCs w:val="20"/>
+          <w:highlight w:val="yellow"/>
+          <w:u w:val="single"/>
+        </w:rPr>
+        <w:t>aceleração</w:t>
+      </w:r>
+      <w:r>
+        <w:rPr>
+          <w:rFonts w:ascii="Times New Roman" w:hAnsi="Times New Roman" w:cs="Times New Roman"/>
+          <w:b/>
+          <w:bCs/>
+          <w:sz w:val="20"/>
+          <w:szCs w:val="20"/>
+          <w:highlight w:val="yellow"/>
+        </w:rPr>
+        <w:t xml:space="preserve"> dp de abrir pq não fica a 0, estabilizando??</w:t>
+      </w:r>
+    </w:p>
+    <w:p>
+      <w:pPr>
+        <w:rPr>
+          <w:rFonts w:ascii="Times New Roman" w:hAnsi="Times New Roman" w:cs="Times New Roman"/>
+          <w:b/>
+          <w:bCs/>
+          <w:sz w:val="20"/>
+          <w:szCs w:val="20"/>
+        </w:rPr>
+      </w:pPr>
+      <w:r>
+        <w:rPr>
+          <w:rFonts w:ascii="Times New Roman" w:hAnsi="Times New Roman" w:cs="Times New Roman"/>
+          <w:b/>
+          <w:bCs/>
+          <w:sz w:val="20"/>
+          <w:szCs w:val="20"/>
+        </w:rPr>
+        <w:lastRenderedPageBreak/>
+        <w:drawing>
+          <wp:inline distT="0" distB="0" distL="0" distR="0" wp14:anchorId="1BF1BFAE" wp14:editId="0BDEBFD1">
+            <wp:extent cx="5400040" cy="2738120"/>
+            <wp:effectExtent l="0" t="0" r="0" b="5080"/>
+            <wp:docPr id="917734307" name="Imagem 1" descr="Uma imagem com texto, diagrama, file, Gráfico&#10;&#10;Descrição gerada automaticamente"/>
+            <wp:cNvGraphicFramePr>
+              <a:graphicFrameLocks xmlns:a="http://schemas.openxmlformats.org/drawingml/2006/main" noChangeAspect="1"/>
+            </wp:cNvGraphicFramePr>
+            <a:graphic xmlns:a="http://schemas.openxmlformats.org/drawingml/2006/main">
+              <a:graphicData uri="http://schemas.openxmlformats.org/drawingml/2006/picture">
+                <pic:pic xmlns:pic="http://schemas.openxmlformats.org/drawingml/2006/picture">
+                  <pic:nvPicPr>
+                    <pic:cNvPr id="917734307" name="Imagem 1" descr="Uma imagem com texto, diagrama, file, Gráfico&#10;&#10;Descrição gerada automaticamente"/>
+                    <pic:cNvPicPr/>
+                  </pic:nvPicPr>
+                  <pic:blipFill>
+                    <a:blip r:embed="rId15"/>
+                    <a:stretch>
+                      <a:fillRect/>
+                    </a:stretch>
+                  </pic:blipFill>
+                  <pic:spPr>
+                    <a:xfrm>
+                      <a:off x="0" y="0"/>
+                      <a:ext cx="5400040" cy="2738120"/>
+                    </a:xfrm>
+                    <a:prstGeom prst="rect">
+                      <a:avLst/>
+                    </a:prstGeom>
+                  </pic:spPr>
+                </pic:pic>
+              </a:graphicData>
+            </a:graphic>
+          </wp:inline>
+        </w:drawing>
+      </w:r>
     </w:p>
     <w:p/>
     <w:p>
@@ -4963,7 +5434,6 @@
           <w:sz w:val="20"/>
           <w:szCs w:val="20"/>
         </w:rPr>
-        <w:lastRenderedPageBreak/>
         <w:t>App</w:t>
       </w:r>
     </w:p>
@@ -5259,6 +5729,7 @@
           <w:sz w:val="20"/>
           <w:szCs w:val="20"/>
         </w:rPr>
+        <w:lastRenderedPageBreak/>
         <w:drawing>
           <wp:inline distT="0" distB="0" distL="0" distR="0" wp14:anchorId="0194C2F6" wp14:editId="35E3BDB0">
             <wp:extent cx="4110181" cy="2172055"/>
@@ -5275,7 +5746,7 @@
                     <pic:cNvPicPr/>
                   </pic:nvPicPr>
                   <pic:blipFill>
-                    <a:blip r:embed="rId12"/>
+                    <a:blip r:embed="rId16"/>
                     <a:stretch>
                       <a:fillRect/>
                     </a:stretch>
@@ -5856,7 +6327,6 @@
           <w:color w:val="001080"/>
           <w:lang w:val="en-US"/>
         </w:rPr>
-        <w:lastRenderedPageBreak/>
         <w:t>y</w:t>
       </w:r>
       <w:r>
@@ -6450,6 +6920,7 @@
           <w:sz w:val="20"/>
           <w:szCs w:val="20"/>
         </w:rPr>
+        <w:lastRenderedPageBreak/>
         <w:tab/>
         <w:t>Vel orbital</w:t>
       </w:r>
@@ -6899,16 +7370,7 @@
           <w:sz w:val="20"/>
           <w:szCs w:val="20"/>
         </w:rPr>
-        <w:t xml:space="preserve">ex se sky diver sai de um helicoptero sem qualquer velocidade inicial, e se mantiver o seu corpo com uma configuração simétrica tipo pena de badminton... (imagem)... vai cair na vertical (ex quando sky diver treina num tunel de vento e se mantem no centro do tunel de vento...). mas se mudar posição vai </w:t>
-      </w:r>
-      <w:r>
-        <w:rPr>
-          <w:rFonts w:ascii="Times New Roman" w:hAnsi="Times New Roman" w:cs="Times New Roman"/>
-          <w:sz w:val="20"/>
-          <w:szCs w:val="20"/>
-        </w:rPr>
-        <w:lastRenderedPageBreak/>
-        <w:t>conseguir andar para os lados ou frente/tras devido ao lift que cria. e então saindo do heli não vai cair na vertical mas vai por exemplo andar para a frente, caso estique o corpo todo; e se usar wing suit isso vai criar ainda mais lift, parecendo uma pequena asa de avião e vai andar ainda mais na horizontal... e se abrir o paraquedas, então cria ainda mais lift e consegue andar ainda mais na horizontal, considerando que não há vento...</w:t>
+        <w:t>ex se sky diver sai de um helicoptero sem qualquer velocidade inicial, e se mantiver o seu corpo com uma configuração simétrica tipo pena de badminton... (imagem)... vai cair na vertical (ex quando sky diver treina num tunel de vento e se mantem no centro do tunel de vento...). mas se mudar posição vai conseguir andar para os lados ou frente/tras devido ao lift que cria. e então saindo do heli não vai cair na vertical mas vai por exemplo andar para a frente, caso estique o corpo todo; e se usar wing suit isso vai criar ainda mais lift, parecendo uma pequena asa de avião e vai andar ainda mais na horizontal... e se abrir o paraquedas, então cria ainda mais lift e consegue andar ainda mais na horizontal, considerando que não há vento...</w:t>
       </w:r>
     </w:p>
     <w:p>
@@ -7986,7 +8448,6 @@
           <w:sz w:val="20"/>
           <w:szCs w:val="20"/>
         </w:rPr>
-        <w:lastRenderedPageBreak/>
         <w:t xml:space="preserve">Para usar esta ferramenta basta instalar a biblioteca, fazer o import, e decorar as funções que queremos com </w:t>
       </w:r>
       <w:r>
@@ -8267,7 +8728,7 @@
                     </pic:cNvPicPr>
                   </pic:nvPicPr>
                   <pic:blipFill>
-                    <a:blip r:embed="rId13"/>
+                    <a:blip r:embed="rId17"/>
                     <a:stretch>
                       <a:fillRect/>
                     </a:stretch>
@@ -8318,7 +8779,16 @@
           <w:sz w:val="20"/>
           <w:szCs w:val="20"/>
         </w:rPr>
-        <w:t xml:space="preserve"> identificar pontos de pior desempenho. No entanto, com a pequena tarefa de fazer import de numba e colocar as anotações nas funções, conseguimos executar o teste que de outras formas demorou cerca de 10 minutos, em apenas cerca de 17 segundos. </w:t>
+        <w:t xml:space="preserve"> identificar pontos de pior desempenho. No entanto, com a pequena tarefa de fazer import de </w:t>
+      </w:r>
+      <w:r>
+        <w:rPr>
+          <w:rFonts w:ascii="Times New Roman" w:hAnsi="Times New Roman" w:cs="Times New Roman"/>
+          <w:sz w:val="20"/>
+          <w:szCs w:val="20"/>
+        </w:rPr>
+        <w:lastRenderedPageBreak/>
+        <w:t xml:space="preserve">numba e colocar as anotações nas funções, conseguimos executar o teste que de outras formas demorou cerca de 10 minutos, em apenas cerca de 17 segundos. </w:t>
       </w:r>
     </w:p>
     <w:p>
@@ -10438,7 +10908,7 @@
                     </pic:cNvPicPr>
                   </pic:nvPicPr>
                   <pic:blipFill>
-                    <a:blip r:embed="rId14">
+                    <a:blip r:embed="rId18">
                       <a:duotone>
                         <a:schemeClr val="accent1">
                           <a:shade val="45000"/>
@@ -10449,7 +10919,7 @@
                       <a:extLst>
                         <a:ext uri="{BEBA8EAE-BF5A-486C-A8C5-ECC9F3942E4B}">
                           <a14:imgProps xmlns:a14="http://schemas.microsoft.com/office/drawing/2010/main">
-                            <a14:imgLayer r:embed="rId15">
+                            <a14:imgLayer r:embed="rId19">
                               <a14:imgEffect>
                                 <a14:saturation sat="200000"/>
                               </a14:imgEffect>
@@ -10777,6 +11247,306 @@
     <w:p>
       <w:pPr>
         <w:rPr>
+          <w:rFonts w:ascii="Times New Roman" w:eastAsia="Times New Roman" w:hAnsi="Times New Roman" w:cs="Times New Roman"/>
+          <w:color w:val="000000"/>
+          <w:kern w:val="0"/>
+          <w:lang w:val="en-US"/>
+          <w14:ligatures w14:val="none"/>
+        </w:rPr>
+      </w:pPr>
+      <w:r>
+        <w:lastRenderedPageBreak/>
+        <w:drawing>
+          <wp:inline distT="0" distB="0" distL="0" distR="0" wp14:anchorId="0B550BDB" wp14:editId="2CF901C7">
+            <wp:extent cx="5400040" cy="3925570"/>
+            <wp:effectExtent l="0" t="0" r="0" b="0"/>
+            <wp:docPr id="104983787" name="Imagem 1" descr="Uma imagem com texto, diagrama, file, captura de ecrã&#10;&#10;Descrição gerada automaticamente"/>
+            <wp:cNvGraphicFramePr>
+              <a:graphicFrameLocks xmlns:a="http://schemas.openxmlformats.org/drawingml/2006/main" noChangeAspect="1"/>
+            </wp:cNvGraphicFramePr>
+            <a:graphic xmlns:a="http://schemas.openxmlformats.org/drawingml/2006/main">
+              <a:graphicData uri="http://schemas.openxmlformats.org/drawingml/2006/picture">
+                <pic:pic xmlns:pic="http://schemas.openxmlformats.org/drawingml/2006/picture">
+                  <pic:nvPicPr>
+                    <pic:cNvPr id="104983787" name="Imagem 1" descr="Uma imagem com texto, diagrama, file, captura de ecrã&#10;&#10;Descrição gerada automaticamente"/>
+                    <pic:cNvPicPr/>
+                  </pic:nvPicPr>
+                  <pic:blipFill>
+                    <a:blip r:embed="rId20"/>
+                    <a:stretch>
+                      <a:fillRect/>
+                    </a:stretch>
+                  </pic:blipFill>
+                  <pic:spPr>
+                    <a:xfrm>
+                      <a:off x="0" y="0"/>
+                      <a:ext cx="5400040" cy="3925570"/>
+                    </a:xfrm>
+                    <a:prstGeom prst="rect">
+                      <a:avLst/>
+                    </a:prstGeom>
+                  </pic:spPr>
+                </pic:pic>
+              </a:graphicData>
+            </a:graphic>
+          </wp:inline>
+        </w:drawing>
+      </w:r>
+    </w:p>
+    <w:p>
+      <w:pPr>
+        <w:rPr>
+          <w:rFonts w:ascii="Times New Roman" w:eastAsia="Times New Roman" w:hAnsi="Times New Roman" w:cs="Times New Roman"/>
+          <w:color w:val="000000"/>
+          <w:kern w:val="0"/>
+          <w:lang w:val="en-US"/>
+          <w14:ligatures w14:val="none"/>
+        </w:rPr>
+      </w:pPr>
+      <w:r>
+        <w:rPr>
+          <w:rFonts w:ascii="Times New Roman" w:eastAsia="Times New Roman" w:hAnsi="Times New Roman" w:cs="Times New Roman"/>
+          <w:color w:val="000000"/>
+          <w:kern w:val="0"/>
+          <w:lang w:val="en-US"/>
+          <w14:ligatures w14:val="none"/>
+        </w:rPr>
+        <w:t xml:space="preserve">Bounds on entry flight-path: angle vs entry speed </w:t>
+      </w:r>
+    </w:p>
+    <w:p>
+      <w:pPr>
+        <w:rPr>
+          <w:rFonts w:ascii="Times New Roman" w:eastAsia="Times New Roman" w:hAnsi="Times New Roman" w:cs="Times New Roman"/>
+          <w:color w:val="000000"/>
+          <w:kern w:val="0"/>
+          <w:lang w:val="en-US"/>
+          <w14:ligatures w14:val="none"/>
+        </w:rPr>
+      </w:pPr>
+      <w:r>
+        <w:rPr>
+          <w:rFonts w:ascii="Times New Roman" w:eastAsia="Times New Roman" w:hAnsi="Times New Roman" w:cs="Times New Roman"/>
+          <w:color w:val="000000"/>
+          <w:kern w:val="0"/>
+          <w:lang w:val="en-US"/>
+          <w14:ligatures w14:val="none"/>
+        </w:rPr>
+        <w:drawing>
+          <wp:inline distT="0" distB="0" distL="0" distR="0" wp14:anchorId="649BF4F0" wp14:editId="19E6C073">
+            <wp:extent cx="5400040" cy="2641600"/>
+            <wp:effectExtent l="0" t="0" r="0" b="6350"/>
+            <wp:docPr id="341294436" name="Imagem 1" descr="Uma imagem com texto, esboço, diagrama, desenho&#10;&#10;Descrição gerada automaticamente"/>
+            <wp:cNvGraphicFramePr>
+              <a:graphicFrameLocks xmlns:a="http://schemas.openxmlformats.org/drawingml/2006/main" noChangeAspect="1"/>
+            </wp:cNvGraphicFramePr>
+            <a:graphic xmlns:a="http://schemas.openxmlformats.org/drawingml/2006/main">
+              <a:graphicData uri="http://schemas.openxmlformats.org/drawingml/2006/picture">
+                <pic:pic xmlns:pic="http://schemas.openxmlformats.org/drawingml/2006/picture">
+                  <pic:nvPicPr>
+                    <pic:cNvPr id="341294436" name="Imagem 1" descr="Uma imagem com texto, esboço, diagrama, desenho&#10;&#10;Descrição gerada automaticamente"/>
+                    <pic:cNvPicPr/>
+                  </pic:nvPicPr>
+                  <pic:blipFill>
+                    <a:blip r:embed="rId21"/>
+                    <a:stretch>
+                      <a:fillRect/>
+                    </a:stretch>
+                  </pic:blipFill>
+                  <pic:spPr>
+                    <a:xfrm>
+                      <a:off x="0" y="0"/>
+                      <a:ext cx="5400040" cy="2641600"/>
+                    </a:xfrm>
+                    <a:prstGeom prst="rect">
+                      <a:avLst/>
+                    </a:prstGeom>
+                  </pic:spPr>
+                </pic:pic>
+              </a:graphicData>
+            </a:graphic>
+          </wp:inline>
+        </w:drawing>
+      </w:r>
+    </w:p>
+    <w:p>
+      <w:pPr>
+        <w:rPr>
+          <w:rFonts w:ascii="Times New Roman" w:eastAsia="Times New Roman" w:hAnsi="Times New Roman" w:cs="Times New Roman"/>
+          <w:color w:val="000000"/>
+          <w:kern w:val="0"/>
+          <w:lang w:val="en-US"/>
+          <w14:ligatures w14:val="none"/>
+        </w:rPr>
+      </w:pPr>
+      <w:r>
+        <w:rPr>
+          <w:rFonts w:ascii="Times New Roman" w:eastAsia="Times New Roman" w:hAnsi="Times New Roman" w:cs="Times New Roman"/>
+          <w:color w:val="000000"/>
+          <w:kern w:val="0"/>
+          <w:lang w:val="en-US"/>
+          <w14:ligatures w14:val="none"/>
+        </w:rPr>
+        <w:t>Entry arcs for re-entry speed 7833 m/s (for manned</w:t>
+      </w:r>
+    </w:p>
+    <w:p>
+      <w:pPr>
+        <w:rPr>
+          <w:rFonts w:ascii="Times New Roman" w:eastAsia="Times New Roman" w:hAnsi="Times New Roman" w:cs="Times New Roman"/>
+          <w:color w:val="000000"/>
+          <w:kern w:val="0"/>
+          <w:lang w:val="en-US"/>
+          <w14:ligatures w14:val="none"/>
+        </w:rPr>
+      </w:pPr>
+    </w:p>
+    <w:p>
+      <w:pPr>
+        <w:rPr>
+          <w:rFonts w:ascii="Times New Roman" w:eastAsia="Times New Roman" w:hAnsi="Times New Roman" w:cs="Times New Roman"/>
+          <w:color w:val="000000"/>
+          <w:kern w:val="0"/>
+          <w:lang w:val="en-US"/>
+          <w14:ligatures w14:val="none"/>
+        </w:rPr>
+      </w:pPr>
+      <w:r>
+        <w:rPr>
+          <w:rFonts w:ascii="Times New Roman" w:eastAsia="Times New Roman" w:hAnsi="Times New Roman" w:cs="Times New Roman"/>
+          <w:color w:val="000000"/>
+          <w:kern w:val="0"/>
+          <w:lang w:val="en-US"/>
+          <w14:ligatures w14:val="none"/>
+        </w:rPr>
+        <w:lastRenderedPageBreak/>
+        <w:drawing>
+          <wp:inline distT="0" distB="0" distL="0" distR="0" wp14:anchorId="59633015" wp14:editId="678722BF">
+            <wp:extent cx="5400040" cy="3415665"/>
+            <wp:effectExtent l="0" t="0" r="0" b="0"/>
+            <wp:docPr id="1788155793" name="Imagem 1" descr="Uma imagem com diagrama, file, Gráfico, texto&#10;&#10;Descrição gerada automaticamente"/>
+            <wp:cNvGraphicFramePr>
+              <a:graphicFrameLocks xmlns:a="http://schemas.openxmlformats.org/drawingml/2006/main" noChangeAspect="1"/>
+            </wp:cNvGraphicFramePr>
+            <a:graphic xmlns:a="http://schemas.openxmlformats.org/drawingml/2006/main">
+              <a:graphicData uri="http://schemas.openxmlformats.org/drawingml/2006/picture">
+                <pic:pic xmlns:pic="http://schemas.openxmlformats.org/drawingml/2006/picture">
+                  <pic:nvPicPr>
+                    <pic:cNvPr id="1788155793" name="Imagem 1" descr="Uma imagem com diagrama, file, Gráfico, texto&#10;&#10;Descrição gerada automaticamente"/>
+                    <pic:cNvPicPr/>
+                  </pic:nvPicPr>
+                  <pic:blipFill>
+                    <a:blip r:embed="rId22"/>
+                    <a:stretch>
+                      <a:fillRect/>
+                    </a:stretch>
+                  </pic:blipFill>
+                  <pic:spPr>
+                    <a:xfrm>
+                      <a:off x="0" y="0"/>
+                      <a:ext cx="5400040" cy="3415665"/>
+                    </a:xfrm>
+                    <a:prstGeom prst="rect">
+                      <a:avLst/>
+                    </a:prstGeom>
+                  </pic:spPr>
+                </pic:pic>
+              </a:graphicData>
+            </a:graphic>
+          </wp:inline>
+        </w:drawing>
+      </w:r>
+    </w:p>
+    <w:p>
+      <w:pPr>
+        <w:rPr>
+          <w:rFonts w:ascii="Times New Roman" w:eastAsia="Times New Roman" w:hAnsi="Times New Roman" w:cs="Times New Roman"/>
+          <w:color w:val="000000"/>
+          <w:kern w:val="0"/>
+          <w:lang w:val="en-US"/>
+          <w14:ligatures w14:val="none"/>
+        </w:rPr>
+      </w:pPr>
+      <w:r>
+        <w:rPr>
+          <w:rFonts w:ascii="Times New Roman" w:eastAsia="Times New Roman" w:hAnsi="Times New Roman" w:cs="Times New Roman"/>
+          <w:color w:val="000000"/>
+          <w:kern w:val="0"/>
+          <w:lang w:val="en-US"/>
+          <w14:ligatures w14:val="none"/>
+        </w:rPr>
+        <w:t>A typical re-entry altitude vs time history</w:t>
+      </w:r>
+    </w:p>
+    <w:p>
+      <w:pPr>
+        <w:rPr>
+          <w:rFonts w:ascii="Times New Roman" w:eastAsia="Times New Roman" w:hAnsi="Times New Roman" w:cs="Times New Roman"/>
+          <w:color w:val="000000"/>
+          <w:kern w:val="0"/>
+          <w:lang w:val="en-US"/>
+          <w14:ligatures w14:val="none"/>
+        </w:rPr>
+      </w:pPr>
+      <w:r>
+        <w:rPr>
+          <w:rFonts w:ascii="Times New Roman" w:eastAsia="Times New Roman" w:hAnsi="Times New Roman" w:cs="Times New Roman"/>
+          <w:color w:val="000000"/>
+          <w:kern w:val="0"/>
+          <w:lang w:val="en-US"/>
+          <w14:ligatures w14:val="none"/>
+        </w:rPr>
+        <w:t>[1]</w:t>
+      </w:r>
+    </w:p>
+    <w:p>
+      <w:pPr>
+        <w:spacing w:after="0" w:line="240" w:lineRule="auto"/>
+        <w:rPr>
+          <w:rFonts w:ascii="Times New Roman" w:eastAsia="Times New Roman" w:hAnsi="Times New Roman" w:cs="Times New Roman"/>
+          <w:color w:val="000000"/>
+          <w:kern w:val="0"/>
+          <w:lang w:val="en-US"/>
+          <w14:ligatures w14:val="none"/>
+        </w:rPr>
+      </w:pPr>
+      <w:r>
+        <w:rPr>
+          <w:rFonts w:ascii="Times New Roman" w:eastAsia="Times New Roman" w:hAnsi="Times New Roman" w:cs="Times New Roman"/>
+          <w:color w:val="000000"/>
+          <w:kern w:val="0"/>
+          <w:lang w:val="en-US"/>
+          <w14:ligatures w14:val="none"/>
+        </w:rPr>
+        <w:t>A. Mazyku and H. Blunton, “OPTIMUM EARTH RE-ENTRY CORRIDORS.” Available: https://ntrs.nasa.gov/api/citations/19660008888/downloads/19660008888.pdf</w:t>
+      </w:r>
+    </w:p>
+    <w:p>
+      <w:pPr>
+        <w:spacing w:before="100" w:beforeAutospacing="1" w:after="100" w:afterAutospacing="1" w:line="240" w:lineRule="auto"/>
+        <w:rPr>
+          <w:rFonts w:ascii="Times New Roman" w:eastAsia="Times New Roman" w:hAnsi="Times New Roman" w:cs="Times New Roman"/>
+          <w:color w:val="000000"/>
+          <w:kern w:val="0"/>
+          <w:lang w:val="en-US"/>
+          <w14:ligatures w14:val="none"/>
+        </w:rPr>
+      </w:pPr>
+      <w:r>
+        <w:rPr>
+          <w:rFonts w:ascii="Times New Roman" w:eastAsia="Times New Roman" w:hAnsi="Times New Roman" w:cs="Times New Roman"/>
+          <w:color w:val="000000"/>
+          <w:kern w:val="0"/>
+          <w:lang w:val="en-US"/>
+          <w14:ligatures w14:val="none"/>
+        </w:rPr>
+        <w:t>‌</w:t>
+      </w:r>
+    </w:p>
+    <w:p/>
+    <w:p>
+      <w:pPr>
+        <w:rPr>
           <w:rFonts w:asciiTheme="majorHAnsi" w:eastAsiaTheme="majorEastAsia" w:hAnsiTheme="majorHAnsi" w:cstheme="majorBidi"/>
           <w:color w:val="0F4761" w:themeColor="accent1" w:themeShade="BF"/>
           <w:sz w:val="40"/>
@@ -12216,7 +12986,7 @@
         </w:rPr>
         <w:t xml:space="preserve">. Dec. 11, 2017. Accessed: May 18, 2024. [YouTube Video]. Available: </w:t>
       </w:r>
-      <w:hyperlink r:id="rId16" w:history="1">
+      <w:hyperlink r:id="rId23" w:history="1">
         <w:r>
           <w:rPr>
             <w:rStyle w:val="Hiperligao"/>
@@ -12331,6 +13101,108 @@
       <w:pPr>
         <w:spacing w:before="100" w:beforeAutospacing="1" w:after="100" w:afterAutospacing="1" w:line="240" w:lineRule="auto"/>
         <w:rPr>
+          <w:rFonts w:ascii="Times New Roman" w:eastAsia="Times New Roman" w:hAnsi="Times New Roman" w:cs="Times New Roman"/>
+          <w:color w:val="000000"/>
+          <w:kern w:val="0"/>
+          <w:lang w:val="en-US"/>
+          <w14:ligatures w14:val="none"/>
+        </w:rPr>
+      </w:pPr>
+    </w:p>
+    <w:p>
+      <w:pPr>
+        <w:spacing w:before="100" w:beforeAutospacing="1" w:after="100" w:afterAutospacing="1" w:line="240" w:lineRule="auto"/>
+        <w:rPr>
+          <w:rFonts w:ascii="Times New Roman" w:eastAsia="Times New Roman" w:hAnsi="Times New Roman" w:cs="Times New Roman"/>
+          <w:color w:val="000000"/>
+          <w:kern w:val="0"/>
+          <w:lang w:val="en-US"/>
+          <w14:ligatures w14:val="none"/>
+        </w:rPr>
+      </w:pPr>
+    </w:p>
+    <w:p>
+      <w:pPr>
+        <w:spacing w:after="0" w:line="240" w:lineRule="auto"/>
+        <w:rPr>
+          <w:rFonts w:ascii="Times New Roman" w:eastAsia="Times New Roman" w:hAnsi="Times New Roman" w:cs="Times New Roman"/>
+          <w:color w:val="000000"/>
+          <w:kern w:val="0"/>
+          <w:lang w:val="en-US"/>
+          <w14:ligatures w14:val="none"/>
+        </w:rPr>
+      </w:pPr>
+      <w:r>
+        <w:rPr>
+          <w:rFonts w:ascii="Times New Roman" w:eastAsia="Times New Roman" w:hAnsi="Times New Roman" w:cs="Times New Roman"/>
+          <w:color w:val="000000"/>
+          <w:kern w:val="0"/>
+          <w:lang w:val="en-US"/>
+          <w14:ligatures w14:val="none"/>
+        </w:rPr>
+        <w:t>[1]</w:t>
+      </w:r>
+    </w:p>
+    <w:p>
+      <w:pPr>
+        <w:spacing w:after="0" w:line="240" w:lineRule="auto"/>
+        <w:rPr>
+          <w:rFonts w:ascii="Times New Roman" w:eastAsia="Times New Roman" w:hAnsi="Times New Roman" w:cs="Times New Roman"/>
+          <w:color w:val="000000"/>
+          <w:kern w:val="0"/>
+          <w:lang w:val="en-US"/>
+          <w14:ligatures w14:val="none"/>
+        </w:rPr>
+      </w:pPr>
+      <w:r>
+        <w:rPr>
+          <w:rFonts w:ascii="Times New Roman" w:eastAsia="Times New Roman" w:hAnsi="Times New Roman" w:cs="Times New Roman"/>
+          <w:color w:val="000000"/>
+          <w:kern w:val="0"/>
+          <w:lang w:val="en-US"/>
+          <w14:ligatures w14:val="none"/>
+        </w:rPr>
+        <w:t>A. Mazyku and H. Blunton, “OPTIMUM EARTH RE-ENTRY CORRIDORS.” Available: https://ntrs.nasa.gov/api/citations/19660008888/downloads/19660008888.pdf</w:t>
+      </w:r>
+    </w:p>
+    <w:p>
+      <w:pPr>
+        <w:spacing w:before="100" w:beforeAutospacing="1" w:after="100" w:afterAutospacing="1" w:line="240" w:lineRule="auto"/>
+        <w:rPr>
+          <w:rFonts w:ascii="Times New Roman" w:eastAsia="Times New Roman" w:hAnsi="Times New Roman" w:cs="Times New Roman"/>
+          <w:color w:val="000000"/>
+          <w:kern w:val="0"/>
+          <w:lang w:val="en-US"/>
+          <w14:ligatures w14:val="none"/>
+        </w:rPr>
+      </w:pPr>
+      <w:r>
+        <w:rPr>
+          <w:rFonts w:ascii="Times New Roman" w:eastAsia="Times New Roman" w:hAnsi="Times New Roman" w:cs="Times New Roman"/>
+          <w:color w:val="000000"/>
+          <w:kern w:val="0"/>
+          <w:lang w:val="en-US"/>
+          <w14:ligatures w14:val="none"/>
+        </w:rPr>
+        <w:t>‌</w:t>
+      </w:r>
+    </w:p>
+    <w:p>
+      <w:pPr>
+        <w:spacing w:before="100" w:beforeAutospacing="1" w:after="100" w:afterAutospacing="1" w:line="240" w:lineRule="auto"/>
+        <w:rPr>
+          <w:rFonts w:ascii="Times New Roman" w:eastAsia="Times New Roman" w:hAnsi="Times New Roman" w:cs="Times New Roman"/>
+          <w:color w:val="000000"/>
+          <w:kern w:val="0"/>
+          <w:lang w:val="en-US"/>
+          <w14:ligatures w14:val="none"/>
+        </w:rPr>
+      </w:pPr>
+    </w:p>
+    <w:p>
+      <w:pPr>
+        <w:spacing w:before="100" w:beforeAutospacing="1" w:after="100" w:afterAutospacing="1" w:line="240" w:lineRule="auto"/>
+        <w:rPr>
           <w:u w:val="single"/>
         </w:rPr>
       </w:pPr>
@@ -12346,7 +13218,7 @@
       </w:r>
     </w:p>
     <w:sectPr>
-      <w:footerReference w:type="default" r:id="rId17"/>
+      <w:footerReference w:type="default" r:id="rId24"/>
       <w:type w:val="continuous"/>
       <w:pgSz w:w="11906" w:h="16838"/>
       <w:pgMar w:top="1417" w:right="1701" w:bottom="1417" w:left="1701" w:header="708" w:footer="708" w:gutter="0"/>

</xml_diff>